<commit_message>
maj specs : noms des documents ajoutés
</commit_message>
<xml_diff>
--- a/SuggeBook.docx
+++ b/SuggeBook.docx
@@ -92,6 +92,41 @@
         </w:rPr>
         <w:t>Livre</w:t>
       </w:r>
+      <w:r>
+        <w:rPr>
+          <w:rStyle w:val="Rfrenceintense"/>
+          <w:b w:val="0"/>
+          <w:bCs w:val="0"/>
+          <w:smallCaps w:val="0"/>
+          <w:color w:val="2F5496" w:themeColor="accent1" w:themeShade="BF"/>
+          <w:spacing w:val="0"/>
+        </w:rPr>
+        <w:t xml:space="preserve"> (</w:t>
+      </w:r>
+      <w:proofErr w:type="spellStart"/>
+      <w:r>
+        <w:rPr>
+          <w:rStyle w:val="Rfrenceintense"/>
+          <w:b w:val="0"/>
+          <w:bCs w:val="0"/>
+          <w:smallCaps w:val="0"/>
+          <w:color w:val="2F5496" w:themeColor="accent1" w:themeShade="BF"/>
+          <w:spacing w:val="0"/>
+        </w:rPr>
+        <w:t>i.e</w:t>
+      </w:r>
+      <w:proofErr w:type="spellEnd"/>
+      <w:r>
+        <w:rPr>
+          <w:rStyle w:val="Rfrenceintense"/>
+          <w:b w:val="0"/>
+          <w:bCs w:val="0"/>
+          <w:smallCaps w:val="0"/>
+          <w:color w:val="2F5496" w:themeColor="accent1" w:themeShade="BF"/>
+          <w:spacing w:val="0"/>
+        </w:rPr>
+        <w:t xml:space="preserve"> Book)</w:t>
+      </w:r>
     </w:p>
     <w:p>
       <w:pPr>
@@ -237,6 +272,65 @@
         </w:rPr>
         <w:t>Auteur</w:t>
       </w:r>
+      <w:r>
+        <w:rPr>
+          <w:rStyle w:val="Rfrenceintense"/>
+          <w:b w:val="0"/>
+          <w:bCs w:val="0"/>
+          <w:smallCaps w:val="0"/>
+          <w:color w:val="2F5496" w:themeColor="accent1" w:themeShade="BF"/>
+          <w:spacing w:val="0"/>
+        </w:rPr>
+        <w:t xml:space="preserve"> (</w:t>
+      </w:r>
+      <w:proofErr w:type="spellStart"/>
+      <w:r>
+        <w:rPr>
+          <w:rStyle w:val="Rfrenceintense"/>
+          <w:b w:val="0"/>
+          <w:bCs w:val="0"/>
+          <w:smallCaps w:val="0"/>
+          <w:color w:val="2F5496" w:themeColor="accent1" w:themeShade="BF"/>
+          <w:spacing w:val="0"/>
+        </w:rPr>
+        <w:t>i.e</w:t>
+      </w:r>
+      <w:proofErr w:type="spellEnd"/>
+      <w:r>
+        <w:rPr>
+          <w:rStyle w:val="Rfrenceintense"/>
+          <w:b w:val="0"/>
+          <w:bCs w:val="0"/>
+          <w:smallCaps w:val="0"/>
+          <w:color w:val="2F5496" w:themeColor="accent1" w:themeShade="BF"/>
+          <w:spacing w:val="0"/>
+        </w:rPr>
+        <w:t xml:space="preserve"> </w:t>
+      </w:r>
+      <w:proofErr w:type="spellStart"/>
+      <w:r>
+        <w:rPr>
+          <w:rStyle w:val="Rfrenceintense"/>
+          <w:b w:val="0"/>
+          <w:bCs w:val="0"/>
+          <w:smallCaps w:val="0"/>
+          <w:color w:val="2F5496" w:themeColor="accent1" w:themeShade="BF"/>
+          <w:spacing w:val="0"/>
+        </w:rPr>
+        <w:t>Author</w:t>
+      </w:r>
+      <w:proofErr w:type="spellEnd"/>
+      <w:r>
+        <w:rPr>
+          <w:rStyle w:val="Rfrenceintense"/>
+          <w:b w:val="0"/>
+          <w:bCs w:val="0"/>
+          <w:smallCaps w:val="0"/>
+          <w:color w:val="2F5496" w:themeColor="accent1" w:themeShade="BF"/>
+          <w:spacing w:val="0"/>
+        </w:rPr>
+        <w:t>)</w:t>
+      </w:r>
     </w:p>
     <w:p>
       <w:pPr>
@@ -318,6 +412,65 @@
         </w:rPr>
         <w:t>d’édition</w:t>
       </w:r>
+      <w:r>
+        <w:rPr>
+          <w:rStyle w:val="Rfrenceintense"/>
+          <w:b w:val="0"/>
+          <w:bCs w:val="0"/>
+          <w:smallCaps w:val="0"/>
+          <w:color w:val="2F5496" w:themeColor="accent1" w:themeShade="BF"/>
+          <w:spacing w:val="0"/>
+        </w:rPr>
+        <w:t xml:space="preserve"> (</w:t>
+      </w:r>
+      <w:proofErr w:type="spellStart"/>
+      <w:r>
+        <w:rPr>
+          <w:rStyle w:val="Rfrenceintense"/>
+          <w:b w:val="0"/>
+          <w:bCs w:val="0"/>
+          <w:smallCaps w:val="0"/>
+          <w:color w:val="2F5496" w:themeColor="accent1" w:themeShade="BF"/>
+          <w:spacing w:val="0"/>
+        </w:rPr>
+        <w:t>i.e</w:t>
+      </w:r>
+      <w:proofErr w:type="spellEnd"/>
+      <w:r>
+        <w:rPr>
+          <w:rStyle w:val="Rfrenceintense"/>
+          <w:b w:val="0"/>
+          <w:bCs w:val="0"/>
+          <w:smallCaps w:val="0"/>
+          <w:color w:val="2F5496" w:themeColor="accent1" w:themeShade="BF"/>
+          <w:spacing w:val="0"/>
+        </w:rPr>
+        <w:t xml:space="preserve"> </w:t>
+      </w:r>
+      <w:proofErr w:type="spellStart"/>
+      <w:r>
+        <w:rPr>
+          <w:rStyle w:val="Rfrenceintense"/>
+          <w:b w:val="0"/>
+          <w:bCs w:val="0"/>
+          <w:smallCaps w:val="0"/>
+          <w:color w:val="2F5496" w:themeColor="accent1" w:themeShade="BF"/>
+          <w:spacing w:val="0"/>
+        </w:rPr>
+        <w:t>Publishing_house</w:t>
+      </w:r>
+      <w:proofErr w:type="spellEnd"/>
+      <w:r>
+        <w:rPr>
+          <w:rStyle w:val="Rfrenceintense"/>
+          <w:b w:val="0"/>
+          <w:bCs w:val="0"/>
+          <w:smallCaps w:val="0"/>
+          <w:color w:val="2F5496" w:themeColor="accent1" w:themeShade="BF"/>
+          <w:spacing w:val="0"/>
+        </w:rPr>
+        <w:t>)</w:t>
+      </w:r>
     </w:p>
     <w:p>
       <w:pPr>
@@ -416,6 +569,41 @@
         </w:rPr>
         <w:t>Utilisateur</w:t>
       </w:r>
+      <w:r>
+        <w:rPr>
+          <w:rStyle w:val="Rfrenceintense"/>
+          <w:b w:val="0"/>
+          <w:bCs w:val="0"/>
+          <w:smallCaps w:val="0"/>
+          <w:color w:val="2F5496" w:themeColor="accent1" w:themeShade="BF"/>
+          <w:spacing w:val="0"/>
+        </w:rPr>
+        <w:t xml:space="preserve"> (</w:t>
+      </w:r>
+      <w:proofErr w:type="spellStart"/>
+      <w:r>
+        <w:rPr>
+          <w:rStyle w:val="Rfrenceintense"/>
+          <w:b w:val="0"/>
+          <w:bCs w:val="0"/>
+          <w:smallCaps w:val="0"/>
+          <w:color w:val="2F5496" w:themeColor="accent1" w:themeShade="BF"/>
+          <w:spacing w:val="0"/>
+        </w:rPr>
+        <w:t>i.e</w:t>
+      </w:r>
+      <w:proofErr w:type="spellEnd"/>
+      <w:r>
+        <w:rPr>
+          <w:rStyle w:val="Rfrenceintense"/>
+          <w:b w:val="0"/>
+          <w:bCs w:val="0"/>
+          <w:smallCaps w:val="0"/>
+          <w:color w:val="2F5496" w:themeColor="accent1" w:themeShade="BF"/>
+          <w:spacing w:val="0"/>
+        </w:rPr>
+        <w:t xml:space="preserve"> User)</w:t>
+      </w:r>
     </w:p>
     <w:p>
       <w:pPr>
@@ -503,6 +691,25 @@
       <w:r>
         <w:t>s</w:t>
       </w:r>
+      <w:r>
+        <w:t xml:space="preserve"> (</w:t>
+      </w:r>
+      <w:proofErr w:type="spellStart"/>
+      <w:r>
+        <w:t>i.e</w:t>
+      </w:r>
+      <w:proofErr w:type="spellEnd"/>
+      <w:r>
+        <w:t xml:space="preserve"> </w:t>
+      </w:r>
+      <w:proofErr w:type="spellStart"/>
+      <w:r>
+        <w:t>Users_suggestions</w:t>
+      </w:r>
+      <w:proofErr w:type="spellEnd"/>
+      <w:r>
+        <w:t>)</w:t>
+      </w:r>
     </w:p>
     <w:p>
       <w:pPr>
@@ -541,6 +748,17 @@
       <w:r>
         <w:t>Suggestion</w:t>
       </w:r>
+      <w:r>
+        <w:t xml:space="preserve"> (</w:t>
+      </w:r>
+      <w:proofErr w:type="spellStart"/>
+      <w:r>
+        <w:t>i.e</w:t>
+      </w:r>
+      <w:proofErr w:type="spellEnd"/>
+      <w:r>
+        <w:t xml:space="preserve"> suggestion)</w:t>
+      </w:r>
     </w:p>
     <w:p>
       <w:pPr>
@@ -639,6 +857,8 @@
       <w:r>
         <w:t>Catégories</w:t>
       </w:r>
+      <w:bookmarkStart w:id="0" w:name="_GoBack"/>
+      <w:bookmarkEnd w:id="0"/>
     </w:p>
     <w:p>
       <w:pPr>
@@ -1383,8 +1603,6 @@
       <w:r>
         <w:t>te</w:t>
       </w:r>
-      <w:bookmarkStart w:id="0" w:name="_GoBack"/>
-      <w:bookmarkEnd w:id="0"/>
       <w:r>
         <w:t xml:space="preserve">s les </w:t>
       </w:r>
@@ -4829,7 +5047,7 @@
 </file>
 
 <file path=customXml/itemProps1.xml><?xml version="1.0" encoding="utf-8"?>
-<ds:datastoreItem xmlns:ds="http://schemas.openxmlformats.org/officeDocument/2006/customXml" ds:itemID="{A7029CF5-911A-42C6-B432-2C25625122A5}">
+<ds:datastoreItem xmlns:ds="http://schemas.openxmlformats.org/officeDocument/2006/customXml" ds:itemID="{4F862392-73AB-45B5-8712-84C580B015B4}">
   <ds:schemaRefs>
     <ds:schemaRef ds:uri="http://schemas.openxmlformats.org/officeDocument/2006/bibliography"/>
   </ds:schemaRefs>

</xml_diff>

<commit_message>
Création d'une WebAPI .netcore, ajout de la lib Bogus pour la génération de data.
</commit_message>
<xml_diff>
--- a/SuggeBook.docx
+++ b/SuggeBook.docx
@@ -68,6 +68,11 @@
       <w:r>
         <w:t>Entités</w:t>
       </w:r>
+      <w:r>
+        <w:t xml:space="preserve"> relationnelles</w:t>
+      </w:r>
+      <w:bookmarkStart w:id="0" w:name="_GoBack"/>
+      <w:bookmarkEnd w:id="0"/>
     </w:p>
     <w:p>
       <w:pPr>
@@ -857,8 +862,6 @@
       <w:r>
         <w:t>Catégories</w:t>
       </w:r>
-      <w:bookmarkStart w:id="0" w:name="_GoBack"/>
-      <w:bookmarkEnd w:id="0"/>
     </w:p>
     <w:p>
       <w:pPr>
@@ -4307,6 +4310,7 @@
     <w:lsdException w:name="HTML Sample" w:semiHidden="1" w:unhideWhenUsed="1"/>
     <w:lsdException w:name="HTML Typewriter" w:semiHidden="1" w:unhideWhenUsed="1"/>
     <w:lsdException w:name="HTML Variable" w:semiHidden="1" w:unhideWhenUsed="1"/>
+    <w:lsdException w:name="Normal Table" w:semiHidden="1" w:unhideWhenUsed="1"/>
     <w:lsdException w:name="annotation subject" w:semiHidden="1" w:unhideWhenUsed="1"/>
     <w:lsdException w:name="No List" w:semiHidden="1" w:unhideWhenUsed="1"/>
     <w:lsdException w:name="Outline List 1" w:semiHidden="1" w:unhideWhenUsed="1"/>
@@ -4353,8 +4357,10 @@
     <w:lsdException w:name="Table Subtle 2" w:semiHidden="1" w:unhideWhenUsed="1"/>
     <w:lsdException w:name="Table Web 1" w:semiHidden="1" w:unhideWhenUsed="1"/>
     <w:lsdException w:name="Table Web 2" w:semiHidden="1" w:unhideWhenUsed="1"/>
+    <w:lsdException w:name="Table Web 3" w:semiHidden="1" w:unhideWhenUsed="1"/>
     <w:lsdException w:name="Balloon Text" w:semiHidden="1" w:unhideWhenUsed="1"/>
     <w:lsdException w:name="Table Grid" w:uiPriority="39"/>
+    <w:lsdException w:name="Table Theme" w:semiHidden="1" w:unhideWhenUsed="1"/>
     <w:lsdException w:name="Placeholder Text" w:semiHidden="1"/>
     <w:lsdException w:name="No Spacing" w:uiPriority="1" w:qFormat="1"/>
     <w:lsdException w:name="Light Shading" w:uiPriority="60"/>
@@ -5047,7 +5053,7 @@
 </file>
 
 <file path=customXml/itemProps1.xml><?xml version="1.0" encoding="utf-8"?>
-<ds:datastoreItem xmlns:ds="http://schemas.openxmlformats.org/officeDocument/2006/customXml" ds:itemID="{4F862392-73AB-45B5-8712-84C580B015B4}">
+<ds:datastoreItem xmlns:ds="http://schemas.openxmlformats.org/officeDocument/2006/customXml" ds:itemID="{8FFDD44B-5C37-481A-8E7B-0DAA355D8AF7}">
   <ds:schemaRefs>
     <ds:schemaRef ds:uri="http://schemas.openxmlformats.org/officeDocument/2006/bibliography"/>
   </ds:schemaRefs>

</xml_diff>

<commit_message>
API : Bogus Book Suggestion & user
</commit_message>
<xml_diff>
--- a/SuggeBook.docx
+++ b/SuggeBook.docx
@@ -71,8 +71,6 @@
       <w:r>
         <w:t xml:space="preserve"> relationnelles</w:t>
       </w:r>
-      <w:bookmarkStart w:id="0" w:name="_GoBack"/>
-      <w:bookmarkEnd w:id="0"/>
     </w:p>
     <w:p>
       <w:pPr>
@@ -685,6 +683,20 @@
     </w:p>
     <w:p>
       <w:pPr>
+        <w:pStyle w:val="Paragraphedeliste"/>
+        <w:numPr>
+          <w:ilvl w:val="0"/>
+          <w:numId w:val="9"/>
+        </w:numPr>
+      </w:pPr>
+      <w:r>
+        <w:t>Catégories préférées ?</w:t>
+      </w:r>
+      <w:bookmarkStart w:id="0" w:name="_GoBack"/>
+      <w:bookmarkEnd w:id="0"/>
+    </w:p>
+    <w:p>
+      <w:pPr>
         <w:pStyle w:val="Titre1"/>
       </w:pPr>
       <w:r>
@@ -1084,7 +1096,6 @@
         <w:pStyle w:val="Titre"/>
       </w:pPr>
       <w:r>
-        <w:lastRenderedPageBreak/>
         <w:t>Home</w:t>
       </w:r>
     </w:p>
@@ -1507,6 +1518,7 @@
         <w:rPr>
           <w:color w:val="4472C4" w:themeColor="accent1"/>
         </w:rPr>
+        <w:lastRenderedPageBreak/>
         <w:t>Suggestion</w:t>
       </w:r>
     </w:p>
@@ -1519,7 +1531,6 @@
         </w:numPr>
       </w:pPr>
       <w:r>
-        <w:lastRenderedPageBreak/>
         <w:t>Id</w:t>
       </w:r>
     </w:p>
@@ -5053,7 +5064,7 @@
 </file>
 
 <file path=customXml/itemProps1.xml><?xml version="1.0" encoding="utf-8"?>
-<ds:datastoreItem xmlns:ds="http://schemas.openxmlformats.org/officeDocument/2006/customXml" ds:itemID="{8FFDD44B-5C37-481A-8E7B-0DAA355D8AF7}">
+<ds:datastoreItem xmlns:ds="http://schemas.openxmlformats.org/officeDocument/2006/customXml" ds:itemID="{4F689BF8-0F57-4478-8BD2-568B026AA229}">
   <ds:schemaRefs>
     <ds:schemaRef ds:uri="http://schemas.openxmlformats.org/officeDocument/2006/bibliography"/>
   </ds:schemaRefs>

</xml_diff>

<commit_message>
Bases de l'API posées : commencer interfaçage avec MongoDB
</commit_message>
<xml_diff>
--- a/SuggeBook.docx
+++ b/SuggeBook.docx
@@ -692,8 +692,6 @@
       <w:r>
         <w:t>Catégories préférées ?</w:t>
       </w:r>
-      <w:bookmarkStart w:id="0" w:name="_GoBack"/>
-      <w:bookmarkEnd w:id="0"/>
     </w:p>
     <w:p>
       <w:pPr>
@@ -1250,10 +1248,14 @@
         </w:numPr>
       </w:pPr>
       <w:r>
-        <w:t>Note</w:t>
-      </w:r>
-    </w:p>
-    <w:p/>
+        <w:t>Catégorie</w:t>
+      </w:r>
+      <w:r>
+        <w:t>s</w:t>
+      </w:r>
+      <w:bookmarkStart w:id="0" w:name="_GoBack"/>
+      <w:bookmarkEnd w:id="0"/>
+    </w:p>
     <w:p/>
     <w:p/>
     <w:p>
@@ -1518,19 +1520,19 @@
         <w:rPr>
           <w:color w:val="4472C4" w:themeColor="accent1"/>
         </w:rPr>
+        <w:t>Suggestion</w:t>
+      </w:r>
+    </w:p>
+    <w:p>
+      <w:pPr>
+        <w:pStyle w:val="Paragraphedeliste"/>
+        <w:numPr>
+          <w:ilvl w:val="0"/>
+          <w:numId w:val="13"/>
+        </w:numPr>
+      </w:pPr>
+      <w:r>
         <w:lastRenderedPageBreak/>
-        <w:t>Suggestion</w:t>
-      </w:r>
-    </w:p>
-    <w:p>
-      <w:pPr>
-        <w:pStyle w:val="Paragraphedeliste"/>
-        <w:numPr>
-          <w:ilvl w:val="0"/>
-          <w:numId w:val="13"/>
-        </w:numPr>
-      </w:pPr>
-      <w:r>
         <w:t>Id</w:t>
       </w:r>
     </w:p>
@@ -5064,7 +5066,7 @@
 </file>
 
 <file path=customXml/itemProps1.xml><?xml version="1.0" encoding="utf-8"?>
-<ds:datastoreItem xmlns:ds="http://schemas.openxmlformats.org/officeDocument/2006/customXml" ds:itemID="{4F689BF8-0F57-4478-8BD2-568B026AA229}">
+<ds:datastoreItem xmlns:ds="http://schemas.openxmlformats.org/officeDocument/2006/customXml" ds:itemID="{546EFC1D-D419-44FD-86C5-174F7C392F44}">
   <ds:schemaRefs>
     <ds:schemaRef ds:uri="http://schemas.openxmlformats.org/officeDocument/2006/bibliography"/>
   </ds:schemaRefs>

</xml_diff>

<commit_message>
Sources des tutorials ajoutées dans le docx
</commit_message>
<xml_diff>
--- a/SuggeBook.docx
+++ b/SuggeBook.docx
@@ -1,6 +1,6 @@
 
 <file path=word/document.xml><?xml version="1.0" encoding="utf-8"?>
-<w:document xmlns:wpc="http://schemas.microsoft.com/office/word/2010/wordprocessingCanvas" xmlns:cx="http://schemas.microsoft.com/office/drawing/2014/chartex" xmlns:cx1="http://schemas.microsoft.com/office/drawing/2015/9/8/chartex" xmlns:cx2="http://schemas.microsoft.com/office/drawing/2015/10/21/chartex" xmlns:cx3="http://schemas.microsoft.com/office/drawing/2016/5/9/chartex" xmlns:cx4="http://schemas.microsoft.com/office/drawing/2016/5/10/chartex" xmlns:cx5="http://schemas.microsoft.com/office/drawing/2016/5/11/chartex" xmlns:cx6="http://schemas.microsoft.com/office/drawing/2016/5/12/chartex" xmlns:cx7="http://schemas.microsoft.com/office/drawing/2016/5/13/chartex" xmlns:cx8="http://schemas.microsoft.com/office/drawing/2016/5/14/chartex" xmlns:mc="http://schemas.openxmlformats.org/markup-compatibility/2006" xmlns:aink="http://schemas.microsoft.com/office/drawing/2016/ink" xmlns:am3d="http://schemas.microsoft.com/office/drawing/2017/model3d" xmlns:o="urn:schemas-microsoft-com:office:office" xmlns:r="http://schemas.openxmlformats.org/officeDocument/2006/relationships" xmlns:m="http://schemas.openxmlformats.org/officeDocument/2006/math" xmlns:v="urn:schemas-microsoft-com:vml" xmlns:wp14="http://schemas.microsoft.com/office/word/2010/wordprocessingDrawing" xmlns:wp="http://schemas.openxmlformats.org/drawingml/2006/wordprocessingDrawing" xmlns:w10="urn:schemas-microsoft-com:office:word" xmlns:w="http://schemas.openxmlformats.org/wordprocessingml/2006/main" xmlns:w14="http://schemas.microsoft.com/office/word/2010/wordml" xmlns:w15="http://schemas.microsoft.com/office/word/2012/wordml" xmlns:w16cid="http://schemas.microsoft.com/office/word/2016/wordml/cid" xmlns:w16se="http://schemas.microsoft.com/office/word/2015/wordml/symex" xmlns:wpg="http://schemas.microsoft.com/office/word/2010/wordprocessingGroup" xmlns:wpi="http://schemas.microsoft.com/office/word/2010/wordprocessingInk" xmlns:wne="http://schemas.microsoft.com/office/word/2006/wordml" xmlns:wps="http://schemas.microsoft.com/office/word/2010/wordprocessingShape" mc:Ignorable="w14 w15 w16se w16cid wp14">
+<w:document xmlns:wpc="http://schemas.microsoft.com/office/word/2010/wordprocessingCanvas" xmlns:mc="http://schemas.openxmlformats.org/markup-compatibility/2006" xmlns:o="urn:schemas-microsoft-com:office:office" xmlns:r="http://schemas.openxmlformats.org/officeDocument/2006/relationships" xmlns:m="http://schemas.openxmlformats.org/officeDocument/2006/math" xmlns:v="urn:schemas-microsoft-com:vml" xmlns:wp14="http://schemas.microsoft.com/office/word/2010/wordprocessingDrawing" xmlns:wp="http://schemas.openxmlformats.org/drawingml/2006/wordprocessingDrawing" xmlns:w10="urn:schemas-microsoft-com:office:word" xmlns:w="http://schemas.openxmlformats.org/wordprocessingml/2006/main" xmlns:w14="http://schemas.microsoft.com/office/word/2010/wordml" xmlns:w15="http://schemas.microsoft.com/office/word/2012/wordml" xmlns:wpg="http://schemas.microsoft.com/office/word/2010/wordprocessingGroup" xmlns:wpi="http://schemas.microsoft.com/office/word/2010/wordprocessingInk" xmlns:wne="http://schemas.microsoft.com/office/word/2006/wordml" xmlns:wps="http://schemas.microsoft.com/office/word/2010/wordprocessingShape" mc:Ignorable="w14 w15 wp14">
   <w:body>
     <w:p>
       <w:pPr>
@@ -61,6 +61,865 @@
         <w:t>s faits</w:t>
       </w:r>
     </w:p>
+    <w:p/>
+    <w:p>
+      <w:r>
+        <w:t xml:space="preserve">Sources de tutos : </w:t>
+      </w:r>
+    </w:p>
+    <w:p>
+      <w:pPr>
+        <w:pStyle w:val="Paragraphedeliste"/>
+        <w:numPr>
+          <w:ilvl w:val="0"/>
+          <w:numId w:val="21"/>
+        </w:numPr>
+      </w:pPr>
+      <w:hyperlink r:id="rId6" w:history="1">
+        <w:r>
+          <w:rPr>
+            <w:rStyle w:val="Lienhypertexte"/>
+          </w:rPr>
+          <w:t xml:space="preserve">MongoDB &amp; Web API, </w:t>
+        </w:r>
+        <w:bookmarkStart w:id="0" w:name="_GoBack"/>
+        <w:bookmarkEnd w:id="0"/>
+        <w:r>
+          <w:rPr>
+            <w:rStyle w:val="Lienhypertexte"/>
+          </w:rPr>
+          <w:t>Asp</w:t>
+        </w:r>
+        <w:r>
+          <w:rPr>
+            <w:rStyle w:val="Lienhypertexte"/>
+          </w:rPr>
+          <w:t>.Net Core</w:t>
+        </w:r>
+      </w:hyperlink>
+    </w:p>
+    <w:p>
+      <w:pPr>
+        <w:pStyle w:val="Paragraphedeliste"/>
+        <w:numPr>
+          <w:ilvl w:val="0"/>
+          <w:numId w:val="21"/>
+        </w:numPr>
+      </w:pPr>
+      <w:hyperlink r:id="rId7" w:history="1">
+        <w:r>
+          <w:rPr>
+            <w:rStyle w:val="Lienhypertexte"/>
+          </w:rPr>
+          <w:t>Mongose &amp; Node.Js</w:t>
+        </w:r>
+      </w:hyperlink>
+    </w:p>
+    <w:p>
+      <w:pPr>
+        <w:pStyle w:val="Paragraphedeliste"/>
+        <w:numPr>
+          <w:ilvl w:val="0"/>
+          <w:numId w:val="21"/>
+        </w:numPr>
+      </w:pPr>
+      <w:hyperlink r:id="rId8" w:history="1">
+        <w:r>
+          <w:rPr>
+            <w:rStyle w:val="Lienhypertexte"/>
+          </w:rPr>
+          <w:t>The mongo Shell — MongoDB Manual 3.6</w:t>
+        </w:r>
+      </w:hyperlink>
+    </w:p>
+    <w:p>
+      <w:pPr>
+        <w:pStyle w:val="Paragraphedeliste"/>
+        <w:numPr>
+          <w:ilvl w:val="0"/>
+          <w:numId w:val="21"/>
+        </w:numPr>
+      </w:pPr>
+      <w:hyperlink r:id="rId9" w:history="1">
+        <w:r>
+          <w:rPr>
+            <w:rStyle w:val="Lienhypertexte"/>
+          </w:rPr>
+          <w:t>MongoDB University</w:t>
+        </w:r>
+      </w:hyperlink>
+    </w:p>
+    <w:p>
+      <w:pPr>
+        <w:pStyle w:val="Paragraphedeliste"/>
+        <w:numPr>
+          <w:ilvl w:val="0"/>
+          <w:numId w:val="21"/>
+        </w:numPr>
+      </w:pPr>
+    </w:p>
+    <w:p/>
+    <w:p>
+      <w:pPr>
+        <w:pStyle w:val="Citationintense"/>
+        <w:rPr>
+          <w:sz w:val="48"/>
+          <w:szCs w:val="48"/>
+        </w:rPr>
+      </w:pPr>
+      <w:r>
+        <w:rPr>
+          <w:sz w:val="48"/>
+          <w:szCs w:val="48"/>
+        </w:rPr>
+        <w:t>Idées en vrac</w:t>
+      </w:r>
+    </w:p>
+    <w:p>
+      <w:pPr>
+        <w:pStyle w:val="Titre"/>
+        <w:rPr>
+          <w:rStyle w:val="lev"/>
+        </w:rPr>
+      </w:pPr>
+      <w:r>
+        <w:rPr>
+          <w:rStyle w:val="lev"/>
+          <w:b w:val="0"/>
+          <w:bCs w:val="0"/>
+        </w:rPr>
+        <w:t>Inscription</w:t>
+      </w:r>
+    </w:p>
+    <w:p>
+      <w:r>
+        <w:t xml:space="preserve">Lors de son inscription, </w:t>
+      </w:r>
+    </w:p>
+    <w:p>
+      <w:r>
+        <w:t>L’utilisateur pourra rentrer ses différents critères de lecture :</w:t>
+      </w:r>
+    </w:p>
+    <w:p>
+      <w:pPr>
+        <w:pStyle w:val="Paragraphedeliste"/>
+        <w:numPr>
+          <w:ilvl w:val="0"/>
+          <w:numId w:val="1"/>
+        </w:numPr>
+      </w:pPr>
+      <w:r>
+        <w:t>Taille des livres lus en moyenne : « plutôt de courtes lectures », « « Moyens », « les gros pavés me rebutent »</w:t>
+      </w:r>
+    </w:p>
+    <w:p>
+      <w:pPr>
+        <w:pStyle w:val="Paragraphedeliste"/>
+        <w:numPr>
+          <w:ilvl w:val="0"/>
+          <w:numId w:val="1"/>
+        </w:numPr>
+      </w:pPr>
+      <w:r>
+        <w:t>Sélection des catégories préférées</w:t>
+      </w:r>
+    </w:p>
+    <w:p>
+      <w:pPr>
+        <w:pStyle w:val="Paragraphedeliste"/>
+        <w:numPr>
+          <w:ilvl w:val="0"/>
+          <w:numId w:val="1"/>
+        </w:numPr>
+      </w:pPr>
+      <w:r>
+        <w:t xml:space="preserve">Saisie d’auteurs préférés ? </w:t>
+      </w:r>
+    </w:p>
+    <w:p/>
+    <w:p>
+      <w:pPr>
+        <w:pStyle w:val="Titre"/>
+      </w:pPr>
+      <w:r>
+        <w:t>Home</w:t>
+      </w:r>
+    </w:p>
+    <w:p>
+      <w:r>
+        <w:t xml:space="preserve"> La home serait conçue dans la même idée que celle de Pinterest. Un pin = Une suggestion. Les suggestions affichées seront bien sûr en rapport avec les goûts de l’utilisateur.</w:t>
+      </w:r>
+    </w:p>
+    <w:p>
+      <w:r>
+        <w:lastRenderedPageBreak/>
+        <w:t>Un widget flottant permettra de faire apparaître en pop-in un formulaire permettant de faire une suggestion très rapidement</w:t>
+      </w:r>
+    </w:p>
+    <w:p/>
+    <w:p>
+      <w:r>
+        <w:t xml:space="preserve">Affichage d’une </w:t>
+      </w:r>
+      <w:r>
+        <w:rPr>
+          <w:color w:val="4472C4" w:themeColor="accent1"/>
+        </w:rPr>
+        <w:t>suggestion </w:t>
+      </w:r>
+      <w:r>
+        <w:t>:</w:t>
+      </w:r>
+    </w:p>
+    <w:p>
+      <w:pPr>
+        <w:pStyle w:val="Paragraphedeliste"/>
+        <w:numPr>
+          <w:ilvl w:val="0"/>
+          <w:numId w:val="14"/>
+        </w:numPr>
+      </w:pPr>
+      <w:r>
+        <w:t>(remontée cachée de l’id)</w:t>
+      </w:r>
+    </w:p>
+    <w:p>
+      <w:pPr>
+        <w:pStyle w:val="Paragraphedeliste"/>
+        <w:numPr>
+          <w:ilvl w:val="0"/>
+          <w:numId w:val="11"/>
+        </w:numPr>
+      </w:pPr>
+      <w:r>
+        <w:t>Titre</w:t>
+      </w:r>
+    </w:p>
+    <w:p>
+      <w:pPr>
+        <w:pStyle w:val="Paragraphedeliste"/>
+        <w:numPr>
+          <w:ilvl w:val="0"/>
+          <w:numId w:val="10"/>
+        </w:numPr>
+      </w:pPr>
+      <w:r>
+        <w:t>-&gt; Livre (titre, auteur)</w:t>
+      </w:r>
+    </w:p>
+    <w:p>
+      <w:pPr>
+        <w:pStyle w:val="Paragraphedeliste"/>
+        <w:numPr>
+          <w:ilvl w:val="0"/>
+          <w:numId w:val="10"/>
+        </w:numPr>
+      </w:pPr>
+      <w:r>
+        <w:t>-&gt; fait par un utilisateur</w:t>
+      </w:r>
+    </w:p>
+    <w:p>
+      <w:pPr>
+        <w:pStyle w:val="Paragraphedeliste"/>
+        <w:numPr>
+          <w:ilvl w:val="0"/>
+          <w:numId w:val="10"/>
+        </w:numPr>
+      </w:pPr>
+      <w:r>
+        <w:t>Avis</w:t>
+      </w:r>
+    </w:p>
+    <w:p>
+      <w:pPr>
+        <w:pStyle w:val="Paragraphedeliste"/>
+        <w:numPr>
+          <w:ilvl w:val="0"/>
+          <w:numId w:val="10"/>
+        </w:numPr>
+      </w:pPr>
+      <w:r>
+        <w:t>Catégories</w:t>
+      </w:r>
+    </w:p>
+    <w:p/>
+    <w:p/>
+    <w:p>
+      <w:pPr>
+        <w:pStyle w:val="Titre"/>
+        <w:rPr>
+          <w:color w:val="4472C4" w:themeColor="accent1"/>
+        </w:rPr>
+      </w:pPr>
+      <w:r>
+        <w:t xml:space="preserve">Création de </w:t>
+      </w:r>
+      <w:r>
+        <w:rPr>
+          <w:color w:val="4472C4" w:themeColor="accent1"/>
+        </w:rPr>
+        <w:t>Suggestion</w:t>
+      </w:r>
+    </w:p>
+    <w:p>
+      <w:pPr>
+        <w:pStyle w:val="Paragraphedeliste"/>
+        <w:numPr>
+          <w:ilvl w:val="0"/>
+          <w:numId w:val="20"/>
+        </w:numPr>
+      </w:pPr>
+      <w:r>
+        <w:t>Titre de la suggestion</w:t>
+      </w:r>
+    </w:p>
+    <w:p>
+      <w:pPr>
+        <w:pStyle w:val="Paragraphedeliste"/>
+        <w:numPr>
+          <w:ilvl w:val="0"/>
+          <w:numId w:val="2"/>
+        </w:numPr>
+      </w:pPr>
+      <w:r>
+        <w:t>Titre (lien vers la fiche livre)</w:t>
+      </w:r>
+    </w:p>
+    <w:p>
+      <w:pPr>
+        <w:pStyle w:val="Paragraphedeliste"/>
+        <w:numPr>
+          <w:ilvl w:val="0"/>
+          <w:numId w:val="2"/>
+        </w:numPr>
+      </w:pPr>
+      <w:r>
+        <w:t>Auteur</w:t>
+      </w:r>
+    </w:p>
+    <w:p>
+      <w:pPr>
+        <w:pStyle w:val="Paragraphedeliste"/>
+        <w:numPr>
+          <w:ilvl w:val="0"/>
+          <w:numId w:val="2"/>
+        </w:numPr>
+      </w:pPr>
+      <w:r>
+        <w:t>Avis (250 caractères)</w:t>
+      </w:r>
+    </w:p>
+    <w:p>
+      <w:pPr>
+        <w:pStyle w:val="Paragraphedeliste"/>
+        <w:numPr>
+          <w:ilvl w:val="0"/>
+          <w:numId w:val="2"/>
+        </w:numPr>
+      </w:pPr>
+      <w:r>
+        <w:t>Note</w:t>
+      </w:r>
+    </w:p>
+    <w:p/>
+    <w:p>
+      <w:pPr>
+        <w:pStyle w:val="Titre"/>
+      </w:pPr>
+      <w:r>
+        <w:t>Fiche Livre</w:t>
+      </w:r>
+    </w:p>
+    <w:p>
+      <w:r>
+        <w:t xml:space="preserve">Toutes les infos complémentaires du </w:t>
+      </w:r>
+      <w:r>
+        <w:rPr>
+          <w:color w:val="4472C4" w:themeColor="accent1"/>
+        </w:rPr>
+        <w:t>livre </w:t>
+      </w:r>
+      <w:r>
+        <w:t xml:space="preserve">: son résumé, son édition, sa note globale sur SuggéBook, le top </w:t>
+      </w:r>
+      <w:r>
+        <w:rPr>
+          <w:rStyle w:val="lev"/>
+          <w:color w:val="4472C4" w:themeColor="accent1"/>
+        </w:rPr>
+        <w:t>suggestion</w:t>
+      </w:r>
+      <w:r>
+        <w:rPr>
+          <w:rStyle w:val="lev"/>
+          <w:color w:val="4472C4" w:themeColor="accent1"/>
+        </w:rPr>
+        <w:t>s</w:t>
+      </w:r>
+      <w:r>
+        <w:rPr>
+          <w:color w:val="4472C4" w:themeColor="accent1"/>
+        </w:rPr>
+        <w:t xml:space="preserve"> </w:t>
+      </w:r>
+      <w:r>
+        <w:t>(5), lien vers la page complète des suggestions</w:t>
+      </w:r>
+    </w:p>
+    <w:p>
+      <w:r>
+        <w:rPr>
+          <w:color w:val="4472C4" w:themeColor="accent1"/>
+        </w:rPr>
+        <w:t>Livre </w:t>
+      </w:r>
+      <w:r>
+        <w:t>:</w:t>
+      </w:r>
+    </w:p>
+    <w:p>
+      <w:pPr>
+        <w:pStyle w:val="Paragraphedeliste"/>
+        <w:numPr>
+          <w:ilvl w:val="0"/>
+          <w:numId w:val="3"/>
+        </w:numPr>
+      </w:pPr>
+      <w:r>
+        <w:t>Id</w:t>
+      </w:r>
+    </w:p>
+    <w:p>
+      <w:pPr>
+        <w:pStyle w:val="Paragraphedeliste"/>
+        <w:numPr>
+          <w:ilvl w:val="0"/>
+          <w:numId w:val="3"/>
+        </w:numPr>
+      </w:pPr>
+      <w:r>
+        <w:t>Titre</w:t>
+      </w:r>
+    </w:p>
+    <w:p>
+      <w:pPr>
+        <w:pStyle w:val="Paragraphedeliste"/>
+        <w:numPr>
+          <w:ilvl w:val="0"/>
+          <w:numId w:val="3"/>
+        </w:numPr>
+      </w:pPr>
+      <w:r>
+        <w:t>-&gt; Auteurs [ ]</w:t>
+      </w:r>
+    </w:p>
+    <w:p>
+      <w:pPr>
+        <w:pStyle w:val="Paragraphedeliste"/>
+        <w:numPr>
+          <w:ilvl w:val="0"/>
+          <w:numId w:val="3"/>
+        </w:numPr>
+      </w:pPr>
+      <w:r>
+        <w:t>Edition</w:t>
+      </w:r>
+    </w:p>
+    <w:p>
+      <w:pPr>
+        <w:pStyle w:val="Paragraphedeliste"/>
+        <w:numPr>
+          <w:ilvl w:val="1"/>
+          <w:numId w:val="3"/>
+        </w:numPr>
+      </w:pPr>
+      <w:r>
+        <w:t>-&gt; Maison d’édition (id, nom)</w:t>
+      </w:r>
+    </w:p>
+    <w:p>
+      <w:pPr>
+        <w:pStyle w:val="Paragraphedeliste"/>
+        <w:numPr>
+          <w:ilvl w:val="1"/>
+          <w:numId w:val="3"/>
+        </w:numPr>
+      </w:pPr>
+      <w:r>
+        <w:t>Date</w:t>
+      </w:r>
+    </w:p>
+    <w:p>
+      <w:pPr>
+        <w:pStyle w:val="Paragraphedeliste"/>
+        <w:numPr>
+          <w:ilvl w:val="0"/>
+          <w:numId w:val="3"/>
+        </w:numPr>
+      </w:pPr>
+      <w:r>
+        <w:t>Note globale</w:t>
+      </w:r>
+    </w:p>
+    <w:p>
+      <w:pPr>
+        <w:pStyle w:val="Paragraphedeliste"/>
+        <w:numPr>
+          <w:ilvl w:val="0"/>
+          <w:numId w:val="3"/>
+        </w:numPr>
+      </w:pPr>
+      <w:r>
+        <w:t>-&gt; Catégories [ ]</w:t>
+      </w:r>
+    </w:p>
+    <w:p>
+      <w:pPr>
+        <w:rPr>
+          <w:color w:val="4472C4" w:themeColor="accent1"/>
+        </w:rPr>
+      </w:pPr>
+      <w:r>
+        <w:rPr>
+          <w:color w:val="4472C4" w:themeColor="accent1"/>
+        </w:rPr>
+        <w:t>Suggestion</w:t>
+      </w:r>
+    </w:p>
+    <w:p>
+      <w:pPr>
+        <w:pStyle w:val="Paragraphedeliste"/>
+        <w:numPr>
+          <w:ilvl w:val="0"/>
+          <w:numId w:val="13"/>
+        </w:numPr>
+      </w:pPr>
+      <w:r>
+        <w:t>Id</w:t>
+      </w:r>
+    </w:p>
+    <w:p>
+      <w:pPr>
+        <w:pStyle w:val="Paragraphedeliste"/>
+        <w:numPr>
+          <w:ilvl w:val="0"/>
+          <w:numId w:val="11"/>
+        </w:numPr>
+      </w:pPr>
+      <w:r>
+        <w:t>Titre</w:t>
+      </w:r>
+    </w:p>
+    <w:p>
+      <w:pPr>
+        <w:pStyle w:val="Paragraphedeliste"/>
+        <w:numPr>
+          <w:ilvl w:val="0"/>
+          <w:numId w:val="10"/>
+        </w:numPr>
+      </w:pPr>
+      <w:r>
+        <w:t>-&gt; fait par un utilisateur</w:t>
+      </w:r>
+    </w:p>
+    <w:p>
+      <w:pPr>
+        <w:pStyle w:val="Paragraphedeliste"/>
+        <w:numPr>
+          <w:ilvl w:val="0"/>
+          <w:numId w:val="10"/>
+        </w:numPr>
+      </w:pPr>
+      <w:r>
+        <w:t>Avis</w:t>
+      </w:r>
+    </w:p>
+    <w:p>
+      <w:pPr>
+        <w:pStyle w:val="Paragraphedeliste"/>
+        <w:numPr>
+          <w:ilvl w:val="0"/>
+          <w:numId w:val="10"/>
+        </w:numPr>
+      </w:pPr>
+      <w:r>
+        <w:t>Note</w:t>
+      </w:r>
+    </w:p>
+    <w:p>
+      <w:pPr>
+        <w:pStyle w:val="Paragraphedeliste"/>
+        <w:numPr>
+          <w:ilvl w:val="0"/>
+          <w:numId w:val="10"/>
+        </w:numPr>
+      </w:pPr>
+      <w:r>
+        <w:t>Date</w:t>
+      </w:r>
+    </w:p>
+    <w:p/>
+    <w:p/>
+    <w:p>
+      <w:pPr>
+        <w:pStyle w:val="Titre"/>
+      </w:pPr>
+      <w:r>
+        <w:t>Page des suggestions</w:t>
+      </w:r>
+    </w:p>
+    <w:p>
+      <w:r>
+        <w:t xml:space="preserve">Toutes les </w:t>
+      </w:r>
+      <w:r>
+        <w:rPr>
+          <w:color w:val="4472C4" w:themeColor="accent1"/>
+        </w:rPr>
+        <w:t>suggestion</w:t>
+      </w:r>
+      <w:r>
+        <w:rPr>
+          <w:color w:val="4472C4" w:themeColor="accent1"/>
+        </w:rPr>
+        <w:t xml:space="preserve">s </w:t>
+      </w:r>
+      <w:r>
+        <w:t xml:space="preserve">propres à un livre. Possibilité de les trier par </w:t>
+      </w:r>
+      <w:r>
+        <w:rPr>
+          <w:b/>
+        </w:rPr>
+        <w:t>date</w:t>
+      </w:r>
+      <w:r>
+        <w:t xml:space="preserve"> ou par </w:t>
+      </w:r>
+      <w:r>
+        <w:rPr>
+          <w:b/>
+        </w:rPr>
+        <w:t>note</w:t>
+      </w:r>
+      <w:r>
+        <w:t>.</w:t>
+      </w:r>
+    </w:p>
+    <w:p>
+      <w:pPr>
+        <w:pStyle w:val="Paragraphedeliste"/>
+        <w:numPr>
+          <w:ilvl w:val="0"/>
+          <w:numId w:val="13"/>
+        </w:numPr>
+      </w:pPr>
+      <w:r>
+        <w:t>Id</w:t>
+      </w:r>
+    </w:p>
+    <w:p>
+      <w:pPr>
+        <w:pStyle w:val="Paragraphedeliste"/>
+        <w:numPr>
+          <w:ilvl w:val="0"/>
+          <w:numId w:val="11"/>
+        </w:numPr>
+      </w:pPr>
+      <w:r>
+        <w:t>Titre</w:t>
+      </w:r>
+    </w:p>
+    <w:p>
+      <w:pPr>
+        <w:pStyle w:val="Paragraphedeliste"/>
+        <w:numPr>
+          <w:ilvl w:val="0"/>
+          <w:numId w:val="10"/>
+        </w:numPr>
+      </w:pPr>
+      <w:r>
+        <w:t>-&gt; Livre (id, titre, auteur)</w:t>
+      </w:r>
+    </w:p>
+    <w:p>
+      <w:pPr>
+        <w:pStyle w:val="Paragraphedeliste"/>
+        <w:numPr>
+          <w:ilvl w:val="0"/>
+          <w:numId w:val="10"/>
+        </w:numPr>
+      </w:pPr>
+      <w:r>
+        <w:t>-&gt; fait par un utilisateur</w:t>
+      </w:r>
+    </w:p>
+    <w:p>
+      <w:pPr>
+        <w:pStyle w:val="Paragraphedeliste"/>
+        <w:numPr>
+          <w:ilvl w:val="0"/>
+          <w:numId w:val="10"/>
+        </w:numPr>
+      </w:pPr>
+      <w:r>
+        <w:t>Avis</w:t>
+      </w:r>
+    </w:p>
+    <w:p>
+      <w:pPr>
+        <w:pStyle w:val="Paragraphedeliste"/>
+        <w:numPr>
+          <w:ilvl w:val="0"/>
+          <w:numId w:val="10"/>
+        </w:numPr>
+      </w:pPr>
+      <w:r>
+        <w:t>Note</w:t>
+      </w:r>
+    </w:p>
+    <w:p>
+      <w:pPr>
+        <w:pStyle w:val="Paragraphedeliste"/>
+        <w:numPr>
+          <w:ilvl w:val="0"/>
+          <w:numId w:val="10"/>
+        </w:numPr>
+      </w:pPr>
+      <w:r>
+        <w:t>Date</w:t>
+      </w:r>
+    </w:p>
+    <w:p/>
+    <w:p/>
+    <w:p>
+      <w:pPr>
+        <w:pStyle w:val="Titre"/>
+      </w:pPr>
+      <w:r>
+        <w:t>Page d’auteur</w:t>
+      </w:r>
+    </w:p>
+    <w:p>
+      <w:r>
+        <w:t xml:space="preserve">Tous les </w:t>
+      </w:r>
+      <w:r>
+        <w:rPr>
+          <w:color w:val="4472C4" w:themeColor="accent1"/>
+        </w:rPr>
+        <w:t xml:space="preserve">livres </w:t>
+      </w:r>
+      <w:r>
+        <w:t xml:space="preserve">d’un </w:t>
+      </w:r>
+      <w:r>
+        <w:rPr>
+          <w:color w:val="4472C4" w:themeColor="accent1"/>
+        </w:rPr>
+        <w:t>auteur</w:t>
+      </w:r>
+    </w:p>
+    <w:p>
+      <w:r>
+        <w:rPr>
+          <w:color w:val="4472C4" w:themeColor="accent1"/>
+        </w:rPr>
+        <w:t>Auteur </w:t>
+      </w:r>
+      <w:r>
+        <w:t xml:space="preserve">: </w:t>
+      </w:r>
+    </w:p>
+    <w:p>
+      <w:pPr>
+        <w:pStyle w:val="Paragraphedeliste"/>
+        <w:numPr>
+          <w:ilvl w:val="0"/>
+          <w:numId w:val="17"/>
+        </w:numPr>
+      </w:pPr>
+      <w:r>
+        <w:t>Nom</w:t>
+      </w:r>
+    </w:p>
+    <w:p>
+      <w:pPr>
+        <w:pStyle w:val="Paragraphedeliste"/>
+        <w:numPr>
+          <w:ilvl w:val="0"/>
+          <w:numId w:val="17"/>
+        </w:numPr>
+      </w:pPr>
+      <w:r>
+        <w:t>Prénom</w:t>
+      </w:r>
+    </w:p>
+    <w:p>
+      <w:pPr>
+        <w:pStyle w:val="Paragraphedeliste"/>
+        <w:numPr>
+          <w:ilvl w:val="0"/>
+          <w:numId w:val="17"/>
+        </w:numPr>
+      </w:pPr>
+      <w:r>
+        <w:t>Origine</w:t>
+      </w:r>
+    </w:p>
+    <w:p>
+      <w:r>
+        <w:rPr>
+          <w:color w:val="4472C4" w:themeColor="accent1"/>
+        </w:rPr>
+        <w:t>Livre </w:t>
+      </w:r>
+      <w:r>
+        <w:t>:</w:t>
+      </w:r>
+    </w:p>
+    <w:p>
+      <w:pPr>
+        <w:pStyle w:val="Paragraphedeliste"/>
+        <w:numPr>
+          <w:ilvl w:val="0"/>
+          <w:numId w:val="18"/>
+        </w:numPr>
+      </w:pPr>
+      <w:r>
+        <w:t>Titre</w:t>
+      </w:r>
+    </w:p>
+    <w:p>
+      <w:pPr>
+        <w:pStyle w:val="Paragraphedeliste"/>
+        <w:numPr>
+          <w:ilvl w:val="0"/>
+          <w:numId w:val="18"/>
+        </w:numPr>
+      </w:pPr>
+      <w:r>
+        <w:t>Edition originale</w:t>
+      </w:r>
+    </w:p>
+    <w:p>
+      <w:pPr>
+        <w:pStyle w:val="Paragraphedeliste"/>
+        <w:numPr>
+          <w:ilvl w:val="0"/>
+          <w:numId w:val="18"/>
+        </w:numPr>
+      </w:pPr>
+      <w:r>
+        <w:t>Note globale</w:t>
+      </w:r>
+    </w:p>
+    <w:p/>
+    <w:p/>
+    <w:p/>
     <w:p>
       <w:pPr>
         <w:pStyle w:val="Titre10"/>
@@ -104,31 +963,7 @@
           <w:color w:val="2F5496" w:themeColor="accent1" w:themeShade="BF"/>
           <w:spacing w:val="0"/>
         </w:rPr>
-        <w:t xml:space="preserve"> (</w:t>
-      </w:r>
-      <w:proofErr w:type="spellStart"/>
-      <w:r>
-        <w:rPr>
-          <w:rStyle w:val="Rfrenceintense"/>
-          <w:b w:val="0"/>
-          <w:bCs w:val="0"/>
-          <w:smallCaps w:val="0"/>
-          <w:color w:val="2F5496" w:themeColor="accent1" w:themeShade="BF"/>
-          <w:spacing w:val="0"/>
-        </w:rPr>
-        <w:t>i.e</w:t>
-      </w:r>
-      <w:proofErr w:type="spellEnd"/>
-      <w:r>
-        <w:rPr>
-          <w:rStyle w:val="Rfrenceintense"/>
-          <w:b w:val="0"/>
-          <w:bCs w:val="0"/>
-          <w:smallCaps w:val="0"/>
-          <w:color w:val="2F5496" w:themeColor="accent1" w:themeShade="BF"/>
-          <w:spacing w:val="0"/>
-        </w:rPr>
-        <w:t xml:space="preserve"> Book)</w:t>
+        <w:t xml:space="preserve"> (i.e Book)</w:t>
       </w:r>
     </w:p>
     <w:p>
@@ -170,13 +1005,8 @@
         <w:t>Auteur</w:t>
       </w:r>
       <w:r>
-        <w:t xml:space="preserve">s </w:t>
-      </w:r>
-      <w:proofErr w:type="gramStart"/>
-      <w:r>
-        <w:t>[ ]</w:t>
-      </w:r>
-      <w:proofErr w:type="gramEnd"/>
+        <w:t>s [ ]</w:t>
+      </w:r>
     </w:p>
     <w:p>
       <w:pPr>
@@ -190,13 +1020,8 @@
         <w:t>Edition</w:t>
       </w:r>
       <w:r>
-        <w:t xml:space="preserve">s </w:t>
-      </w:r>
-      <w:proofErr w:type="gramStart"/>
-      <w:r>
-        <w:t>[ ]</w:t>
-      </w:r>
-      <w:proofErr w:type="gramEnd"/>
+        <w:t>s [ ]</w:t>
+      </w:r>
     </w:p>
     <w:p>
       <w:pPr>
@@ -207,6 +1032,7 @@
         </w:numPr>
       </w:pPr>
       <w:r>
+        <w:lastRenderedPageBreak/>
         <w:t xml:space="preserve">-&gt; </w:t>
       </w:r>
       <w:r>
@@ -249,13 +1075,8 @@
         </w:numPr>
       </w:pPr>
       <w:r>
-        <w:t xml:space="preserve">-&gt; Catégories </w:t>
-      </w:r>
-      <w:proofErr w:type="gramStart"/>
-      <w:r>
-        <w:t>[ ]</w:t>
-      </w:r>
-      <w:proofErr w:type="gramEnd"/>
+        <w:t>-&gt; Catégories [ ]</w:t>
+      </w:r>
       <w:r>
         <w:t xml:space="preserve"> </w:t>
       </w:r>
@@ -284,55 +1105,7 @@
           <w:color w:val="2F5496" w:themeColor="accent1" w:themeShade="BF"/>
           <w:spacing w:val="0"/>
         </w:rPr>
-        <w:t xml:space="preserve"> (</w:t>
-      </w:r>
-      <w:proofErr w:type="spellStart"/>
-      <w:r>
-        <w:rPr>
-          <w:rStyle w:val="Rfrenceintense"/>
-          <w:b w:val="0"/>
-          <w:bCs w:val="0"/>
-          <w:smallCaps w:val="0"/>
-          <w:color w:val="2F5496" w:themeColor="accent1" w:themeShade="BF"/>
-          <w:spacing w:val="0"/>
-        </w:rPr>
-        <w:t>i.e</w:t>
-      </w:r>
-      <w:proofErr w:type="spellEnd"/>
-      <w:r>
-        <w:rPr>
-          <w:rStyle w:val="Rfrenceintense"/>
-          <w:b w:val="0"/>
-          <w:bCs w:val="0"/>
-          <w:smallCaps w:val="0"/>
-          <w:color w:val="2F5496" w:themeColor="accent1" w:themeShade="BF"/>
-          <w:spacing w:val="0"/>
-        </w:rPr>
-        <w:t xml:space="preserve"> </w:t>
-      </w:r>
-      <w:proofErr w:type="spellStart"/>
-      <w:r>
-        <w:rPr>
-          <w:rStyle w:val="Rfrenceintense"/>
-          <w:b w:val="0"/>
-          <w:bCs w:val="0"/>
-          <w:smallCaps w:val="0"/>
-          <w:color w:val="2F5496" w:themeColor="accent1" w:themeShade="BF"/>
-          <w:spacing w:val="0"/>
-        </w:rPr>
-        <w:t>Author</w:t>
-      </w:r>
-      <w:proofErr w:type="spellEnd"/>
-      <w:r>
-        <w:rPr>
-          <w:rStyle w:val="Rfrenceintense"/>
-          <w:b w:val="0"/>
-          <w:bCs w:val="0"/>
-          <w:smallCaps w:val="0"/>
-          <w:color w:val="2F5496" w:themeColor="accent1" w:themeShade="BF"/>
-          <w:spacing w:val="0"/>
-        </w:rPr>
-        <w:t>)</w:t>
+        <w:t xml:space="preserve"> (i.e Author)</w:t>
       </w:r>
     </w:p>
     <w:p>
@@ -424,55 +1197,7 @@
           <w:color w:val="2F5496" w:themeColor="accent1" w:themeShade="BF"/>
           <w:spacing w:val="0"/>
         </w:rPr>
-        <w:t xml:space="preserve"> (</w:t>
-      </w:r>
-      <w:proofErr w:type="spellStart"/>
-      <w:r>
-        <w:rPr>
-          <w:rStyle w:val="Rfrenceintense"/>
-          <w:b w:val="0"/>
-          <w:bCs w:val="0"/>
-          <w:smallCaps w:val="0"/>
-          <w:color w:val="2F5496" w:themeColor="accent1" w:themeShade="BF"/>
-          <w:spacing w:val="0"/>
-        </w:rPr>
-        <w:t>i.e</w:t>
-      </w:r>
-      <w:proofErr w:type="spellEnd"/>
-      <w:r>
-        <w:rPr>
-          <w:rStyle w:val="Rfrenceintense"/>
-          <w:b w:val="0"/>
-          <w:bCs w:val="0"/>
-          <w:smallCaps w:val="0"/>
-          <w:color w:val="2F5496" w:themeColor="accent1" w:themeShade="BF"/>
-          <w:spacing w:val="0"/>
-        </w:rPr>
-        <w:t xml:space="preserve"> </w:t>
-      </w:r>
-      <w:proofErr w:type="spellStart"/>
-      <w:r>
-        <w:rPr>
-          <w:rStyle w:val="Rfrenceintense"/>
-          <w:b w:val="0"/>
-          <w:bCs w:val="0"/>
-          <w:smallCaps w:val="0"/>
-          <w:color w:val="2F5496" w:themeColor="accent1" w:themeShade="BF"/>
-          <w:spacing w:val="0"/>
-        </w:rPr>
-        <w:t>Publishing_house</w:t>
-      </w:r>
-      <w:proofErr w:type="spellEnd"/>
-      <w:r>
-        <w:rPr>
-          <w:rStyle w:val="Rfrenceintense"/>
-          <w:b w:val="0"/>
-          <w:bCs w:val="0"/>
-          <w:smallCaps w:val="0"/>
-          <w:color w:val="2F5496" w:themeColor="accent1" w:themeShade="BF"/>
-          <w:spacing w:val="0"/>
-        </w:rPr>
-        <w:t>)</w:t>
+        <w:t xml:space="preserve"> (i.e Publishing_house)</w:t>
       </w:r>
     </w:p>
     <w:p>
@@ -581,31 +1306,7 @@
           <w:color w:val="2F5496" w:themeColor="accent1" w:themeShade="BF"/>
           <w:spacing w:val="0"/>
         </w:rPr>
-        <w:t xml:space="preserve"> (</w:t>
-      </w:r>
-      <w:proofErr w:type="spellStart"/>
-      <w:r>
-        <w:rPr>
-          <w:rStyle w:val="Rfrenceintense"/>
-          <w:b w:val="0"/>
-          <w:bCs w:val="0"/>
-          <w:smallCaps w:val="0"/>
-          <w:color w:val="2F5496" w:themeColor="accent1" w:themeShade="BF"/>
-          <w:spacing w:val="0"/>
-        </w:rPr>
-        <w:t>i.e</w:t>
-      </w:r>
-      <w:proofErr w:type="spellEnd"/>
-      <w:r>
-        <w:rPr>
-          <w:rStyle w:val="Rfrenceintense"/>
-          <w:b w:val="0"/>
-          <w:bCs w:val="0"/>
-          <w:smallCaps w:val="0"/>
-          <w:color w:val="2F5496" w:themeColor="accent1" w:themeShade="BF"/>
-          <w:spacing w:val="0"/>
-        </w:rPr>
-        <w:t xml:space="preserve"> User)</w:t>
+        <w:t xml:space="preserve"> (i.e User)</w:t>
       </w:r>
     </w:p>
     <w:p>
@@ -653,224 +1354,272 @@
         </w:numPr>
       </w:pPr>
       <w:r>
+        <w:t>Prénom</w:t>
+      </w:r>
+    </w:p>
+    <w:p>
+      <w:pPr>
+        <w:pStyle w:val="Paragraphedeliste"/>
+        <w:numPr>
+          <w:ilvl w:val="0"/>
+          <w:numId w:val="9"/>
+        </w:numPr>
+      </w:pPr>
+      <w:r>
+        <w:t>Mail</w:t>
+      </w:r>
+    </w:p>
+    <w:p>
+      <w:pPr>
+        <w:pStyle w:val="Paragraphedeliste"/>
+        <w:numPr>
+          <w:ilvl w:val="0"/>
+          <w:numId w:val="9"/>
+        </w:numPr>
+      </w:pPr>
+      <w:r>
+        <w:t>Mot de passe</w:t>
+      </w:r>
+    </w:p>
+    <w:p>
+      <w:pPr>
+        <w:pStyle w:val="Paragraphedeliste"/>
+        <w:numPr>
+          <w:ilvl w:val="0"/>
+          <w:numId w:val="9"/>
+        </w:numPr>
+      </w:pPr>
+      <w:r>
+        <w:t>Catégories préférées ?</w:t>
+      </w:r>
+    </w:p>
+    <w:p>
+      <w:pPr>
+        <w:pStyle w:val="Titre1"/>
+      </w:pPr>
+      <w:r>
+        <w:t>Utilisateurs/</w:t>
+      </w:r>
+      <w:r>
+        <w:t>suggestion</w:t>
+      </w:r>
+      <w:r>
+        <w:t>s</w:t>
+      </w:r>
+      <w:r>
+        <w:t xml:space="preserve"> (i.e Users_suggestions)</w:t>
+      </w:r>
+    </w:p>
+    <w:p>
+      <w:pPr>
+        <w:pStyle w:val="Paragraphedeliste"/>
+        <w:numPr>
+          <w:ilvl w:val="0"/>
+          <w:numId w:val="15"/>
+        </w:numPr>
+      </w:pPr>
+      <w:r>
+        <w:t>-&gt; Utilisateur (Id)</w:t>
+      </w:r>
+    </w:p>
+    <w:p>
+      <w:pPr>
+        <w:pStyle w:val="Paragraphedeliste"/>
+        <w:numPr>
+          <w:ilvl w:val="0"/>
+          <w:numId w:val="15"/>
+        </w:numPr>
+      </w:pPr>
+      <w:r>
+        <w:t xml:space="preserve">-&gt; </w:t>
+      </w:r>
+      <w:r>
+        <w:t>Suggestion</w:t>
+      </w:r>
+      <w:r>
+        <w:t xml:space="preserve"> (Id)</w:t>
+      </w:r>
+    </w:p>
+    <w:p>
+      <w:pPr>
+        <w:pStyle w:val="Titre1"/>
+      </w:pPr>
+      <w:r>
+        <w:t>Suggestion</w:t>
+      </w:r>
+      <w:r>
+        <w:t xml:space="preserve"> (i.e suggestion)</w:t>
+      </w:r>
+    </w:p>
+    <w:p>
+      <w:pPr>
+        <w:pStyle w:val="Paragraphedeliste"/>
+        <w:numPr>
+          <w:ilvl w:val="0"/>
+          <w:numId w:val="13"/>
+        </w:numPr>
+      </w:pPr>
+      <w:r>
+        <w:t>Id</w:t>
+      </w:r>
+    </w:p>
+    <w:p>
+      <w:pPr>
+        <w:pStyle w:val="Paragraphedeliste"/>
+        <w:numPr>
+          <w:ilvl w:val="0"/>
+          <w:numId w:val="11"/>
+        </w:numPr>
+      </w:pPr>
+      <w:r>
+        <w:t>Titre</w:t>
+      </w:r>
+    </w:p>
+    <w:p>
+      <w:pPr>
+        <w:pStyle w:val="Paragraphedeliste"/>
+        <w:numPr>
+          <w:ilvl w:val="0"/>
+          <w:numId w:val="10"/>
+        </w:numPr>
+      </w:pPr>
+      <w:r>
+        <w:t>-&gt; Livre (</w:t>
+      </w:r>
+      <w:r>
+        <w:t xml:space="preserve">id, </w:t>
+      </w:r>
+      <w:r>
+        <w:t>titre, auteur)</w:t>
+      </w:r>
+    </w:p>
+    <w:p>
+      <w:pPr>
+        <w:pStyle w:val="Paragraphedeliste"/>
+        <w:numPr>
+          <w:ilvl w:val="0"/>
+          <w:numId w:val="10"/>
+        </w:numPr>
+      </w:pPr>
+      <w:r>
+        <w:t>-&gt; fait par un utilisateur</w:t>
+      </w:r>
+    </w:p>
+    <w:p>
+      <w:pPr>
+        <w:pStyle w:val="Paragraphedeliste"/>
+        <w:numPr>
+          <w:ilvl w:val="0"/>
+          <w:numId w:val="10"/>
+        </w:numPr>
+      </w:pPr>
+      <w:r>
+        <w:t>Avis</w:t>
+      </w:r>
+    </w:p>
+    <w:p>
+      <w:pPr>
+        <w:pStyle w:val="Paragraphedeliste"/>
+        <w:numPr>
+          <w:ilvl w:val="0"/>
+          <w:numId w:val="10"/>
+        </w:numPr>
+      </w:pPr>
+      <w:r>
+        <w:t>Note</w:t>
+      </w:r>
+    </w:p>
+    <w:p>
+      <w:pPr>
+        <w:pStyle w:val="Paragraphedeliste"/>
+        <w:numPr>
+          <w:ilvl w:val="0"/>
+          <w:numId w:val="10"/>
+        </w:numPr>
+      </w:pPr>
+      <w:r>
+        <w:t>Date</w:t>
+      </w:r>
+    </w:p>
+    <w:p>
+      <w:pPr>
+        <w:pStyle w:val="Titre1"/>
+      </w:pPr>
+      <w:r>
+        <w:t>Catégories</w:t>
+      </w:r>
+    </w:p>
+    <w:p>
+      <w:pPr>
+        <w:pStyle w:val="Paragraphedeliste"/>
+        <w:numPr>
+          <w:ilvl w:val="0"/>
+          <w:numId w:val="12"/>
+        </w:numPr>
+      </w:pPr>
+      <w:r>
+        <w:t>Fantastique</w:t>
+      </w:r>
+    </w:p>
+    <w:p>
+      <w:pPr>
+        <w:pStyle w:val="Paragraphedeliste"/>
+        <w:numPr>
+          <w:ilvl w:val="0"/>
+          <w:numId w:val="12"/>
+        </w:numPr>
+      </w:pPr>
+      <w:r>
+        <w:t>Horreur</w:t>
+      </w:r>
+    </w:p>
+    <w:p>
+      <w:pPr>
+        <w:pStyle w:val="Paragraphedeliste"/>
+        <w:numPr>
+          <w:ilvl w:val="0"/>
+          <w:numId w:val="12"/>
+        </w:numPr>
+      </w:pPr>
+      <w:r>
+        <w:t>Fantasy</w:t>
+      </w:r>
+    </w:p>
+    <w:p>
+      <w:pPr>
+        <w:pStyle w:val="Paragraphedeliste"/>
+        <w:numPr>
+          <w:ilvl w:val="0"/>
+          <w:numId w:val="12"/>
+        </w:numPr>
+      </w:pPr>
+      <w:r>
+        <w:t>Polar</w:t>
+      </w:r>
+    </w:p>
+    <w:p>
+      <w:pPr>
+        <w:pStyle w:val="Paragraphedeliste"/>
+        <w:numPr>
+          <w:ilvl w:val="0"/>
+          <w:numId w:val="12"/>
+        </w:numPr>
+      </w:pPr>
+      <w:r>
+        <w:t>Poésie</w:t>
+      </w:r>
+    </w:p>
+    <w:p>
+      <w:pPr>
+        <w:pStyle w:val="Paragraphedeliste"/>
+        <w:numPr>
+          <w:ilvl w:val="0"/>
+          <w:numId w:val="12"/>
+        </w:numPr>
+      </w:pPr>
+      <w:r>
         <w:lastRenderedPageBreak/>
-        <w:t>Prénom</w:t>
-      </w:r>
-    </w:p>
-    <w:p>
-      <w:pPr>
-        <w:pStyle w:val="Paragraphedeliste"/>
-        <w:numPr>
-          <w:ilvl w:val="0"/>
-          <w:numId w:val="9"/>
-        </w:numPr>
-      </w:pPr>
-      <w:r>
-        <w:t>Mail</w:t>
-      </w:r>
-    </w:p>
-    <w:p>
-      <w:pPr>
-        <w:pStyle w:val="Paragraphedeliste"/>
-        <w:numPr>
-          <w:ilvl w:val="0"/>
-          <w:numId w:val="9"/>
-        </w:numPr>
-      </w:pPr>
-      <w:r>
-        <w:t>Mot de passe</w:t>
-      </w:r>
-    </w:p>
-    <w:p>
-      <w:pPr>
-        <w:pStyle w:val="Paragraphedeliste"/>
-        <w:numPr>
-          <w:ilvl w:val="0"/>
-          <w:numId w:val="9"/>
-        </w:numPr>
-      </w:pPr>
-      <w:r>
-        <w:t>Catégories préférées ?</w:t>
-      </w:r>
-    </w:p>
-    <w:p>
-      <w:pPr>
-        <w:pStyle w:val="Titre1"/>
-      </w:pPr>
-      <w:r>
-        <w:t>Utilisateurs/</w:t>
-      </w:r>
-      <w:r>
-        <w:t>suggestion</w:t>
-      </w:r>
-      <w:r>
-        <w:t>s</w:t>
-      </w:r>
-      <w:r>
-        <w:t xml:space="preserve"> (</w:t>
-      </w:r>
-      <w:proofErr w:type="spellStart"/>
-      <w:r>
-        <w:t>i.e</w:t>
-      </w:r>
-      <w:proofErr w:type="spellEnd"/>
-      <w:r>
-        <w:t xml:space="preserve"> </w:t>
-      </w:r>
-      <w:proofErr w:type="spellStart"/>
-      <w:r>
-        <w:t>Users_suggestions</w:t>
-      </w:r>
-      <w:proofErr w:type="spellEnd"/>
-      <w:r>
-        <w:t>)</w:t>
-      </w:r>
-    </w:p>
-    <w:p>
-      <w:pPr>
-        <w:pStyle w:val="Paragraphedeliste"/>
-        <w:numPr>
-          <w:ilvl w:val="0"/>
-          <w:numId w:val="15"/>
-        </w:numPr>
-      </w:pPr>
-      <w:r>
-        <w:t>-&gt; Utilisateur (Id)</w:t>
-      </w:r>
-    </w:p>
-    <w:p>
-      <w:pPr>
-        <w:pStyle w:val="Paragraphedeliste"/>
-        <w:numPr>
-          <w:ilvl w:val="0"/>
-          <w:numId w:val="15"/>
-        </w:numPr>
-      </w:pPr>
-      <w:r>
-        <w:t xml:space="preserve">-&gt; </w:t>
-      </w:r>
-      <w:r>
-        <w:t>Suggestion</w:t>
-      </w:r>
-      <w:r>
-        <w:t xml:space="preserve"> (Id)</w:t>
-      </w:r>
-    </w:p>
-    <w:p>
-      <w:pPr>
-        <w:pStyle w:val="Titre1"/>
-      </w:pPr>
-      <w:r>
-        <w:t>Suggestion</w:t>
-      </w:r>
-      <w:r>
-        <w:t xml:space="preserve"> (</w:t>
-      </w:r>
-      <w:proofErr w:type="spellStart"/>
-      <w:r>
-        <w:t>i.e</w:t>
-      </w:r>
-      <w:proofErr w:type="spellEnd"/>
-      <w:r>
-        <w:t xml:space="preserve"> suggestion)</w:t>
-      </w:r>
-    </w:p>
-    <w:p>
-      <w:pPr>
-        <w:pStyle w:val="Paragraphedeliste"/>
-        <w:numPr>
-          <w:ilvl w:val="0"/>
-          <w:numId w:val="13"/>
-        </w:numPr>
-      </w:pPr>
-      <w:r>
-        <w:t>Id</w:t>
-      </w:r>
-    </w:p>
-    <w:p>
-      <w:pPr>
-        <w:pStyle w:val="Paragraphedeliste"/>
-        <w:numPr>
-          <w:ilvl w:val="0"/>
-          <w:numId w:val="11"/>
-        </w:numPr>
-      </w:pPr>
-      <w:r>
-        <w:t>Titre</w:t>
-      </w:r>
-    </w:p>
-    <w:p>
-      <w:pPr>
-        <w:pStyle w:val="Paragraphedeliste"/>
-        <w:numPr>
-          <w:ilvl w:val="0"/>
-          <w:numId w:val="10"/>
-        </w:numPr>
-      </w:pPr>
-      <w:r>
-        <w:t>-&gt; Livre (</w:t>
-      </w:r>
-      <w:r>
-        <w:t xml:space="preserve">id, </w:t>
-      </w:r>
-      <w:r>
-        <w:t>titre, auteur)</w:t>
-      </w:r>
-    </w:p>
-    <w:p>
-      <w:pPr>
-        <w:pStyle w:val="Paragraphedeliste"/>
-        <w:numPr>
-          <w:ilvl w:val="0"/>
-          <w:numId w:val="10"/>
-        </w:numPr>
-      </w:pPr>
-      <w:r>
-        <w:t>-&gt; fait par un utilisateur</w:t>
-      </w:r>
-    </w:p>
-    <w:p>
-      <w:pPr>
-        <w:pStyle w:val="Paragraphedeliste"/>
-        <w:numPr>
-          <w:ilvl w:val="0"/>
-          <w:numId w:val="10"/>
-        </w:numPr>
-      </w:pPr>
-      <w:r>
-        <w:t>Avis</w:t>
-      </w:r>
-    </w:p>
-    <w:p>
-      <w:pPr>
-        <w:pStyle w:val="Paragraphedeliste"/>
-        <w:numPr>
-          <w:ilvl w:val="0"/>
-          <w:numId w:val="10"/>
-        </w:numPr>
-      </w:pPr>
-      <w:r>
-        <w:t>Note</w:t>
-      </w:r>
-    </w:p>
-    <w:p>
-      <w:pPr>
-        <w:pStyle w:val="Paragraphedeliste"/>
-        <w:numPr>
-          <w:ilvl w:val="0"/>
-          <w:numId w:val="10"/>
-        </w:numPr>
-      </w:pPr>
-      <w:r>
-        <w:t>Date</w:t>
-      </w:r>
-    </w:p>
-    <w:p>
-      <w:pPr>
-        <w:pStyle w:val="Titre1"/>
-      </w:pPr>
-      <w:r>
-        <w:t>Catégories</w:t>
+        <w:t>Romance</w:t>
       </w:r>
     </w:p>
     <w:p>
@@ -882,7 +1631,7 @@
         </w:numPr>
       </w:pPr>
       <w:r>
-        <w:t>Fantastique</w:t>
+        <w:t>Contemporain</w:t>
       </w:r>
     </w:p>
     <w:p>
@@ -894,7 +1643,7 @@
         </w:numPr>
       </w:pPr>
       <w:r>
-        <w:t>Horreur</w:t>
+        <w:t>Young Adult</w:t>
       </w:r>
     </w:p>
     <w:p>
@@ -906,7 +1655,7 @@
         </w:numPr>
       </w:pPr>
       <w:r>
-        <w:t>Fantasy</w:t>
+        <w:t>Jeunesse</w:t>
       </w:r>
     </w:p>
     <w:p>
@@ -918,7 +1667,7 @@
         </w:numPr>
       </w:pPr>
       <w:r>
-        <w:t>Polar</w:t>
+        <w:t>Thriller</w:t>
       </w:r>
     </w:p>
     <w:p>
@@ -930,941 +1679,9 @@
         </w:numPr>
       </w:pPr>
       <w:r>
-        <w:t>Poésie</w:t>
-      </w:r>
-    </w:p>
-    <w:p>
-      <w:pPr>
-        <w:pStyle w:val="Paragraphedeliste"/>
-        <w:numPr>
-          <w:ilvl w:val="0"/>
-          <w:numId w:val="12"/>
-        </w:numPr>
-      </w:pPr>
-      <w:r>
-        <w:t>Romance</w:t>
-      </w:r>
-    </w:p>
-    <w:p>
-      <w:pPr>
-        <w:pStyle w:val="Paragraphedeliste"/>
-        <w:numPr>
-          <w:ilvl w:val="0"/>
-          <w:numId w:val="12"/>
-        </w:numPr>
-      </w:pPr>
-      <w:r>
-        <w:t>Contemporain</w:t>
-      </w:r>
-    </w:p>
-    <w:p>
-      <w:pPr>
-        <w:pStyle w:val="Paragraphedeliste"/>
-        <w:numPr>
-          <w:ilvl w:val="0"/>
-          <w:numId w:val="12"/>
-        </w:numPr>
-      </w:pPr>
-      <w:r>
-        <w:t xml:space="preserve">Young </w:t>
-      </w:r>
-      <w:proofErr w:type="spellStart"/>
-      <w:r>
-        <w:t>Adult</w:t>
-      </w:r>
-      <w:proofErr w:type="spellEnd"/>
-    </w:p>
-    <w:p>
-      <w:pPr>
-        <w:pStyle w:val="Paragraphedeliste"/>
-        <w:numPr>
-          <w:ilvl w:val="0"/>
-          <w:numId w:val="12"/>
-        </w:numPr>
-      </w:pPr>
-      <w:r>
-        <w:t>Jeunesse</w:t>
-      </w:r>
-    </w:p>
-    <w:p>
-      <w:pPr>
-        <w:pStyle w:val="Paragraphedeliste"/>
-        <w:numPr>
-          <w:ilvl w:val="0"/>
-          <w:numId w:val="12"/>
-        </w:numPr>
-      </w:pPr>
-      <w:r>
-        <w:t>Thriller</w:t>
-      </w:r>
-    </w:p>
-    <w:p>
-      <w:pPr>
-        <w:pStyle w:val="Paragraphedeliste"/>
-        <w:numPr>
-          <w:ilvl w:val="0"/>
-          <w:numId w:val="12"/>
-        </w:numPr>
-      </w:pPr>
-      <w:r>
         <w:t>Théâtre</w:t>
       </w:r>
     </w:p>
-    <w:p>
-      <w:pPr>
-        <w:pStyle w:val="Citationintense"/>
-        <w:rPr>
-          <w:sz w:val="48"/>
-          <w:szCs w:val="48"/>
-        </w:rPr>
-      </w:pPr>
-      <w:r>
-        <w:rPr>
-          <w:sz w:val="48"/>
-          <w:szCs w:val="48"/>
-        </w:rPr>
-        <w:t>Idées en vrac</w:t>
-      </w:r>
-    </w:p>
-    <w:p>
-      <w:pPr>
-        <w:pStyle w:val="Titre"/>
-        <w:rPr>
-          <w:rStyle w:val="lev"/>
-        </w:rPr>
-      </w:pPr>
-      <w:r>
-        <w:rPr>
-          <w:rStyle w:val="lev"/>
-          <w:b w:val="0"/>
-          <w:bCs w:val="0"/>
-        </w:rPr>
-        <w:t>Inscription</w:t>
-      </w:r>
-    </w:p>
-    <w:p>
-      <w:r>
-        <w:t xml:space="preserve">Lors de son inscription, </w:t>
-      </w:r>
-    </w:p>
-    <w:p>
-      <w:r>
-        <w:t>L’utilisateur pourra rentrer ses différents critères de lecture :</w:t>
-      </w:r>
-    </w:p>
-    <w:p>
-      <w:pPr>
-        <w:pStyle w:val="Paragraphedeliste"/>
-        <w:numPr>
-          <w:ilvl w:val="0"/>
-          <w:numId w:val="1"/>
-        </w:numPr>
-      </w:pPr>
-      <w:r>
-        <w:t>Taille des livres lus en moyenne : « plutôt de courtes lectures », « « Moyens », « les gros pavés me rebutent »</w:t>
-      </w:r>
-    </w:p>
-    <w:p>
-      <w:pPr>
-        <w:pStyle w:val="Paragraphedeliste"/>
-        <w:numPr>
-          <w:ilvl w:val="0"/>
-          <w:numId w:val="1"/>
-        </w:numPr>
-      </w:pPr>
-      <w:r>
-        <w:t>Sélection des catégories préférées</w:t>
-      </w:r>
-    </w:p>
-    <w:p>
-      <w:pPr>
-        <w:pStyle w:val="Paragraphedeliste"/>
-        <w:numPr>
-          <w:ilvl w:val="0"/>
-          <w:numId w:val="1"/>
-        </w:numPr>
-      </w:pPr>
-      <w:r>
-        <w:t xml:space="preserve">Saisie d’auteurs préférés ? </w:t>
-      </w:r>
-    </w:p>
-    <w:p/>
-    <w:p>
-      <w:pPr>
-        <w:pStyle w:val="Titre"/>
-      </w:pPr>
-      <w:r>
-        <w:t>Home</w:t>
-      </w:r>
-    </w:p>
-    <w:p>
-      <w:r>
-        <w:t xml:space="preserve"> </w:t>
-      </w:r>
-      <w:proofErr w:type="gramStart"/>
-      <w:r>
-        <w:t>La home</w:t>
-      </w:r>
-      <w:proofErr w:type="gramEnd"/>
-      <w:r>
-        <w:t xml:space="preserve"> serait conçue dans la même idée que celle de Pinterest. Un pin = </w:t>
-      </w:r>
-      <w:r>
-        <w:t>Une suggestion</w:t>
-      </w:r>
-      <w:r>
-        <w:t xml:space="preserve">. Les </w:t>
-      </w:r>
-      <w:r>
-        <w:t>suggestion</w:t>
-      </w:r>
-      <w:r>
-        <w:t>s affiché</w:t>
-      </w:r>
-      <w:r>
-        <w:t>e</w:t>
-      </w:r>
-      <w:r>
-        <w:t>s seront bien sûr en rapport avec les goûts de l’utilisateur.</w:t>
-      </w:r>
-    </w:p>
-    <w:p>
-      <w:r>
-        <w:t xml:space="preserve">Un widget flottant permettra de faire apparaître en pop-in un formulaire permettant de faire </w:t>
-      </w:r>
-      <w:r>
-        <w:t>une suggestion</w:t>
-      </w:r>
-      <w:r>
-        <w:t xml:space="preserve"> très rapidement</w:t>
-      </w:r>
-    </w:p>
-    <w:p/>
-    <w:p>
-      <w:r>
-        <w:t>Affichage d’</w:t>
-      </w:r>
-      <w:r>
-        <w:t xml:space="preserve">une </w:t>
-      </w:r>
-      <w:r>
-        <w:rPr>
-          <w:color w:val="4472C4" w:themeColor="accent1"/>
-        </w:rPr>
-        <w:t>suggestion</w:t>
-      </w:r>
-      <w:r>
-        <w:rPr>
-          <w:color w:val="4472C4" w:themeColor="accent1"/>
-        </w:rPr>
-        <w:t> </w:t>
-      </w:r>
-      <w:r>
-        <w:t>:</w:t>
-      </w:r>
-    </w:p>
-    <w:p>
-      <w:pPr>
-        <w:pStyle w:val="Paragraphedeliste"/>
-        <w:numPr>
-          <w:ilvl w:val="0"/>
-          <w:numId w:val="14"/>
-        </w:numPr>
-      </w:pPr>
-      <w:r>
-        <w:t>(</w:t>
-      </w:r>
-      <w:proofErr w:type="gramStart"/>
-      <w:r>
-        <w:t>remontée</w:t>
-      </w:r>
-      <w:proofErr w:type="gramEnd"/>
-      <w:r>
-        <w:t xml:space="preserve"> cachée de </w:t>
-      </w:r>
-      <w:proofErr w:type="spellStart"/>
-      <w:r>
-        <w:t>l’id</w:t>
-      </w:r>
-      <w:proofErr w:type="spellEnd"/>
-      <w:r>
-        <w:t>)</w:t>
-      </w:r>
-    </w:p>
-    <w:p>
-      <w:pPr>
-        <w:pStyle w:val="Paragraphedeliste"/>
-        <w:numPr>
-          <w:ilvl w:val="0"/>
-          <w:numId w:val="11"/>
-        </w:numPr>
-      </w:pPr>
-      <w:r>
-        <w:t>Titre</w:t>
-      </w:r>
-    </w:p>
-    <w:p>
-      <w:pPr>
-        <w:pStyle w:val="Paragraphedeliste"/>
-        <w:numPr>
-          <w:ilvl w:val="0"/>
-          <w:numId w:val="10"/>
-        </w:numPr>
-      </w:pPr>
-      <w:r>
-        <w:t>-&gt; Livre (titre, auteur)</w:t>
-      </w:r>
-    </w:p>
-    <w:p>
-      <w:pPr>
-        <w:pStyle w:val="Paragraphedeliste"/>
-        <w:numPr>
-          <w:ilvl w:val="0"/>
-          <w:numId w:val="10"/>
-        </w:numPr>
-      </w:pPr>
-      <w:r>
-        <w:t>-&gt; fait par un utilisateur</w:t>
-      </w:r>
-    </w:p>
-    <w:p>
-      <w:pPr>
-        <w:pStyle w:val="Paragraphedeliste"/>
-        <w:numPr>
-          <w:ilvl w:val="0"/>
-          <w:numId w:val="10"/>
-        </w:numPr>
-      </w:pPr>
-      <w:r>
-        <w:t>Avis</w:t>
-      </w:r>
-    </w:p>
-    <w:p>
-      <w:pPr>
-        <w:pStyle w:val="Paragraphedeliste"/>
-        <w:numPr>
-          <w:ilvl w:val="0"/>
-          <w:numId w:val="10"/>
-        </w:numPr>
-      </w:pPr>
-      <w:r>
-        <w:t>Catégorie</w:t>
-      </w:r>
-      <w:r>
-        <w:t>s</w:t>
-      </w:r>
-      <w:bookmarkStart w:id="0" w:name="_GoBack"/>
-      <w:bookmarkEnd w:id="0"/>
-    </w:p>
-    <w:p/>
-    <w:p/>
-    <w:p>
-      <w:pPr>
-        <w:pStyle w:val="Titre"/>
-        <w:rPr>
-          <w:color w:val="4472C4" w:themeColor="accent1"/>
-        </w:rPr>
-      </w:pPr>
-      <w:r>
-        <w:t xml:space="preserve">Création de </w:t>
-      </w:r>
-      <w:r>
-        <w:rPr>
-          <w:color w:val="4472C4" w:themeColor="accent1"/>
-        </w:rPr>
-        <w:t>Suggestion</w:t>
-      </w:r>
-    </w:p>
-    <w:p>
-      <w:pPr>
-        <w:pStyle w:val="Paragraphedeliste"/>
-        <w:numPr>
-          <w:ilvl w:val="0"/>
-          <w:numId w:val="20"/>
-        </w:numPr>
-      </w:pPr>
-      <w:r>
-        <w:t>Titre d</w:t>
-      </w:r>
-      <w:r>
-        <w:t>e la</w:t>
-      </w:r>
-      <w:r>
-        <w:t xml:space="preserve"> suggestion</w:t>
-      </w:r>
-    </w:p>
-    <w:p>
-      <w:pPr>
-        <w:pStyle w:val="Paragraphedeliste"/>
-        <w:numPr>
-          <w:ilvl w:val="0"/>
-          <w:numId w:val="2"/>
-        </w:numPr>
-      </w:pPr>
-      <w:r>
-        <w:t>Titre (lien vers la fiche livre)</w:t>
-      </w:r>
-    </w:p>
-    <w:p>
-      <w:pPr>
-        <w:pStyle w:val="Paragraphedeliste"/>
-        <w:numPr>
-          <w:ilvl w:val="0"/>
-          <w:numId w:val="2"/>
-        </w:numPr>
-      </w:pPr>
-      <w:r>
-        <w:t>Auteur</w:t>
-      </w:r>
-    </w:p>
-    <w:p>
-      <w:pPr>
-        <w:pStyle w:val="Paragraphedeliste"/>
-        <w:numPr>
-          <w:ilvl w:val="0"/>
-          <w:numId w:val="2"/>
-        </w:numPr>
-      </w:pPr>
-      <w:r>
-        <w:t>Avis (250 caractères)</w:t>
-      </w:r>
-    </w:p>
-    <w:p>
-      <w:pPr>
-        <w:pStyle w:val="Paragraphedeliste"/>
-        <w:numPr>
-          <w:ilvl w:val="0"/>
-          <w:numId w:val="2"/>
-        </w:numPr>
-      </w:pPr>
-      <w:r>
-        <w:t>Note</w:t>
-      </w:r>
-    </w:p>
-    <w:p/>
-    <w:p>
-      <w:pPr>
-        <w:pStyle w:val="Titre"/>
-      </w:pPr>
-      <w:r>
-        <w:t>Fiche Livre</w:t>
-      </w:r>
-    </w:p>
-    <w:p>
-      <w:r>
-        <w:t xml:space="preserve">Toutes les infos complémentaires du </w:t>
-      </w:r>
-      <w:r>
-        <w:rPr>
-          <w:color w:val="4472C4" w:themeColor="accent1"/>
-        </w:rPr>
-        <w:t>livre </w:t>
-      </w:r>
-      <w:r>
-        <w:t xml:space="preserve">: son résumé, son édition, sa note globale sur SuggéBook, le top </w:t>
-      </w:r>
-      <w:r>
-        <w:rPr>
-          <w:rStyle w:val="lev"/>
-          <w:color w:val="4472C4" w:themeColor="accent1"/>
-        </w:rPr>
-        <w:t>suggestion</w:t>
-      </w:r>
-      <w:r>
-        <w:rPr>
-          <w:rStyle w:val="lev"/>
-          <w:color w:val="4472C4" w:themeColor="accent1"/>
-        </w:rPr>
-        <w:t>s</w:t>
-      </w:r>
-      <w:r>
-        <w:rPr>
-          <w:color w:val="4472C4" w:themeColor="accent1"/>
-        </w:rPr>
-        <w:t xml:space="preserve"> </w:t>
-      </w:r>
-      <w:r>
-        <w:t xml:space="preserve">(5), lien vers la page complète des </w:t>
-      </w:r>
-      <w:r>
-        <w:t>suggestion</w:t>
-      </w:r>
-      <w:r>
-        <w:t>s</w:t>
-      </w:r>
-    </w:p>
-    <w:p>
-      <w:r>
-        <w:rPr>
-          <w:color w:val="4472C4" w:themeColor="accent1"/>
-        </w:rPr>
-        <w:t>Livre </w:t>
-      </w:r>
-      <w:r>
-        <w:t>:</w:t>
-      </w:r>
-    </w:p>
-    <w:p>
-      <w:pPr>
-        <w:pStyle w:val="Paragraphedeliste"/>
-        <w:numPr>
-          <w:ilvl w:val="0"/>
-          <w:numId w:val="3"/>
-        </w:numPr>
-      </w:pPr>
-      <w:r>
-        <w:t>Id</w:t>
-      </w:r>
-    </w:p>
-    <w:p>
-      <w:pPr>
-        <w:pStyle w:val="Paragraphedeliste"/>
-        <w:numPr>
-          <w:ilvl w:val="0"/>
-          <w:numId w:val="3"/>
-        </w:numPr>
-      </w:pPr>
-      <w:r>
-        <w:t>Titre</w:t>
-      </w:r>
-    </w:p>
-    <w:p>
-      <w:pPr>
-        <w:pStyle w:val="Paragraphedeliste"/>
-        <w:numPr>
-          <w:ilvl w:val="0"/>
-          <w:numId w:val="3"/>
-        </w:numPr>
-      </w:pPr>
-      <w:r>
-        <w:t xml:space="preserve">-&gt; Auteurs </w:t>
-      </w:r>
-      <w:proofErr w:type="gramStart"/>
-      <w:r>
-        <w:t>[ ]</w:t>
-      </w:r>
-      <w:proofErr w:type="gramEnd"/>
-    </w:p>
-    <w:p>
-      <w:pPr>
-        <w:pStyle w:val="Paragraphedeliste"/>
-        <w:numPr>
-          <w:ilvl w:val="0"/>
-          <w:numId w:val="3"/>
-        </w:numPr>
-      </w:pPr>
-      <w:r>
-        <w:t>Edition</w:t>
-      </w:r>
-    </w:p>
-    <w:p>
-      <w:pPr>
-        <w:pStyle w:val="Paragraphedeliste"/>
-        <w:numPr>
-          <w:ilvl w:val="1"/>
-          <w:numId w:val="3"/>
-        </w:numPr>
-      </w:pPr>
-      <w:r>
-        <w:t>-&gt; Maison d’édition (id, nom)</w:t>
-      </w:r>
-    </w:p>
-    <w:p>
-      <w:pPr>
-        <w:pStyle w:val="Paragraphedeliste"/>
-        <w:numPr>
-          <w:ilvl w:val="1"/>
-          <w:numId w:val="3"/>
-        </w:numPr>
-      </w:pPr>
-      <w:r>
-        <w:t>Date</w:t>
-      </w:r>
-    </w:p>
-    <w:p>
-      <w:pPr>
-        <w:pStyle w:val="Paragraphedeliste"/>
-        <w:numPr>
-          <w:ilvl w:val="0"/>
-          <w:numId w:val="3"/>
-        </w:numPr>
-      </w:pPr>
-      <w:r>
-        <w:t>Note globale</w:t>
-      </w:r>
-    </w:p>
-    <w:p>
-      <w:pPr>
-        <w:pStyle w:val="Paragraphedeliste"/>
-        <w:numPr>
-          <w:ilvl w:val="0"/>
-          <w:numId w:val="3"/>
-        </w:numPr>
-      </w:pPr>
-      <w:r>
-        <w:t xml:space="preserve">-&gt; Catégories </w:t>
-      </w:r>
-      <w:proofErr w:type="gramStart"/>
-      <w:r>
-        <w:t>[ ]</w:t>
-      </w:r>
-      <w:proofErr w:type="gramEnd"/>
-    </w:p>
-    <w:p>
-      <w:pPr>
-        <w:rPr>
-          <w:color w:val="4472C4" w:themeColor="accent1"/>
-        </w:rPr>
-      </w:pPr>
-      <w:r>
-        <w:rPr>
-          <w:color w:val="4472C4" w:themeColor="accent1"/>
-        </w:rPr>
-        <w:t>Suggestion</w:t>
-      </w:r>
-    </w:p>
-    <w:p>
-      <w:pPr>
-        <w:pStyle w:val="Paragraphedeliste"/>
-        <w:numPr>
-          <w:ilvl w:val="0"/>
-          <w:numId w:val="13"/>
-        </w:numPr>
-      </w:pPr>
-      <w:r>
-        <w:lastRenderedPageBreak/>
-        <w:t>Id</w:t>
-      </w:r>
-    </w:p>
-    <w:p>
-      <w:pPr>
-        <w:pStyle w:val="Paragraphedeliste"/>
-        <w:numPr>
-          <w:ilvl w:val="0"/>
-          <w:numId w:val="11"/>
-        </w:numPr>
-      </w:pPr>
-      <w:r>
-        <w:t>Titre</w:t>
-      </w:r>
-    </w:p>
-    <w:p>
-      <w:pPr>
-        <w:pStyle w:val="Paragraphedeliste"/>
-        <w:numPr>
-          <w:ilvl w:val="0"/>
-          <w:numId w:val="10"/>
-        </w:numPr>
-      </w:pPr>
-      <w:r>
-        <w:t>-&gt; fait par un utilisateur</w:t>
-      </w:r>
-    </w:p>
-    <w:p>
-      <w:pPr>
-        <w:pStyle w:val="Paragraphedeliste"/>
-        <w:numPr>
-          <w:ilvl w:val="0"/>
-          <w:numId w:val="10"/>
-        </w:numPr>
-      </w:pPr>
-      <w:r>
-        <w:t>Avis</w:t>
-      </w:r>
-    </w:p>
-    <w:p>
-      <w:pPr>
-        <w:pStyle w:val="Paragraphedeliste"/>
-        <w:numPr>
-          <w:ilvl w:val="0"/>
-          <w:numId w:val="10"/>
-        </w:numPr>
-      </w:pPr>
-      <w:r>
-        <w:t>Note</w:t>
-      </w:r>
-    </w:p>
-    <w:p>
-      <w:pPr>
-        <w:pStyle w:val="Paragraphedeliste"/>
-        <w:numPr>
-          <w:ilvl w:val="0"/>
-          <w:numId w:val="10"/>
-        </w:numPr>
-      </w:pPr>
-      <w:r>
-        <w:t>Date</w:t>
-      </w:r>
-    </w:p>
-    <w:p/>
-    <w:p/>
-    <w:p>
-      <w:pPr>
-        <w:pStyle w:val="Titre"/>
-      </w:pPr>
-      <w:r>
-        <w:t xml:space="preserve">Page des </w:t>
-      </w:r>
-      <w:r>
-        <w:t>suggestion</w:t>
-      </w:r>
-      <w:r>
-        <w:t>s</w:t>
-      </w:r>
-    </w:p>
-    <w:p>
-      <w:r>
-        <w:t>Tou</w:t>
-      </w:r>
-      <w:r>
-        <w:t>te</w:t>
-      </w:r>
-      <w:r>
-        <w:t xml:space="preserve">s les </w:t>
-      </w:r>
-      <w:r>
-        <w:rPr>
-          <w:color w:val="4472C4" w:themeColor="accent1"/>
-        </w:rPr>
-        <w:t>suggestion</w:t>
-      </w:r>
-      <w:r>
-        <w:rPr>
-          <w:color w:val="4472C4" w:themeColor="accent1"/>
-        </w:rPr>
-        <w:t xml:space="preserve">s </w:t>
-      </w:r>
-      <w:r>
-        <w:t xml:space="preserve">propres à un livre. Possibilité de les trier par </w:t>
-      </w:r>
-      <w:r>
-        <w:rPr>
-          <w:b/>
-        </w:rPr>
-        <w:t>date</w:t>
-      </w:r>
-      <w:r>
-        <w:t xml:space="preserve"> ou par </w:t>
-      </w:r>
-      <w:r>
-        <w:rPr>
-          <w:b/>
-        </w:rPr>
-        <w:t>note</w:t>
-      </w:r>
-      <w:r>
-        <w:t>.</w:t>
-      </w:r>
-    </w:p>
-    <w:p>
-      <w:pPr>
-        <w:pStyle w:val="Paragraphedeliste"/>
-        <w:numPr>
-          <w:ilvl w:val="0"/>
-          <w:numId w:val="13"/>
-        </w:numPr>
-      </w:pPr>
-      <w:r>
-        <w:t>Id</w:t>
-      </w:r>
-    </w:p>
-    <w:p>
-      <w:pPr>
-        <w:pStyle w:val="Paragraphedeliste"/>
-        <w:numPr>
-          <w:ilvl w:val="0"/>
-          <w:numId w:val="11"/>
-        </w:numPr>
-      </w:pPr>
-      <w:r>
-        <w:t>Titre</w:t>
-      </w:r>
-    </w:p>
-    <w:p>
-      <w:pPr>
-        <w:pStyle w:val="Paragraphedeliste"/>
-        <w:numPr>
-          <w:ilvl w:val="0"/>
-          <w:numId w:val="10"/>
-        </w:numPr>
-      </w:pPr>
-      <w:r>
-        <w:t>-&gt; Livre (id, titre, auteur)</w:t>
-      </w:r>
-    </w:p>
-    <w:p>
-      <w:pPr>
-        <w:pStyle w:val="Paragraphedeliste"/>
-        <w:numPr>
-          <w:ilvl w:val="0"/>
-          <w:numId w:val="10"/>
-        </w:numPr>
-      </w:pPr>
-      <w:r>
-        <w:t>-&gt; fait par un utilisateur</w:t>
-      </w:r>
-    </w:p>
-    <w:p>
-      <w:pPr>
-        <w:pStyle w:val="Paragraphedeliste"/>
-        <w:numPr>
-          <w:ilvl w:val="0"/>
-          <w:numId w:val="10"/>
-        </w:numPr>
-      </w:pPr>
-      <w:r>
-        <w:t>Avis</w:t>
-      </w:r>
-    </w:p>
-    <w:p>
-      <w:pPr>
-        <w:pStyle w:val="Paragraphedeliste"/>
-        <w:numPr>
-          <w:ilvl w:val="0"/>
-          <w:numId w:val="10"/>
-        </w:numPr>
-      </w:pPr>
-      <w:r>
-        <w:t>Note</w:t>
-      </w:r>
-    </w:p>
-    <w:p>
-      <w:pPr>
-        <w:pStyle w:val="Paragraphedeliste"/>
-        <w:numPr>
-          <w:ilvl w:val="0"/>
-          <w:numId w:val="10"/>
-        </w:numPr>
-      </w:pPr>
-      <w:r>
-        <w:t>Date</w:t>
-      </w:r>
-    </w:p>
-    <w:p/>
-    <w:p/>
-    <w:p>
-      <w:pPr>
-        <w:pStyle w:val="Titre"/>
-      </w:pPr>
-      <w:r>
-        <w:t>Page d’auteur</w:t>
-      </w:r>
-    </w:p>
-    <w:p>
-      <w:r>
-        <w:t xml:space="preserve">Tous les </w:t>
-      </w:r>
-      <w:r>
-        <w:rPr>
-          <w:color w:val="4472C4" w:themeColor="accent1"/>
-        </w:rPr>
-        <w:t xml:space="preserve">livres </w:t>
-      </w:r>
-      <w:r>
-        <w:t xml:space="preserve">d’un </w:t>
-      </w:r>
-      <w:r>
-        <w:rPr>
-          <w:color w:val="4472C4" w:themeColor="accent1"/>
-        </w:rPr>
-        <w:t>auteur</w:t>
-      </w:r>
-    </w:p>
-    <w:p>
-      <w:r>
-        <w:rPr>
-          <w:color w:val="4472C4" w:themeColor="accent1"/>
-        </w:rPr>
-        <w:t>Auteur </w:t>
-      </w:r>
-      <w:r>
-        <w:t xml:space="preserve">: </w:t>
-      </w:r>
-    </w:p>
-    <w:p>
-      <w:pPr>
-        <w:pStyle w:val="Paragraphedeliste"/>
-        <w:numPr>
-          <w:ilvl w:val="0"/>
-          <w:numId w:val="17"/>
-        </w:numPr>
-      </w:pPr>
-      <w:r>
-        <w:t>Nom</w:t>
-      </w:r>
-    </w:p>
-    <w:p>
-      <w:pPr>
-        <w:pStyle w:val="Paragraphedeliste"/>
-        <w:numPr>
-          <w:ilvl w:val="0"/>
-          <w:numId w:val="17"/>
-        </w:numPr>
-      </w:pPr>
-      <w:r>
-        <w:t>Prénom</w:t>
-      </w:r>
-    </w:p>
-    <w:p>
-      <w:pPr>
-        <w:pStyle w:val="Paragraphedeliste"/>
-        <w:numPr>
-          <w:ilvl w:val="0"/>
-          <w:numId w:val="17"/>
-        </w:numPr>
-      </w:pPr>
-      <w:r>
-        <w:t>Origine</w:t>
-      </w:r>
-    </w:p>
-    <w:p>
-      <w:r>
-        <w:rPr>
-          <w:color w:val="4472C4" w:themeColor="accent1"/>
-        </w:rPr>
-        <w:t>Livre </w:t>
-      </w:r>
-      <w:r>
-        <w:t>:</w:t>
-      </w:r>
-    </w:p>
-    <w:p>
-      <w:pPr>
-        <w:pStyle w:val="Paragraphedeliste"/>
-        <w:numPr>
-          <w:ilvl w:val="0"/>
-          <w:numId w:val="18"/>
-        </w:numPr>
-      </w:pPr>
-      <w:r>
-        <w:t>Titre</w:t>
-      </w:r>
-    </w:p>
-    <w:p>
-      <w:pPr>
-        <w:pStyle w:val="Paragraphedeliste"/>
-        <w:numPr>
-          <w:ilvl w:val="0"/>
-          <w:numId w:val="18"/>
-        </w:numPr>
-      </w:pPr>
-      <w:r>
-        <w:t>Edition originale</w:t>
-      </w:r>
-    </w:p>
-    <w:p>
-      <w:pPr>
-        <w:pStyle w:val="Paragraphedeliste"/>
-        <w:numPr>
-          <w:ilvl w:val="0"/>
-          <w:numId w:val="18"/>
-        </w:numPr>
-      </w:pPr>
-      <w:r>
-        <w:t>Note globale</w:t>
-      </w:r>
-    </w:p>
-    <w:p/>
     <w:sectPr>
       <w:pgSz w:w="11906" w:h="16838"/>
       <w:pgMar w:top="1417" w:right="1417" w:bottom="1417" w:left="1417" w:header="708" w:footer="708" w:gutter="0"/>
@@ -1876,7 +1693,7 @@
 </file>
 
 <file path=word/numbering.xml><?xml version="1.0" encoding="utf-8"?>
-<w:numbering xmlns:wpc="http://schemas.microsoft.com/office/word/2010/wordprocessingCanvas" xmlns:cx="http://schemas.microsoft.com/office/drawing/2014/chartex" xmlns:cx1="http://schemas.microsoft.com/office/drawing/2015/9/8/chartex" xmlns:cx2="http://schemas.microsoft.com/office/drawing/2015/10/21/chartex" xmlns:cx3="http://schemas.microsoft.com/office/drawing/2016/5/9/chartex" xmlns:cx4="http://schemas.microsoft.com/office/drawing/2016/5/10/chartex" xmlns:cx5="http://schemas.microsoft.com/office/drawing/2016/5/11/chartex" xmlns:cx6="http://schemas.microsoft.com/office/drawing/2016/5/12/chartex" xmlns:cx7="http://schemas.microsoft.com/office/drawing/2016/5/13/chartex" xmlns:cx8="http://schemas.microsoft.com/office/drawing/2016/5/14/chartex" xmlns:mc="http://schemas.openxmlformats.org/markup-compatibility/2006" xmlns:aink="http://schemas.microsoft.com/office/drawing/2016/ink" xmlns:am3d="http://schemas.microsoft.com/office/drawing/2017/model3d" xmlns:o="urn:schemas-microsoft-com:office:office" xmlns:r="http://schemas.openxmlformats.org/officeDocument/2006/relationships" xmlns:m="http://schemas.openxmlformats.org/officeDocument/2006/math" xmlns:v="urn:schemas-microsoft-com:vml" xmlns:wp14="http://schemas.microsoft.com/office/word/2010/wordprocessingDrawing" xmlns:wp="http://schemas.openxmlformats.org/drawingml/2006/wordprocessingDrawing" xmlns:w10="urn:schemas-microsoft-com:office:word" xmlns:w="http://schemas.openxmlformats.org/wordprocessingml/2006/main" xmlns:w14="http://schemas.microsoft.com/office/word/2010/wordml" xmlns:w15="http://schemas.microsoft.com/office/word/2012/wordml" xmlns:w16cid="http://schemas.microsoft.com/office/word/2016/wordml/cid" xmlns:w16se="http://schemas.microsoft.com/office/word/2015/wordml/symex" xmlns:wpg="http://schemas.microsoft.com/office/word/2010/wordprocessingGroup" xmlns:wpi="http://schemas.microsoft.com/office/word/2010/wordprocessingInk" xmlns:wne="http://schemas.microsoft.com/office/word/2006/wordml" xmlns:wps="http://schemas.microsoft.com/office/word/2010/wordprocessingShape" mc:Ignorable="w14 w15 w16se w16cid wp14">
+<w:numbering xmlns:wpc="http://schemas.microsoft.com/office/word/2010/wordprocessingCanvas" xmlns:mc="http://schemas.openxmlformats.org/markup-compatibility/2006" xmlns:o="urn:schemas-microsoft-com:office:office" xmlns:r="http://schemas.openxmlformats.org/officeDocument/2006/relationships" xmlns:m="http://schemas.openxmlformats.org/officeDocument/2006/math" xmlns:v="urn:schemas-microsoft-com:vml" xmlns:wp14="http://schemas.microsoft.com/office/word/2010/wordprocessingDrawing" xmlns:wp="http://schemas.openxmlformats.org/drawingml/2006/wordprocessingDrawing" xmlns:w10="urn:schemas-microsoft-com:office:word" xmlns:w="http://schemas.openxmlformats.org/wordprocessingml/2006/main" xmlns:w14="http://schemas.microsoft.com/office/word/2010/wordml" xmlns:w15="http://schemas.microsoft.com/office/word/2012/wordml" xmlns:wpg="http://schemas.microsoft.com/office/word/2010/wordprocessingGroup" xmlns:wpi="http://schemas.microsoft.com/office/word/2010/wordprocessingInk" xmlns:wne="http://schemas.microsoft.com/office/word/2006/wordml" xmlns:wps="http://schemas.microsoft.com/office/word/2010/wordprocessingShape" mc:Ignorable="w14 w15 wp14">
   <w:abstractNum w:abstractNumId="0" w15:restartNumberingAfterBreak="0">
     <w:nsid w:val="04920ABD"/>
     <w:multiLevelType w:val="hybridMultilevel"/>
@@ -1991,6 +1808,118 @@
     </w:lvl>
   </w:abstractNum>
   <w:abstractNum w:abstractNumId="1" w15:restartNumberingAfterBreak="0">
+    <w:nsid w:val="06CA2399"/>
+    <w:multiLevelType w:val="hybridMultilevel"/>
+    <w:tmpl w:val="22543360"/>
+    <w:lvl w:ilvl="0" w:tplc="FFDC455A">
+      <w:numFmt w:val="bullet"/>
+      <w:lvlText w:val="-"/>
+      <w:lvlJc w:val="left"/>
+      <w:pPr>
+        <w:ind w:left="720" w:hanging="360"/>
+      </w:pPr>
+      <w:rPr>
+        <w:rFonts w:ascii="Calibri" w:eastAsiaTheme="minorHAnsi" w:hAnsi="Calibri" w:cstheme="minorBidi" w:hint="default"/>
+      </w:rPr>
+    </w:lvl>
+    <w:lvl w:ilvl="1" w:tplc="040C0003" w:tentative="1">
+      <w:start w:val="1"/>
+      <w:numFmt w:val="bullet"/>
+      <w:lvlText w:val="o"/>
+      <w:lvlJc w:val="left"/>
+      <w:pPr>
+        <w:ind w:left="1440" w:hanging="360"/>
+      </w:pPr>
+      <w:rPr>
+        <w:rFonts w:ascii="Courier New" w:hAnsi="Courier New" w:cs="Courier New" w:hint="default"/>
+      </w:rPr>
+    </w:lvl>
+    <w:lvl w:ilvl="2" w:tplc="040C0005" w:tentative="1">
+      <w:start w:val="1"/>
+      <w:numFmt w:val="bullet"/>
+      <w:lvlText w:val=""/>
+      <w:lvlJc w:val="left"/>
+      <w:pPr>
+        <w:ind w:left="2160" w:hanging="360"/>
+      </w:pPr>
+      <w:rPr>
+        <w:rFonts w:ascii="Wingdings" w:hAnsi="Wingdings" w:hint="default"/>
+      </w:rPr>
+    </w:lvl>
+    <w:lvl w:ilvl="3" w:tplc="040C0001" w:tentative="1">
+      <w:start w:val="1"/>
+      <w:numFmt w:val="bullet"/>
+      <w:lvlText w:val=""/>
+      <w:lvlJc w:val="left"/>
+      <w:pPr>
+        <w:ind w:left="2880" w:hanging="360"/>
+      </w:pPr>
+      <w:rPr>
+        <w:rFonts w:ascii="Symbol" w:hAnsi="Symbol" w:hint="default"/>
+      </w:rPr>
+    </w:lvl>
+    <w:lvl w:ilvl="4" w:tplc="040C0003" w:tentative="1">
+      <w:start w:val="1"/>
+      <w:numFmt w:val="bullet"/>
+      <w:lvlText w:val="o"/>
+      <w:lvlJc w:val="left"/>
+      <w:pPr>
+        <w:ind w:left="3600" w:hanging="360"/>
+      </w:pPr>
+      <w:rPr>
+        <w:rFonts w:ascii="Courier New" w:hAnsi="Courier New" w:cs="Courier New" w:hint="default"/>
+      </w:rPr>
+    </w:lvl>
+    <w:lvl w:ilvl="5" w:tplc="040C0005" w:tentative="1">
+      <w:start w:val="1"/>
+      <w:numFmt w:val="bullet"/>
+      <w:lvlText w:val=""/>
+      <w:lvlJc w:val="left"/>
+      <w:pPr>
+        <w:ind w:left="4320" w:hanging="360"/>
+      </w:pPr>
+      <w:rPr>
+        <w:rFonts w:ascii="Wingdings" w:hAnsi="Wingdings" w:hint="default"/>
+      </w:rPr>
+    </w:lvl>
+    <w:lvl w:ilvl="6" w:tplc="040C0001" w:tentative="1">
+      <w:start w:val="1"/>
+      <w:numFmt w:val="bullet"/>
+      <w:lvlText w:val=""/>
+      <w:lvlJc w:val="left"/>
+      <w:pPr>
+        <w:ind w:left="5040" w:hanging="360"/>
+      </w:pPr>
+      <w:rPr>
+        <w:rFonts w:ascii="Symbol" w:hAnsi="Symbol" w:hint="default"/>
+      </w:rPr>
+    </w:lvl>
+    <w:lvl w:ilvl="7" w:tplc="040C0003" w:tentative="1">
+      <w:start w:val="1"/>
+      <w:numFmt w:val="bullet"/>
+      <w:lvlText w:val="o"/>
+      <w:lvlJc w:val="left"/>
+      <w:pPr>
+        <w:ind w:left="5760" w:hanging="360"/>
+      </w:pPr>
+      <w:rPr>
+        <w:rFonts w:ascii="Courier New" w:hAnsi="Courier New" w:cs="Courier New" w:hint="default"/>
+      </w:rPr>
+    </w:lvl>
+    <w:lvl w:ilvl="8" w:tplc="040C0005" w:tentative="1">
+      <w:start w:val="1"/>
+      <w:numFmt w:val="bullet"/>
+      <w:lvlText w:val=""/>
+      <w:lvlJc w:val="left"/>
+      <w:pPr>
+        <w:ind w:left="6480" w:hanging="360"/>
+      </w:pPr>
+      <w:rPr>
+        <w:rFonts w:ascii="Wingdings" w:hAnsi="Wingdings" w:hint="default"/>
+      </w:rPr>
+    </w:lvl>
+  </w:abstractNum>
+  <w:abstractNum w:abstractNumId="2" w15:restartNumberingAfterBreak="0">
     <w:nsid w:val="0A07584D"/>
     <w:multiLevelType w:val="hybridMultilevel"/>
     <w:tmpl w:val="7B7CDB72"/>
@@ -2103,7 +2032,7 @@
       </w:rPr>
     </w:lvl>
   </w:abstractNum>
-  <w:abstractNum w:abstractNumId="2" w15:restartNumberingAfterBreak="0">
+  <w:abstractNum w:abstractNumId="3" w15:restartNumberingAfterBreak="0">
     <w:nsid w:val="10314947"/>
     <w:multiLevelType w:val="hybridMultilevel"/>
     <w:tmpl w:val="11B80CC2"/>
@@ -2216,7 +2145,7 @@
       </w:rPr>
     </w:lvl>
   </w:abstractNum>
-  <w:abstractNum w:abstractNumId="3" w15:restartNumberingAfterBreak="0">
+  <w:abstractNum w:abstractNumId="4" w15:restartNumberingAfterBreak="0">
     <w:nsid w:val="266229B2"/>
     <w:multiLevelType w:val="hybridMultilevel"/>
     <w:tmpl w:val="99D04EA6"/>
@@ -2329,7 +2258,7 @@
       </w:rPr>
     </w:lvl>
   </w:abstractNum>
-  <w:abstractNum w:abstractNumId="4" w15:restartNumberingAfterBreak="0">
+  <w:abstractNum w:abstractNumId="5" w15:restartNumberingAfterBreak="0">
     <w:nsid w:val="2B616EEF"/>
     <w:multiLevelType w:val="hybridMultilevel"/>
     <w:tmpl w:val="1CD478B0"/>
@@ -2442,7 +2371,7 @@
       </w:rPr>
     </w:lvl>
   </w:abstractNum>
-  <w:abstractNum w:abstractNumId="5" w15:restartNumberingAfterBreak="0">
+  <w:abstractNum w:abstractNumId="6" w15:restartNumberingAfterBreak="0">
     <w:nsid w:val="302836F0"/>
     <w:multiLevelType w:val="hybridMultilevel"/>
     <w:tmpl w:val="A5924D54"/>
@@ -2555,7 +2484,7 @@
       </w:rPr>
     </w:lvl>
   </w:abstractNum>
-  <w:abstractNum w:abstractNumId="6" w15:restartNumberingAfterBreak="0">
+  <w:abstractNum w:abstractNumId="7" w15:restartNumberingAfterBreak="0">
     <w:nsid w:val="32CF71A9"/>
     <w:multiLevelType w:val="hybridMultilevel"/>
     <w:tmpl w:val="4ECC6698"/>
@@ -2668,7 +2597,7 @@
       </w:rPr>
     </w:lvl>
   </w:abstractNum>
-  <w:abstractNum w:abstractNumId="7" w15:restartNumberingAfterBreak="0">
+  <w:abstractNum w:abstractNumId="8" w15:restartNumberingAfterBreak="0">
     <w:nsid w:val="3AEE0429"/>
     <w:multiLevelType w:val="hybridMultilevel"/>
     <w:tmpl w:val="96A23914"/>
@@ -2781,7 +2710,7 @@
       </w:rPr>
     </w:lvl>
   </w:abstractNum>
-  <w:abstractNum w:abstractNumId="8" w15:restartNumberingAfterBreak="0">
+  <w:abstractNum w:abstractNumId="9" w15:restartNumberingAfterBreak="0">
     <w:nsid w:val="3B653F15"/>
     <w:multiLevelType w:val="hybridMultilevel"/>
     <w:tmpl w:val="80DE2C52"/>
@@ -2894,7 +2823,7 @@
       </w:rPr>
     </w:lvl>
   </w:abstractNum>
-  <w:abstractNum w:abstractNumId="9" w15:restartNumberingAfterBreak="0">
+  <w:abstractNum w:abstractNumId="10" w15:restartNumberingAfterBreak="0">
     <w:nsid w:val="3D1800A8"/>
     <w:multiLevelType w:val="hybridMultilevel"/>
     <w:tmpl w:val="9F30685C"/>
@@ -3007,7 +2936,7 @@
       </w:rPr>
     </w:lvl>
   </w:abstractNum>
-  <w:abstractNum w:abstractNumId="10" w15:restartNumberingAfterBreak="0">
+  <w:abstractNum w:abstractNumId="11" w15:restartNumberingAfterBreak="0">
     <w:nsid w:val="4A682939"/>
     <w:multiLevelType w:val="hybridMultilevel"/>
     <w:tmpl w:val="75A8344C"/>
@@ -3120,7 +3049,7 @@
       </w:rPr>
     </w:lvl>
   </w:abstractNum>
-  <w:abstractNum w:abstractNumId="11" w15:restartNumberingAfterBreak="0">
+  <w:abstractNum w:abstractNumId="12" w15:restartNumberingAfterBreak="0">
     <w:nsid w:val="51223FF5"/>
     <w:multiLevelType w:val="hybridMultilevel"/>
     <w:tmpl w:val="B6D0ECC2"/>
@@ -3233,7 +3162,7 @@
       </w:rPr>
     </w:lvl>
   </w:abstractNum>
-  <w:abstractNum w:abstractNumId="12" w15:restartNumberingAfterBreak="0">
+  <w:abstractNum w:abstractNumId="13" w15:restartNumberingAfterBreak="0">
     <w:nsid w:val="560F429E"/>
     <w:multiLevelType w:val="hybridMultilevel"/>
     <w:tmpl w:val="E37EFC72"/>
@@ -3346,7 +3275,7 @@
       </w:rPr>
     </w:lvl>
   </w:abstractNum>
-  <w:abstractNum w:abstractNumId="13" w15:restartNumberingAfterBreak="0">
+  <w:abstractNum w:abstractNumId="14" w15:restartNumberingAfterBreak="0">
     <w:nsid w:val="6CC46090"/>
     <w:multiLevelType w:val="hybridMultilevel"/>
     <w:tmpl w:val="5F6C4A50"/>
@@ -3459,7 +3388,7 @@
       </w:rPr>
     </w:lvl>
   </w:abstractNum>
-  <w:abstractNum w:abstractNumId="14" w15:restartNumberingAfterBreak="0">
+  <w:abstractNum w:abstractNumId="15" w15:restartNumberingAfterBreak="0">
     <w:nsid w:val="6F834C3E"/>
     <w:multiLevelType w:val="hybridMultilevel"/>
     <w:tmpl w:val="744C1BCC"/>
@@ -3572,7 +3501,7 @@
       </w:rPr>
     </w:lvl>
   </w:abstractNum>
-  <w:abstractNum w:abstractNumId="15" w15:restartNumberingAfterBreak="0">
+  <w:abstractNum w:abstractNumId="16" w15:restartNumberingAfterBreak="0">
     <w:nsid w:val="710C3320"/>
     <w:multiLevelType w:val="hybridMultilevel"/>
     <w:tmpl w:val="02C82B9A"/>
@@ -3685,7 +3614,7 @@
       </w:rPr>
     </w:lvl>
   </w:abstractNum>
-  <w:abstractNum w:abstractNumId="16" w15:restartNumberingAfterBreak="0">
+  <w:abstractNum w:abstractNumId="17" w15:restartNumberingAfterBreak="0">
     <w:nsid w:val="73C50C61"/>
     <w:multiLevelType w:val="hybridMultilevel"/>
     <w:tmpl w:val="1C48545C"/>
@@ -3798,7 +3727,7 @@
       </w:rPr>
     </w:lvl>
   </w:abstractNum>
-  <w:abstractNum w:abstractNumId="17" w15:restartNumberingAfterBreak="0">
+  <w:abstractNum w:abstractNumId="18" w15:restartNumberingAfterBreak="0">
     <w:nsid w:val="774A1DEF"/>
     <w:multiLevelType w:val="hybridMultilevel"/>
     <w:tmpl w:val="06F0871C"/>
@@ -3911,7 +3840,7 @@
       </w:rPr>
     </w:lvl>
   </w:abstractNum>
-  <w:abstractNum w:abstractNumId="18" w15:restartNumberingAfterBreak="0">
+  <w:abstractNum w:abstractNumId="19" w15:restartNumberingAfterBreak="0">
     <w:nsid w:val="7A585C7B"/>
     <w:multiLevelType w:val="hybridMultilevel"/>
     <w:tmpl w:val="3886D18E"/>
@@ -4024,7 +3953,7 @@
       </w:rPr>
     </w:lvl>
   </w:abstractNum>
-  <w:abstractNum w:abstractNumId="19" w15:restartNumberingAfterBreak="0">
+  <w:abstractNum w:abstractNumId="20" w15:restartNumberingAfterBreak="0">
     <w:nsid w:val="7F4B3807"/>
     <w:multiLevelType w:val="hybridMultilevel"/>
     <w:tmpl w:val="4C30435A"/>
@@ -4138,70 +4067,73 @@
     </w:lvl>
   </w:abstractNum>
   <w:num w:numId="1">
-    <w:abstractNumId w:val="8"/>
+    <w:abstractNumId w:val="9"/>
   </w:num>
   <w:num w:numId="2">
-    <w:abstractNumId w:val="18"/>
+    <w:abstractNumId w:val="19"/>
   </w:num>
   <w:num w:numId="3">
-    <w:abstractNumId w:val="2"/>
+    <w:abstractNumId w:val="3"/>
   </w:num>
   <w:num w:numId="4">
-    <w:abstractNumId w:val="5"/>
+    <w:abstractNumId w:val="6"/>
   </w:num>
   <w:num w:numId="5">
-    <w:abstractNumId w:val="6"/>
+    <w:abstractNumId w:val="7"/>
   </w:num>
   <w:num w:numId="6">
-    <w:abstractNumId w:val="11"/>
+    <w:abstractNumId w:val="12"/>
   </w:num>
   <w:num w:numId="7">
     <w:abstractNumId w:val="0"/>
   </w:num>
   <w:num w:numId="8">
-    <w:abstractNumId w:val="19"/>
+    <w:abstractNumId w:val="20"/>
   </w:num>
   <w:num w:numId="9">
-    <w:abstractNumId w:val="7"/>
+    <w:abstractNumId w:val="8"/>
   </w:num>
   <w:num w:numId="10">
+    <w:abstractNumId w:val="5"/>
+  </w:num>
+  <w:num w:numId="11">
     <w:abstractNumId w:val="4"/>
   </w:num>
-  <w:num w:numId="11">
-    <w:abstractNumId w:val="3"/>
+  <w:num w:numId="12">
+    <w:abstractNumId w:val="18"/>
   </w:num>
-  <w:num w:numId="12">
+  <w:num w:numId="13">
+    <w:abstractNumId w:val="16"/>
+  </w:num>
+  <w:num w:numId="14">
+    <w:abstractNumId w:val="11"/>
+  </w:num>
+  <w:num w:numId="15">
+    <w:abstractNumId w:val="2"/>
+  </w:num>
+  <w:num w:numId="16">
     <w:abstractNumId w:val="17"/>
   </w:num>
-  <w:num w:numId="13">
+  <w:num w:numId="17">
+    <w:abstractNumId w:val="14"/>
+  </w:num>
+  <w:num w:numId="18">
+    <w:abstractNumId w:val="13"/>
+  </w:num>
+  <w:num w:numId="19">
     <w:abstractNumId w:val="15"/>
   </w:num>
-  <w:num w:numId="14">
+  <w:num w:numId="20">
     <w:abstractNumId w:val="10"/>
   </w:num>
-  <w:num w:numId="15">
+  <w:num w:numId="21">
     <w:abstractNumId w:val="1"/>
-  </w:num>
-  <w:num w:numId="16">
-    <w:abstractNumId w:val="16"/>
-  </w:num>
-  <w:num w:numId="17">
-    <w:abstractNumId w:val="13"/>
-  </w:num>
-  <w:num w:numId="18">
-    <w:abstractNumId w:val="12"/>
-  </w:num>
-  <w:num w:numId="19">
-    <w:abstractNumId w:val="14"/>
-  </w:num>
-  <w:num w:numId="20">
-    <w:abstractNumId w:val="9"/>
   </w:num>
 </w:numbering>
 </file>
 
 <file path=word/styles.xml><?xml version="1.0" encoding="utf-8"?>
-<w:styles xmlns:mc="http://schemas.openxmlformats.org/markup-compatibility/2006" xmlns:r="http://schemas.openxmlformats.org/officeDocument/2006/relationships" xmlns:w="http://schemas.openxmlformats.org/wordprocessingml/2006/main" xmlns:w14="http://schemas.microsoft.com/office/word/2010/wordml" xmlns:w15="http://schemas.microsoft.com/office/word/2012/wordml" xmlns:w16cid="http://schemas.microsoft.com/office/word/2016/wordml/cid" xmlns:w16se="http://schemas.microsoft.com/office/word/2015/wordml/symex" mc:Ignorable="w14 w15 w16se w16cid">
+<w:styles xmlns:mc="http://schemas.openxmlformats.org/markup-compatibility/2006" xmlns:r="http://schemas.openxmlformats.org/officeDocument/2006/relationships" xmlns:w="http://schemas.openxmlformats.org/wordprocessingml/2006/main" xmlns:w14="http://schemas.microsoft.com/office/word/2010/wordml" xmlns:w15="http://schemas.microsoft.com/office/word/2012/wordml" mc:Ignorable="w14 w15">
   <w:docDefaults>
     <w:rPrDefault>
       <w:rPr>
@@ -4217,7 +4149,7 @@
       </w:pPr>
     </w:pPrDefault>
   </w:docDefaults>
-  <w:latentStyles w:defLockedState="0" w:defUIPriority="99" w:defSemiHidden="0" w:defUnhideWhenUsed="0" w:defQFormat="0" w:count="375">
+  <w:latentStyles w:defLockedState="0" w:defUIPriority="99" w:defSemiHidden="0" w:defUnhideWhenUsed="0" w:defQFormat="0" w:count="371">
     <w:lsdException w:name="Normal" w:uiPriority="0" w:qFormat="1"/>
     <w:lsdException w:name="heading 1" w:uiPriority="9" w:qFormat="1"/>
     <w:lsdException w:name="heading 2" w:semiHidden="1" w:uiPriority="9" w:unhideWhenUsed="1" w:qFormat="1"/>
@@ -4589,10 +4521,6 @@
     <w:lsdException w:name="List Table 5 Dark Accent 6" w:uiPriority="50"/>
     <w:lsdException w:name="List Table 6 Colorful Accent 6" w:uiPriority="51"/>
     <w:lsdException w:name="List Table 7 Colorful Accent 6" w:uiPriority="52"/>
-    <w:lsdException w:name="Mention" w:semiHidden="1" w:unhideWhenUsed="1"/>
-    <w:lsdException w:name="Smart Hyperlink" w:semiHidden="1" w:unhideWhenUsed="1"/>
-    <w:lsdException w:name="Hashtag" w:semiHidden="1" w:unhideWhenUsed="1"/>
-    <w:lsdException w:name="Unresolved Mention" w:semiHidden="1" w:unhideWhenUsed="1"/>
   </w:latentStyles>
   <w:style w:type="paragraph" w:default="1" w:styleId="Normal">
     <w:name w:val="Normal"/>
@@ -4795,6 +4723,17 @@
       <w:color w:val="4472C4" w:themeColor="accent1"/>
       <w:sz w:val="48"/>
       <w:szCs w:val="48"/>
+    </w:rPr>
+  </w:style>
+  <w:style w:type="character" w:styleId="Lienhypertexte">
+    <w:name w:val="Hyperlink"/>
+    <w:basedOn w:val="Policepardfaut"/>
+    <w:uiPriority w:val="99"/>
+    <w:unhideWhenUsed/>
+    <w:rsid w:val="00EC2414"/>
+    <w:rPr>
+      <w:color w:val="0563C1" w:themeColor="hyperlink"/>
+      <w:u w:val="single"/>
     </w:rPr>
   </w:style>
 </w:styles>
@@ -5066,7 +5005,7 @@
 </file>
 
 <file path=customXml/itemProps1.xml><?xml version="1.0" encoding="utf-8"?>
-<ds:datastoreItem xmlns:ds="http://schemas.openxmlformats.org/officeDocument/2006/customXml" ds:itemID="{546EFC1D-D419-44FD-86C5-174F7C392F44}">
+<ds:datastoreItem xmlns:ds="http://schemas.openxmlformats.org/officeDocument/2006/customXml" ds:itemID="{2C177E05-C7B3-4E5F-B956-97485BECC745}">
   <ds:schemaRefs>
     <ds:schemaRef ds:uri="http://schemas.openxmlformats.org/officeDocument/2006/bibliography"/>
   </ds:schemaRefs>

</xml_diff>

<commit_message>
AuthorDataService + découpage en lots commencé
</commit_message>
<xml_diff>
--- a/SuggeBook.docx
+++ b/SuggeBook.docx
@@ -1,89 +1,77 @@
 
 <file path=word/document.xml><?xml version="1.0" encoding="utf-8"?>
-<w:document xmlns:wpc="http://schemas.microsoft.com/office/word/2010/wordprocessingCanvas" xmlns:mc="http://schemas.openxmlformats.org/markup-compatibility/2006" xmlns:o="urn:schemas-microsoft-com:office:office" xmlns:r="http://schemas.openxmlformats.org/officeDocument/2006/relationships" xmlns:m="http://schemas.openxmlformats.org/officeDocument/2006/math" xmlns:v="urn:schemas-microsoft-com:vml" xmlns:wp14="http://schemas.microsoft.com/office/word/2010/wordprocessingDrawing" xmlns:wp="http://schemas.openxmlformats.org/drawingml/2006/wordprocessingDrawing" xmlns:w10="urn:schemas-microsoft-com:office:word" xmlns:w="http://schemas.openxmlformats.org/wordprocessingml/2006/main" xmlns:w14="http://schemas.microsoft.com/office/word/2010/wordml" xmlns:w15="http://schemas.microsoft.com/office/word/2012/wordml" xmlns:wpg="http://schemas.microsoft.com/office/word/2010/wordprocessingGroup" xmlns:wpi="http://schemas.microsoft.com/office/word/2010/wordprocessingInk" xmlns:wne="http://schemas.microsoft.com/office/word/2006/wordml" xmlns:wps="http://schemas.microsoft.com/office/word/2010/wordprocessingShape" mc:Ignorable="w14 w15 wp14">
+<w:document xmlns:wpc="http://schemas.microsoft.com/office/word/2010/wordprocessingCanvas" xmlns:cx="http://schemas.microsoft.com/office/drawing/2014/chartex" xmlns:cx1="http://schemas.microsoft.com/office/drawing/2015/9/8/chartex" xmlns:cx2="http://schemas.microsoft.com/office/drawing/2015/10/21/chartex" xmlns:cx3="http://schemas.microsoft.com/office/drawing/2016/5/9/chartex" xmlns:cx4="http://schemas.microsoft.com/office/drawing/2016/5/10/chartex" xmlns:cx5="http://schemas.microsoft.com/office/drawing/2016/5/11/chartex" xmlns:cx6="http://schemas.microsoft.com/office/drawing/2016/5/12/chartex" xmlns:cx7="http://schemas.microsoft.com/office/drawing/2016/5/13/chartex" xmlns:cx8="http://schemas.microsoft.com/office/drawing/2016/5/14/chartex" xmlns:mc="http://schemas.openxmlformats.org/markup-compatibility/2006" xmlns:aink="http://schemas.microsoft.com/office/drawing/2016/ink" xmlns:am3d="http://schemas.microsoft.com/office/drawing/2017/model3d" xmlns:o="urn:schemas-microsoft-com:office:office" xmlns:r="http://schemas.openxmlformats.org/officeDocument/2006/relationships" xmlns:m="http://schemas.openxmlformats.org/officeDocument/2006/math" xmlns:v="urn:schemas-microsoft-com:vml" xmlns:wp14="http://schemas.microsoft.com/office/word/2010/wordprocessingDrawing" xmlns:wp="http://schemas.openxmlformats.org/drawingml/2006/wordprocessingDrawing" xmlns:w10="urn:schemas-microsoft-com:office:word" xmlns:w="http://schemas.openxmlformats.org/wordprocessingml/2006/main" xmlns:w14="http://schemas.microsoft.com/office/word/2010/wordml" xmlns:w15="http://schemas.microsoft.com/office/word/2012/wordml" xmlns:w16cid="http://schemas.microsoft.com/office/word/2016/wordml/cid" xmlns:w16se="http://schemas.microsoft.com/office/word/2015/wordml/symex" xmlns:wpg="http://schemas.microsoft.com/office/word/2010/wordprocessingGroup" xmlns:wpi="http://schemas.microsoft.com/office/word/2010/wordprocessingInk" xmlns:wne="http://schemas.microsoft.com/office/word/2006/wordml" xmlns:wps="http://schemas.microsoft.com/office/word/2010/wordprocessingShape" mc:Ignorable="w14 w15 w16se w16cid wp14">
   <w:body>
     <w:p>
       <w:pPr>
         <w:pStyle w:val="Titre1"/>
         <w:jc w:val="center"/>
       </w:pPr>
+      <w:r>
+        <w:t>SuggéBook</w:t>
+      </w:r>
+      <w:r>
+        <w:t xml:space="preserve"> : </w:t>
+      </w:r>
       <w:proofErr w:type="spellStart"/>
       <w:r>
+        <w:t>specs</w:t>
+      </w:r>
+      <w:proofErr w:type="spellEnd"/>
+      <w:r>
+        <w:t xml:space="preserve"> fonctionnelles et techniques</w:t>
+      </w:r>
+    </w:p>
+    <w:p/>
+    <w:p>
+      <w:r>
+        <w:t xml:space="preserve">Speech ascenseur : permettre à des gens de trouver leur prochaine lecture. En premier lieu grâce aux </w:t>
+      </w:r>
+      <w:r>
+        <w:t>suggestion</w:t>
+      </w:r>
+      <w:r>
+        <w:t xml:space="preserve">s faits par la communauté </w:t>
+      </w:r>
+      <w:r>
         <w:t>SuggéBook</w:t>
       </w:r>
-      <w:proofErr w:type="spellEnd"/>
-      <w:r>
-        <w:t xml:space="preserve"> : </w:t>
-      </w:r>
-      <w:proofErr w:type="spellStart"/>
-      <w:r>
-        <w:t>specs</w:t>
-      </w:r>
-      <w:proofErr w:type="spellEnd"/>
-      <w:r>
-        <w:t xml:space="preserve"> fonctionnelles et techniques</w:t>
+      <w:r>
+        <w:t xml:space="preserve">, en second lieu grâce à un algorithme qui permettrait de </w:t>
+      </w:r>
+      <w:r>
+        <w:t>conseiller</w:t>
+      </w:r>
+      <w:r>
+        <w:t xml:space="preserve"> des livres en se basant sur les goûts de l’utilisateur en matière de séries. Le but : permettre à ceux qui ne lisent pas de découvrir la lecture.</w:t>
       </w:r>
     </w:p>
     <w:p/>
     <w:p>
       <w:r>
-        <w:t xml:space="preserve">Speech ascenseur : permettre à des gens de trouver leur prochaine lecture. En premier lieu grâce </w:t>
-      </w:r>
-      <w:proofErr w:type="gramStart"/>
-      <w:r>
-        <w:t xml:space="preserve">aux </w:t>
+        <w:t xml:space="preserve">Lot 1 : </w:t>
       </w:r>
       <w:r>
         <w:t>suggestion</w:t>
       </w:r>
       <w:r>
+        <w:t>s simples de livres. Chaque nouvel utilisateur pourra entrer ses goûts de lecture lors de son inscription.</w:t>
+      </w:r>
+    </w:p>
+    <w:p>
+      <w:r>
+        <w:t xml:space="preserve">Lot 2 : Algorithme prenant en compte les goûts en matière de séries. Système de récompenses suivant le nombre de </w:t>
+      </w:r>
+      <w:r>
+        <w:t>suggestion</w:t>
+      </w:r>
+      <w:r>
         <w:t>s faits</w:t>
       </w:r>
-      <w:proofErr w:type="gramEnd"/>
-      <w:r>
-        <w:t xml:space="preserve"> par la communauté </w:t>
-      </w:r>
-      <w:proofErr w:type="spellStart"/>
-      <w:r>
-        <w:t>SuggéBook</w:t>
-      </w:r>
-      <w:proofErr w:type="spellEnd"/>
-      <w:r>
-        <w:t xml:space="preserve">, en second lieu grâce à un algorithme qui permettrait de </w:t>
-      </w:r>
-      <w:r>
-        <w:t>conseiller</w:t>
-      </w:r>
-      <w:r>
-        <w:t xml:space="preserve"> des livres en se basant sur les goûts de l’utilisateur en matière de séries. Le but : permettre à ceux qui ne lisent pas de découvrir la lecture.</w:t>
-      </w:r>
     </w:p>
     <w:p/>
     <w:p>
       <w:r>
-        <w:t xml:space="preserve">Lot 1 : </w:t>
-      </w:r>
-      <w:r>
-        <w:t>suggestion</w:t>
-      </w:r>
-      <w:r>
-        <w:t>s simples de livres. Chaque nouvel utilisateur pourra entrer ses goûts de lecture lors de son inscription.</w:t>
-      </w:r>
-    </w:p>
-    <w:p>
-      <w:r>
-        <w:t xml:space="preserve">Lot 2 : Algorithme prenant en compte les goûts en matière de séries. Système de récompenses suivant le nombre de </w:t>
-      </w:r>
-      <w:r>
-        <w:t>suggestion</w:t>
-      </w:r>
-      <w:r>
-        <w:t>s faits</w:t>
-      </w:r>
-    </w:p>
-    <w:p/>
-    <w:p>
-      <w:r>
         <w:t xml:space="preserve">Sources de tutos : </w:t>
       </w:r>
     </w:p>
@@ -96,19 +84,11 @@
         </w:numPr>
       </w:pPr>
       <w:hyperlink r:id="rId6" w:history="1">
-        <w:proofErr w:type="spellStart"/>
         <w:r>
           <w:rPr>
             <w:rStyle w:val="Lienhypertexte"/>
           </w:rPr>
-          <w:t>MongoDB</w:t>
-        </w:r>
-        <w:proofErr w:type="spellEnd"/>
-        <w:r>
-          <w:rPr>
-            <w:rStyle w:val="Lienhypertexte"/>
-          </w:rPr>
-          <w:t xml:space="preserve"> &amp; Web API, Asp</w:t>
+          <w:t>MongoDB &amp; Web API, Asp</w:t>
         </w:r>
         <w:r>
           <w:rPr>
@@ -172,60 +152,24 @@
           <w:rPr>
             <w:rStyle w:val="Lienhypertexte"/>
           </w:rPr>
-          <w:t xml:space="preserve">The mongo Shell — </w:t>
+          <w:t>The mongo Shell — MongoDB Manual 3.6</w:t>
         </w:r>
-        <w:proofErr w:type="spellStart"/>
+      </w:hyperlink>
+    </w:p>
+    <w:p>
+      <w:pPr>
+        <w:pStyle w:val="Paragraphedeliste"/>
+        <w:numPr>
+          <w:ilvl w:val="0"/>
+          <w:numId w:val="21"/>
+        </w:numPr>
+      </w:pPr>
+      <w:hyperlink r:id="rId9" w:history="1">
         <w:r>
           <w:rPr>
             <w:rStyle w:val="Lienhypertexte"/>
           </w:rPr>
-          <w:t>MongoDB</w:t>
-        </w:r>
-        <w:proofErr w:type="spellEnd"/>
-        <w:r>
-          <w:rPr>
-            <w:rStyle w:val="Lienhypertexte"/>
-          </w:rPr>
-          <w:t xml:space="preserve"> </w:t>
-        </w:r>
-        <w:proofErr w:type="spellStart"/>
-        <w:r>
-          <w:rPr>
-            <w:rStyle w:val="Lienhypertexte"/>
-          </w:rPr>
-          <w:t>Manual</w:t>
-        </w:r>
-        <w:proofErr w:type="spellEnd"/>
-        <w:r>
-          <w:rPr>
-            <w:rStyle w:val="Lienhypertexte"/>
-          </w:rPr>
-          <w:t xml:space="preserve"> 3.6</w:t>
-        </w:r>
-      </w:hyperlink>
-    </w:p>
-    <w:p>
-      <w:pPr>
-        <w:pStyle w:val="Paragraphedeliste"/>
-        <w:numPr>
-          <w:ilvl w:val="0"/>
-          <w:numId w:val="21"/>
-        </w:numPr>
-      </w:pPr>
-      <w:hyperlink r:id="rId9" w:history="1">
-        <w:proofErr w:type="spellStart"/>
-        <w:r>
-          <w:rPr>
-            <w:rStyle w:val="Lienhypertexte"/>
-          </w:rPr>
-          <w:t>MongoDB</w:t>
-        </w:r>
-        <w:proofErr w:type="spellEnd"/>
-        <w:r>
-          <w:rPr>
-            <w:rStyle w:val="Lienhypertexte"/>
-          </w:rPr>
-          <w:t xml:space="preserve"> </w:t>
+          <w:t xml:space="preserve">MongoDB </w:t>
         </w:r>
         <w:proofErr w:type="spellStart"/>
         <w:r>
@@ -246,19 +190,11 @@
         </w:numPr>
       </w:pPr>
       <w:hyperlink r:id="rId10" w:history="1">
-        <w:proofErr w:type="spellStart"/>
         <w:r>
           <w:rPr>
             <w:rStyle w:val="Lienhypertexte"/>
           </w:rPr>
-          <w:t>MongoDB</w:t>
-        </w:r>
-        <w:proofErr w:type="spellEnd"/>
-        <w:r>
-          <w:rPr>
-            <w:rStyle w:val="Lienhypertexte"/>
-          </w:rPr>
-          <w:t xml:space="preserve"> .net </w:t>
+          <w:t xml:space="preserve">MongoDB .net </w:t>
         </w:r>
         <w:proofErr w:type="spellStart"/>
         <w:r>
@@ -283,8 +219,6 @@
         </w:r>
         <w:proofErr w:type="spellEnd"/>
       </w:hyperlink>
-      <w:bookmarkStart w:id="0" w:name="_GoBack"/>
-      <w:bookmarkEnd w:id="0"/>
     </w:p>
     <w:p/>
     <w:p>
@@ -380,11 +314,11 @@
       </w:r>
       <w:proofErr w:type="gramStart"/>
       <w:r>
-        <w:t>La</w:t>
+        <w:t>La home</w:t>
       </w:r>
       <w:proofErr w:type="gramEnd"/>
       <w:r>
-        <w:t xml:space="preserve"> home serait conçue dans la même idée que celle de Pinterest. Un pin = Une suggestion. Les suggestions affichées seront bien sûr en rapport avec les goûts de l’utilisateur.</w:t>
+        <w:t xml:space="preserve"> serait conçue dans la même idée que celle de Pinterest. Un pin = Une suggestion. Les suggestions affichées seront bien sûr en rapport avec les goûts de l’utilisateur.</w:t>
       </w:r>
     </w:p>
     <w:p>
@@ -579,15 +513,7 @@
         <w:t>livre </w:t>
       </w:r>
       <w:r>
-        <w:t xml:space="preserve">: son résumé, son édition, sa note globale sur </w:t>
-      </w:r>
-      <w:proofErr w:type="spellStart"/>
-      <w:r>
-        <w:t>SuggéBook</w:t>
-      </w:r>
-      <w:proofErr w:type="spellEnd"/>
-      <w:r>
-        <w:t xml:space="preserve">, le top </w:t>
+        <w:t xml:space="preserve">: son résumé, son édition, sa note globale sur SuggéBook, le top </w:t>
       </w:r>
       <w:r>
         <w:rPr>
@@ -1893,11 +1819,9 @@
           <w:numId w:val="12"/>
         </w:numPr>
       </w:pPr>
-      <w:proofErr w:type="spellStart"/>
       <w:r>
         <w:t>Fantasy</w:t>
       </w:r>
-      <w:proofErr w:type="spellEnd"/>
     </w:p>
     <w:p>
       <w:pPr>
@@ -2000,6 +1924,293 @@
       <w:r>
         <w:t>Théâtre</w:t>
       </w:r>
+    </w:p>
+    <w:p/>
+    <w:p>
+      <w:pPr>
+        <w:pStyle w:val="Titre10"/>
+      </w:pPr>
+      <w:r>
+        <w:t>Lots</w:t>
+      </w:r>
+    </w:p>
+    <w:p/>
+    <w:p>
+      <w:pPr>
+        <w:pStyle w:val="Titre1"/>
+      </w:pPr>
+      <w:r>
+        <w:t>Lot 1</w:t>
+      </w:r>
+    </w:p>
+    <w:p>
+      <w:pPr>
+        <w:pStyle w:val="Paragraphedeliste"/>
+        <w:numPr>
+          <w:ilvl w:val="0"/>
+          <w:numId w:val="21"/>
+        </w:numPr>
+      </w:pPr>
+      <w:r>
+        <w:t>Connexion</w:t>
+      </w:r>
+      <w:r>
+        <w:t>/identification</w:t>
+      </w:r>
+    </w:p>
+    <w:p>
+      <w:pPr>
+        <w:pStyle w:val="Paragraphedeliste"/>
+        <w:numPr>
+          <w:ilvl w:val="0"/>
+          <w:numId w:val="21"/>
+        </w:numPr>
+      </w:pPr>
+      <w:r>
+        <w:t>Page</w:t>
+      </w:r>
+      <w:r>
+        <w:t xml:space="preserve"> livre</w:t>
+      </w:r>
+    </w:p>
+    <w:p>
+      <w:pPr>
+        <w:pStyle w:val="Paragraphedeliste"/>
+        <w:numPr>
+          <w:ilvl w:val="0"/>
+          <w:numId w:val="21"/>
+        </w:numPr>
+      </w:pPr>
+      <w:r>
+        <w:t>Création</w:t>
+      </w:r>
+      <w:r>
+        <w:t xml:space="preserve"> d'une suggestion</w:t>
+      </w:r>
+    </w:p>
+    <w:p>
+      <w:pPr>
+        <w:pStyle w:val="Paragraphedeliste"/>
+        <w:numPr>
+          <w:ilvl w:val="0"/>
+          <w:numId w:val="21"/>
+        </w:numPr>
+      </w:pPr>
+      <w:r>
+        <w:t>Page</w:t>
+      </w:r>
+      <w:r>
+        <w:t xml:space="preserve"> auteur</w:t>
+      </w:r>
+    </w:p>
+    <w:p>
+      <w:pPr>
+        <w:pStyle w:val="Paragraphedeliste"/>
+        <w:numPr>
+          <w:ilvl w:val="0"/>
+          <w:numId w:val="21"/>
+        </w:numPr>
+      </w:pPr>
+      <w:r>
+        <w:t>Page</w:t>
+      </w:r>
+      <w:r>
+        <w:t xml:space="preserve"> utilisateur</w:t>
+      </w:r>
+    </w:p>
+    <w:p>
+      <w:pPr>
+        <w:pStyle w:val="Paragraphedeliste"/>
+        <w:numPr>
+          <w:ilvl w:val="0"/>
+          <w:numId w:val="21"/>
+        </w:numPr>
+      </w:pPr>
+      <w:r>
+        <w:t>Page d’administration</w:t>
+      </w:r>
+    </w:p>
+    <w:p/>
+    <w:p>
+      <w:pPr>
+        <w:pStyle w:val="Titre1"/>
+      </w:pPr>
+      <w:r>
+        <w:t>Lot 2</w:t>
+      </w:r>
+    </w:p>
+    <w:p>
+      <w:pPr>
+        <w:pStyle w:val="Paragraphedeliste"/>
+        <w:numPr>
+          <w:ilvl w:val="0"/>
+          <w:numId w:val="21"/>
+        </w:numPr>
+      </w:pPr>
+      <w:r>
+        <w:t>R</w:t>
+      </w:r>
+      <w:r>
+        <w:t>echerche d'un livre</w:t>
+      </w:r>
+    </w:p>
+    <w:p>
+      <w:pPr>
+        <w:pStyle w:val="Paragraphedeliste"/>
+        <w:numPr>
+          <w:ilvl w:val="0"/>
+          <w:numId w:val="21"/>
+        </w:numPr>
+      </w:pPr>
+      <w:r>
+        <w:t>Google Books</w:t>
+      </w:r>
+      <w:bookmarkStart w:id="0" w:name="_GoBack"/>
+      <w:bookmarkEnd w:id="0"/>
+    </w:p>
+    <w:p>
+      <w:pPr>
+        <w:pStyle w:val="Paragraphedeliste"/>
+        <w:numPr>
+          <w:ilvl w:val="0"/>
+          <w:numId w:val="21"/>
+        </w:numPr>
+      </w:pPr>
+      <w:r>
+        <w:t xml:space="preserve">Home de suggestions : </w:t>
+      </w:r>
+    </w:p>
+    <w:p>
+      <w:pPr>
+        <w:pStyle w:val="Paragraphedeliste"/>
+        <w:numPr>
+          <w:ilvl w:val="1"/>
+          <w:numId w:val="21"/>
+        </w:numPr>
+      </w:pPr>
+      <w:r>
+        <w:t>R</w:t>
+      </w:r>
+      <w:r>
+        <w:t>emontée de suggestions suivant les goûts</w:t>
+      </w:r>
+    </w:p>
+    <w:p>
+      <w:pPr>
+        <w:pStyle w:val="Paragraphedeliste"/>
+        <w:numPr>
+          <w:ilvl w:val="0"/>
+          <w:numId w:val="21"/>
+        </w:numPr>
+      </w:pPr>
+      <w:r>
+        <w:t>P</w:t>
+      </w:r>
+      <w:r>
+        <w:t>ondération des livres</w:t>
+      </w:r>
+    </w:p>
+    <w:p/>
+    <w:p>
+      <w:pPr>
+        <w:pStyle w:val="Titre1"/>
+      </w:pPr>
+      <w:r>
+        <w:t>Lot 3</w:t>
+      </w:r>
+    </w:p>
+    <w:p>
+      <w:pPr>
+        <w:pStyle w:val="Paragraphedeliste"/>
+        <w:numPr>
+          <w:ilvl w:val="0"/>
+          <w:numId w:val="21"/>
+        </w:numPr>
+      </w:pPr>
+      <w:r>
+        <w:t>Suggestion de résultats de recherche</w:t>
+      </w:r>
+    </w:p>
+    <w:p>
+      <w:pPr>
+        <w:pStyle w:val="Paragraphedeliste"/>
+        <w:numPr>
+          <w:ilvl w:val="0"/>
+          <w:numId w:val="21"/>
+        </w:numPr>
+      </w:pPr>
+      <w:r>
+        <w:t>Home de suggestions</w:t>
+      </w:r>
+    </w:p>
+    <w:p>
+      <w:pPr>
+        <w:pStyle w:val="Paragraphedeliste"/>
+        <w:numPr>
+          <w:ilvl w:val="1"/>
+          <w:numId w:val="21"/>
+        </w:numPr>
+      </w:pPr>
+      <w:r>
+        <w:t>Remonter les suggestions suivants les goûts ET la pondération des livres</w:t>
+      </w:r>
+    </w:p>
+    <w:p>
+      <w:pPr>
+        <w:pStyle w:val="Paragraphedeliste"/>
+        <w:numPr>
+          <w:ilvl w:val="0"/>
+          <w:numId w:val="21"/>
+        </w:numPr>
+      </w:pPr>
+      <w:r>
+        <w:t>Header statique sur toutes les pages</w:t>
+      </w:r>
+    </w:p>
+    <w:p>
+      <w:pPr>
+        <w:pStyle w:val="Paragraphedeliste"/>
+        <w:numPr>
+          <w:ilvl w:val="1"/>
+          <w:numId w:val="21"/>
+        </w:numPr>
+      </w:pPr>
+      <w:r>
+        <w:t>Home</w:t>
+      </w:r>
+    </w:p>
+    <w:p>
+      <w:pPr>
+        <w:pStyle w:val="Paragraphedeliste"/>
+        <w:numPr>
+          <w:ilvl w:val="1"/>
+          <w:numId w:val="21"/>
+        </w:numPr>
+      </w:pPr>
+      <w:r>
+        <w:t>Profil</w:t>
+      </w:r>
+    </w:p>
+    <w:p>
+      <w:pPr>
+        <w:pStyle w:val="Paragraphedeliste"/>
+        <w:numPr>
+          <w:ilvl w:val="1"/>
+          <w:numId w:val="21"/>
+        </w:numPr>
+      </w:pPr>
+      <w:r>
+        <w:t>Recherche</w:t>
+      </w:r>
+    </w:p>
+    <w:p>
+      <w:pPr>
+        <w:pStyle w:val="Paragraphedeliste"/>
+        <w:numPr>
+          <w:ilvl w:val="0"/>
+          <w:numId w:val="21"/>
+        </w:numPr>
+      </w:pPr>
     </w:p>
     <w:sectPr>
       <w:pgSz w:w="11906" w:h="16838"/>
@@ -2012,7 +2223,7 @@
 </file>
 
 <file path=word/numbering.xml><?xml version="1.0" encoding="utf-8"?>
-<w:numbering xmlns:wpc="http://schemas.microsoft.com/office/word/2010/wordprocessingCanvas" xmlns:mc="http://schemas.openxmlformats.org/markup-compatibility/2006" xmlns:o="urn:schemas-microsoft-com:office:office" xmlns:r="http://schemas.openxmlformats.org/officeDocument/2006/relationships" xmlns:m="http://schemas.openxmlformats.org/officeDocument/2006/math" xmlns:v="urn:schemas-microsoft-com:vml" xmlns:wp14="http://schemas.microsoft.com/office/word/2010/wordprocessingDrawing" xmlns:wp="http://schemas.openxmlformats.org/drawingml/2006/wordprocessingDrawing" xmlns:w10="urn:schemas-microsoft-com:office:word" xmlns:w="http://schemas.openxmlformats.org/wordprocessingml/2006/main" xmlns:w14="http://schemas.microsoft.com/office/word/2010/wordml" xmlns:w15="http://schemas.microsoft.com/office/word/2012/wordml" xmlns:wpg="http://schemas.microsoft.com/office/word/2010/wordprocessingGroup" xmlns:wpi="http://schemas.microsoft.com/office/word/2010/wordprocessingInk" xmlns:wne="http://schemas.microsoft.com/office/word/2006/wordml" xmlns:wps="http://schemas.microsoft.com/office/word/2010/wordprocessingShape" mc:Ignorable="w14 w15 wp14">
+<w:numbering xmlns:wpc="http://schemas.microsoft.com/office/word/2010/wordprocessingCanvas" xmlns:cx="http://schemas.microsoft.com/office/drawing/2014/chartex" xmlns:cx1="http://schemas.microsoft.com/office/drawing/2015/9/8/chartex" xmlns:cx2="http://schemas.microsoft.com/office/drawing/2015/10/21/chartex" xmlns:cx3="http://schemas.microsoft.com/office/drawing/2016/5/9/chartex" xmlns:cx4="http://schemas.microsoft.com/office/drawing/2016/5/10/chartex" xmlns:cx5="http://schemas.microsoft.com/office/drawing/2016/5/11/chartex" xmlns:cx6="http://schemas.microsoft.com/office/drawing/2016/5/12/chartex" xmlns:cx7="http://schemas.microsoft.com/office/drawing/2016/5/13/chartex" xmlns:cx8="http://schemas.microsoft.com/office/drawing/2016/5/14/chartex" xmlns:mc="http://schemas.openxmlformats.org/markup-compatibility/2006" xmlns:aink="http://schemas.microsoft.com/office/drawing/2016/ink" xmlns:am3d="http://schemas.microsoft.com/office/drawing/2017/model3d" xmlns:o="urn:schemas-microsoft-com:office:office" xmlns:r="http://schemas.openxmlformats.org/officeDocument/2006/relationships" xmlns:m="http://schemas.openxmlformats.org/officeDocument/2006/math" xmlns:v="urn:schemas-microsoft-com:vml" xmlns:wp14="http://schemas.microsoft.com/office/word/2010/wordprocessingDrawing" xmlns:wp="http://schemas.openxmlformats.org/drawingml/2006/wordprocessingDrawing" xmlns:w10="urn:schemas-microsoft-com:office:word" xmlns:w="http://schemas.openxmlformats.org/wordprocessingml/2006/main" xmlns:w14="http://schemas.microsoft.com/office/word/2010/wordml" xmlns:w15="http://schemas.microsoft.com/office/word/2012/wordml" xmlns:w16cid="http://schemas.microsoft.com/office/word/2016/wordml/cid" xmlns:w16se="http://schemas.microsoft.com/office/word/2015/wordml/symex" xmlns:wpg="http://schemas.microsoft.com/office/word/2010/wordprocessingGroup" xmlns:wpi="http://schemas.microsoft.com/office/word/2010/wordprocessingInk" xmlns:wne="http://schemas.microsoft.com/office/word/2006/wordml" xmlns:wps="http://schemas.microsoft.com/office/word/2010/wordprocessingShape" mc:Ignorable="w14 w15 w16se w16cid wp14">
   <w:abstractNum w:abstractNumId="0" w15:restartNumberingAfterBreak="0">
     <w:nsid w:val="04920ABD"/>
     <w:multiLevelType w:val="hybridMultilevel"/>
@@ -2141,7 +2352,7 @@
         <w:rFonts w:ascii="Calibri" w:eastAsiaTheme="minorHAnsi" w:hAnsi="Calibri" w:cstheme="minorBidi" w:hint="default"/>
       </w:rPr>
     </w:lvl>
-    <w:lvl w:ilvl="1" w:tplc="040C0003" w:tentative="1">
+    <w:lvl w:ilvl="1" w:tplc="040C0003">
       <w:start w:val="1"/>
       <w:numFmt w:val="bullet"/>
       <w:lvlText w:val="o"/>
@@ -4452,7 +4663,7 @@
 </file>
 
 <file path=word/styles.xml><?xml version="1.0" encoding="utf-8"?>
-<w:styles xmlns:mc="http://schemas.openxmlformats.org/markup-compatibility/2006" xmlns:r="http://schemas.openxmlformats.org/officeDocument/2006/relationships" xmlns:w="http://schemas.openxmlformats.org/wordprocessingml/2006/main" xmlns:w14="http://schemas.microsoft.com/office/word/2010/wordml" xmlns:w15="http://schemas.microsoft.com/office/word/2012/wordml" mc:Ignorable="w14 w15">
+<w:styles xmlns:mc="http://schemas.openxmlformats.org/markup-compatibility/2006" xmlns:r="http://schemas.openxmlformats.org/officeDocument/2006/relationships" xmlns:w="http://schemas.openxmlformats.org/wordprocessingml/2006/main" xmlns:w14="http://schemas.microsoft.com/office/word/2010/wordml" xmlns:w15="http://schemas.microsoft.com/office/word/2012/wordml" xmlns:w16cid="http://schemas.microsoft.com/office/word/2016/wordml/cid" xmlns:w16se="http://schemas.microsoft.com/office/word/2015/wordml/symex" mc:Ignorable="w14 w15 w16se w16cid">
   <w:docDefaults>
     <w:rPrDefault>
       <w:rPr>
@@ -4468,7 +4679,7 @@
       </w:pPr>
     </w:pPrDefault>
   </w:docDefaults>
-  <w:latentStyles w:defLockedState="0" w:defUIPriority="99" w:defSemiHidden="0" w:defUnhideWhenUsed="0" w:defQFormat="0" w:count="371">
+  <w:latentStyles w:defLockedState="0" w:defUIPriority="99" w:defSemiHidden="0" w:defUnhideWhenUsed="0" w:defQFormat="0" w:count="375">
     <w:lsdException w:name="Normal" w:uiPriority="0" w:qFormat="1"/>
     <w:lsdException w:name="heading 1" w:uiPriority="9" w:qFormat="1"/>
     <w:lsdException w:name="heading 2" w:semiHidden="1" w:uiPriority="9" w:unhideWhenUsed="1" w:qFormat="1"/>
@@ -4574,7 +4785,6 @@
     <w:lsdException w:name="HTML Sample" w:semiHidden="1" w:unhideWhenUsed="1"/>
     <w:lsdException w:name="HTML Typewriter" w:semiHidden="1" w:unhideWhenUsed="1"/>
     <w:lsdException w:name="HTML Variable" w:semiHidden="1" w:unhideWhenUsed="1"/>
-    <w:lsdException w:name="Normal Table" w:semiHidden="1" w:unhideWhenUsed="1"/>
     <w:lsdException w:name="annotation subject" w:semiHidden="1" w:unhideWhenUsed="1"/>
     <w:lsdException w:name="No List" w:semiHidden="1" w:unhideWhenUsed="1"/>
     <w:lsdException w:name="Outline List 1" w:semiHidden="1" w:unhideWhenUsed="1"/>
@@ -4618,10 +4828,8 @@
     <w:lsdException w:name="Table Elegant" w:semiHidden="1" w:unhideWhenUsed="1"/>
     <w:lsdException w:name="Table Professional" w:semiHidden="1" w:unhideWhenUsed="1"/>
     <w:lsdException w:name="Table Subtle 1" w:semiHidden="1" w:unhideWhenUsed="1"/>
-    <w:lsdException w:name="Table Subtle 2" w:semiHidden="1" w:unhideWhenUsed="1"/>
     <w:lsdException w:name="Table Web 1" w:semiHidden="1" w:unhideWhenUsed="1"/>
     <w:lsdException w:name="Table Web 2" w:semiHidden="1" w:unhideWhenUsed="1"/>
-    <w:lsdException w:name="Table Web 3" w:semiHidden="1" w:unhideWhenUsed="1"/>
     <w:lsdException w:name="Balloon Text" w:semiHidden="1" w:unhideWhenUsed="1"/>
     <w:lsdException w:name="Table Grid" w:uiPriority="39"/>
     <w:lsdException w:name="Table Theme" w:semiHidden="1" w:unhideWhenUsed="1"/>
@@ -4840,6 +5048,10 @@
     <w:lsdException w:name="List Table 5 Dark Accent 6" w:uiPriority="50"/>
     <w:lsdException w:name="List Table 6 Colorful Accent 6" w:uiPriority="51"/>
     <w:lsdException w:name="List Table 7 Colorful Accent 6" w:uiPriority="52"/>
+    <w:lsdException w:name="Mention" w:semiHidden="1" w:unhideWhenUsed="1"/>
+    <w:lsdException w:name="Smart Hyperlink" w:semiHidden="1" w:unhideWhenUsed="1"/>
+    <w:lsdException w:name="Hashtag" w:semiHidden="1" w:unhideWhenUsed="1"/>
+    <w:lsdException w:name="Unresolved Mention" w:semiHidden="1" w:unhideWhenUsed="1"/>
   </w:latentStyles>
   <w:style w:type="paragraph" w:default="1" w:styleId="Normal">
     <w:name w:val="Normal"/>
@@ -5324,7 +5536,7 @@
 </file>
 
 <file path=customXml/itemProps1.xml><?xml version="1.0" encoding="utf-8"?>
-<ds:datastoreItem xmlns:ds="http://schemas.openxmlformats.org/officeDocument/2006/customXml" ds:itemID="{F33440B5-1C33-4751-BE17-1F59A907B884}">
+<ds:datastoreItem xmlns:ds="http://schemas.openxmlformats.org/officeDocument/2006/customXml" ds:itemID="{757032E1-1370-432C-A32B-E0F5EF849C13}">
   <ds:schemaRefs>
     <ds:schemaRef ds:uri="http://schemas.openxmlformats.org/officeDocument/2006/bibliography"/>
   </ds:schemaRefs>

</xml_diff>

<commit_message>
découpage en lots - 1er jet
</commit_message>
<xml_diff>
--- a/SuggeBook.docx
+++ b/SuggeBook.docx
@@ -1952,91 +1952,629 @@
         </w:numPr>
       </w:pPr>
       <w:r>
-        <w:t>Connexion</w:t>
-      </w:r>
-      <w:r>
-        <w:t>/identification</w:t>
-      </w:r>
-    </w:p>
-    <w:p>
-      <w:pPr>
-        <w:pStyle w:val="Paragraphedeliste"/>
-        <w:numPr>
-          <w:ilvl w:val="0"/>
+        <w:t>Page</w:t>
+      </w:r>
+      <w:r>
+        <w:t xml:space="preserve"> livre</w:t>
+      </w:r>
+    </w:p>
+    <w:p>
+      <w:pPr>
+        <w:pStyle w:val="Paragraphedeliste"/>
+        <w:numPr>
+          <w:ilvl w:val="1"/>
           <w:numId w:val="21"/>
         </w:numPr>
       </w:pPr>
       <w:r>
+        <w:t>Titre</w:t>
+      </w:r>
+    </w:p>
+    <w:p>
+      <w:pPr>
+        <w:pStyle w:val="Paragraphedeliste"/>
+        <w:numPr>
+          <w:ilvl w:val="1"/>
+          <w:numId w:val="21"/>
+        </w:numPr>
+      </w:pPr>
+      <w:r>
+        <w:t>Auteur</w:t>
+      </w:r>
+    </w:p>
+    <w:p>
+      <w:pPr>
+        <w:pStyle w:val="Paragraphedeliste"/>
+        <w:numPr>
+          <w:ilvl w:val="1"/>
+          <w:numId w:val="21"/>
+        </w:numPr>
+      </w:pPr>
+      <w:r>
+        <w:t>Nombre de suggestions</w:t>
+      </w:r>
+    </w:p>
+    <w:p>
+      <w:pPr>
+        <w:pStyle w:val="Paragraphedeliste"/>
+        <w:numPr>
+          <w:ilvl w:val="1"/>
+          <w:numId w:val="21"/>
+        </w:numPr>
+      </w:pPr>
+      <w:proofErr w:type="spellStart"/>
+      <w:r>
+        <w:t>Isbn</w:t>
+      </w:r>
+      <w:proofErr w:type="spellEnd"/>
+    </w:p>
+    <w:p>
+      <w:pPr>
+        <w:pStyle w:val="Paragraphedeliste"/>
+        <w:numPr>
+          <w:ilvl w:val="1"/>
+          <w:numId w:val="21"/>
+        </w:numPr>
+      </w:pPr>
+      <w:r>
+        <w:t>Affichage de quelques suggestions prises au hasard en base</w:t>
+      </w:r>
+    </w:p>
+    <w:p>
+      <w:pPr>
+        <w:pStyle w:val="Paragraphedeliste"/>
+        <w:numPr>
+          <w:ilvl w:val="0"/>
+          <w:numId w:val="21"/>
+        </w:numPr>
+      </w:pPr>
+      <w:r>
+        <w:t>Création</w:t>
+      </w:r>
+      <w:r>
+        <w:t xml:space="preserve"> d'une suggestion</w:t>
+      </w:r>
+    </w:p>
+    <w:p>
+      <w:pPr>
+        <w:pStyle w:val="Paragraphedeliste"/>
+        <w:numPr>
+          <w:ilvl w:val="1"/>
+          <w:numId w:val="21"/>
+        </w:numPr>
+      </w:pPr>
+      <w:r>
+        <w:t>Lien vers le formulaire depuis la page d’un livre</w:t>
+      </w:r>
+    </w:p>
+    <w:p>
+      <w:pPr>
+        <w:pStyle w:val="Paragraphedeliste"/>
+        <w:numPr>
+          <w:ilvl w:val="1"/>
+          <w:numId w:val="21"/>
+        </w:numPr>
+      </w:pPr>
+      <w:r>
+        <w:t xml:space="preserve">FORMULAIRE </w:t>
+      </w:r>
+      <w:r>
+        <w:t>RAPIDE</w:t>
+      </w:r>
+    </w:p>
+    <w:p>
+      <w:pPr>
+        <w:pStyle w:val="Paragraphedeliste"/>
+        <w:numPr>
+          <w:ilvl w:val="1"/>
+          <w:numId w:val="21"/>
+        </w:numPr>
+      </w:pPr>
+      <w:r>
+        <w:t>Titre</w:t>
+      </w:r>
+    </w:p>
+    <w:p>
+      <w:pPr>
+        <w:pStyle w:val="Paragraphedeliste"/>
+        <w:numPr>
+          <w:ilvl w:val="1"/>
+          <w:numId w:val="21"/>
+        </w:numPr>
+      </w:pPr>
+      <w:r>
+        <w:t>Un texte facultatif</w:t>
+      </w:r>
+    </w:p>
+    <w:p>
+      <w:pPr>
+        <w:pStyle w:val="Paragraphedeliste"/>
+        <w:numPr>
+          <w:ilvl w:val="0"/>
+          <w:numId w:val="21"/>
+        </w:numPr>
+      </w:pPr>
+      <w:r>
         <w:t>Page</w:t>
       </w:r>
       <w:r>
-        <w:t xml:space="preserve"> livre</w:t>
-      </w:r>
-    </w:p>
-    <w:p>
-      <w:pPr>
-        <w:pStyle w:val="Paragraphedeliste"/>
-        <w:numPr>
-          <w:ilvl w:val="0"/>
+        <w:t xml:space="preserve"> auteur</w:t>
+      </w:r>
+    </w:p>
+    <w:p>
+      <w:pPr>
+        <w:pStyle w:val="Paragraphedeliste"/>
+        <w:numPr>
+          <w:ilvl w:val="1"/>
           <w:numId w:val="21"/>
         </w:numPr>
       </w:pPr>
       <w:r>
-        <w:t>Création</w:t>
-      </w:r>
-      <w:r>
-        <w:t xml:space="preserve"> d'une suggestion</w:t>
-      </w:r>
-    </w:p>
-    <w:p>
-      <w:pPr>
-        <w:pStyle w:val="Paragraphedeliste"/>
-        <w:numPr>
-          <w:ilvl w:val="0"/>
+        <w:t>Nom</w:t>
+      </w:r>
+    </w:p>
+    <w:p>
+      <w:pPr>
+        <w:pStyle w:val="Paragraphedeliste"/>
+        <w:numPr>
+          <w:ilvl w:val="1"/>
           <w:numId w:val="21"/>
         </w:numPr>
       </w:pPr>
       <w:r>
+        <w:t>Liste des livres</w:t>
+      </w:r>
+    </w:p>
+    <w:p>
+      <w:pPr>
+        <w:pStyle w:val="Paragraphedeliste"/>
+        <w:numPr>
+          <w:ilvl w:val="1"/>
+          <w:numId w:val="21"/>
+        </w:numPr>
+      </w:pPr>
+      <w:r>
+        <w:t>Affichage du nombre de suggestions faites sur chaque livre</w:t>
+      </w:r>
+    </w:p>
+    <w:p>
+      <w:pPr>
+        <w:pStyle w:val="Paragraphedeliste"/>
+        <w:numPr>
+          <w:ilvl w:val="0"/>
+          <w:numId w:val="21"/>
+        </w:numPr>
+      </w:pPr>
+      <w:r>
         <w:t>Page</w:t>
       </w:r>
       <w:r>
-        <w:t xml:space="preserve"> auteur</w:t>
-      </w:r>
-    </w:p>
-    <w:p>
-      <w:pPr>
-        <w:pStyle w:val="Paragraphedeliste"/>
-        <w:numPr>
-          <w:ilvl w:val="0"/>
+        <w:t xml:space="preserve"> </w:t>
+      </w:r>
+      <w:r>
+        <w:t xml:space="preserve">vitrine </w:t>
+      </w:r>
+      <w:r>
+        <w:t>utilisateur</w:t>
+      </w:r>
+    </w:p>
+    <w:p>
+      <w:pPr>
+        <w:pStyle w:val="Paragraphedeliste"/>
+        <w:numPr>
+          <w:ilvl w:val="1"/>
           <w:numId w:val="21"/>
         </w:numPr>
       </w:pPr>
       <w:r>
-        <w:t>Page</w:t>
-      </w:r>
-      <w:r>
-        <w:t xml:space="preserve"> utilisateur</w:t>
-      </w:r>
-    </w:p>
-    <w:p>
-      <w:pPr>
-        <w:pStyle w:val="Paragraphedeliste"/>
-        <w:numPr>
-          <w:ilvl w:val="0"/>
+        <w:t>Ses goûts</w:t>
+      </w:r>
+    </w:p>
+    <w:p>
+      <w:pPr>
+        <w:pStyle w:val="Paragraphedeliste"/>
+        <w:numPr>
+          <w:ilvl w:val="1"/>
           <w:numId w:val="21"/>
         </w:numPr>
       </w:pPr>
       <w:r>
-        <w:t>Page d’administration</w:t>
+        <w:t>Le nombre de suggestions qu’il a faites</w:t>
+      </w:r>
+    </w:p>
+    <w:p>
+      <w:pPr>
+        <w:pStyle w:val="Paragraphedeliste"/>
+        <w:numPr>
+          <w:ilvl w:val="0"/>
+          <w:numId w:val="21"/>
+        </w:numPr>
+      </w:pPr>
+      <w:r>
+        <w:t>BOGUS</w:t>
+      </w:r>
+    </w:p>
+    <w:p>
+      <w:pPr>
+        <w:pStyle w:val="Paragraphedeliste"/>
+        <w:numPr>
+          <w:ilvl w:val="1"/>
+          <w:numId w:val="21"/>
+        </w:numPr>
+      </w:pPr>
+      <w:r>
+        <w:t>Utilisateurs</w:t>
+      </w:r>
+    </w:p>
+    <w:p>
+      <w:pPr>
+        <w:pStyle w:val="Paragraphedeliste"/>
+        <w:numPr>
+          <w:ilvl w:val="1"/>
+          <w:numId w:val="21"/>
+        </w:numPr>
+      </w:pPr>
+      <w:r>
+        <w:t>Livres</w:t>
+      </w:r>
+    </w:p>
+    <w:p>
+      <w:pPr>
+        <w:pStyle w:val="Paragraphedeliste"/>
+        <w:numPr>
+          <w:ilvl w:val="1"/>
+          <w:numId w:val="21"/>
+        </w:numPr>
+      </w:pPr>
+      <w:r>
+        <w:t>Auteurs</w:t>
+      </w:r>
+    </w:p>
+    <w:p>
+      <w:pPr>
+        <w:pStyle w:val="Paragraphedeliste"/>
+        <w:numPr>
+          <w:ilvl w:val="1"/>
+          <w:numId w:val="21"/>
+        </w:numPr>
+      </w:pPr>
+      <w:r>
+        <w:t>Suggestions</w:t>
+      </w:r>
+    </w:p>
+    <w:p>
+      <w:pPr>
+        <w:pStyle w:val="Titre1"/>
+      </w:pPr>
+      <w:r>
+        <w:t>Lot 2</w:t>
+      </w:r>
+    </w:p>
+    <w:p>
+      <w:pPr>
+        <w:pStyle w:val="Paragraphedeliste"/>
+        <w:numPr>
+          <w:ilvl w:val="0"/>
+          <w:numId w:val="21"/>
+        </w:numPr>
+      </w:pPr>
+      <w:r>
+        <w:t>R</w:t>
+      </w:r>
+      <w:r>
+        <w:t>echerche d'un livre</w:t>
+      </w:r>
+      <w:r>
+        <w:t xml:space="preserve"> (sans </w:t>
+      </w:r>
+      <w:proofErr w:type="spellStart"/>
+      <w:r>
+        <w:t>autocomplétion</w:t>
+      </w:r>
+      <w:proofErr w:type="spellEnd"/>
+      <w:r>
+        <w:t>)</w:t>
+      </w:r>
+    </w:p>
+    <w:p>
+      <w:pPr>
+        <w:pStyle w:val="Paragraphedeliste"/>
+        <w:numPr>
+          <w:ilvl w:val="0"/>
+          <w:numId w:val="21"/>
+        </w:numPr>
+      </w:pPr>
+      <w:r>
+        <w:t>Connexion/identification</w:t>
+      </w:r>
+    </w:p>
+    <w:p>
+      <w:pPr>
+        <w:pStyle w:val="Paragraphedeliste"/>
+        <w:numPr>
+          <w:ilvl w:val="1"/>
+          <w:numId w:val="21"/>
+        </w:numPr>
+      </w:pPr>
+      <w:proofErr w:type="spellStart"/>
+      <w:r>
+        <w:t>Oauth</w:t>
+      </w:r>
+      <w:proofErr w:type="spellEnd"/>
+      <w:r>
+        <w:t xml:space="preserve"> Google</w:t>
+      </w:r>
+    </w:p>
+    <w:p>
+      <w:pPr>
+        <w:pStyle w:val="Paragraphedeliste"/>
+        <w:numPr>
+          <w:ilvl w:val="1"/>
+          <w:numId w:val="21"/>
+        </w:numPr>
+      </w:pPr>
+      <w:r>
+        <w:t>Facebook</w:t>
+      </w:r>
+    </w:p>
+    <w:p>
+      <w:pPr>
+        <w:pStyle w:val="Paragraphedeliste"/>
+        <w:numPr>
+          <w:ilvl w:val="1"/>
+          <w:numId w:val="21"/>
+        </w:numPr>
+      </w:pPr>
+      <w:r>
+        <w:t>Inscription par mail</w:t>
+      </w:r>
+    </w:p>
+    <w:p>
+      <w:pPr>
+        <w:pStyle w:val="Paragraphedeliste"/>
+        <w:numPr>
+          <w:ilvl w:val="0"/>
+          <w:numId w:val="21"/>
+        </w:numPr>
+      </w:pPr>
+      <w:r>
+        <w:lastRenderedPageBreak/>
+        <w:t>Page d’administration du profil connecté</w:t>
+      </w:r>
+    </w:p>
+    <w:p>
+      <w:pPr>
+        <w:pStyle w:val="Paragraphedeliste"/>
+        <w:numPr>
+          <w:ilvl w:val="1"/>
+          <w:numId w:val="21"/>
+        </w:numPr>
+      </w:pPr>
+      <w:r>
+        <w:t xml:space="preserve">Gestion </w:t>
+      </w:r>
+      <w:r>
+        <w:t>des catégories</w:t>
+      </w:r>
+      <w:r>
+        <w:t xml:space="preserve"> préférées</w:t>
+      </w:r>
+    </w:p>
+    <w:p>
+      <w:pPr>
+        <w:pStyle w:val="Paragraphedeliste"/>
+        <w:numPr>
+          <w:ilvl w:val="1"/>
+          <w:numId w:val="21"/>
+        </w:numPr>
+      </w:pPr>
+      <w:r>
+        <w:t>Liste des suggestions faites</w:t>
+      </w:r>
+    </w:p>
+    <w:p>
+      <w:pPr>
+        <w:pStyle w:val="Paragraphedeliste"/>
+        <w:numPr>
+          <w:ilvl w:val="1"/>
+          <w:numId w:val="21"/>
+        </w:numPr>
+      </w:pPr>
+      <w:r>
+        <w:t>(</w:t>
+      </w:r>
+      <w:proofErr w:type="gramStart"/>
+      <w:r>
+        <w:t>à</w:t>
+      </w:r>
+      <w:proofErr w:type="gramEnd"/>
+      <w:r>
+        <w:t xml:space="preserve"> posteriori, liste des utilisateurs que tu suis ?)</w:t>
+      </w:r>
+    </w:p>
+    <w:p>
+      <w:pPr>
+        <w:pStyle w:val="Paragraphedeliste"/>
+        <w:numPr>
+          <w:ilvl w:val="0"/>
+          <w:numId w:val="21"/>
+        </w:numPr>
+      </w:pPr>
+      <w:r>
+        <w:t xml:space="preserve">Connexion à une API de </w:t>
+      </w:r>
+      <w:r>
+        <w:t>datas (</w:t>
+      </w:r>
+      <w:r>
+        <w:t>Google Books</w:t>
+      </w:r>
+      <w:r>
+        <w:t>)</w:t>
+      </w:r>
+    </w:p>
+    <w:p>
+      <w:pPr>
+        <w:pStyle w:val="Paragraphedeliste"/>
+        <w:numPr>
+          <w:ilvl w:val="1"/>
+          <w:numId w:val="21"/>
+        </w:numPr>
+      </w:pPr>
+      <w:r>
+        <w:t>Etude de l’API</w:t>
+      </w:r>
+    </w:p>
+    <w:p>
+      <w:pPr>
+        <w:pStyle w:val="Paragraphedeliste"/>
+        <w:numPr>
+          <w:ilvl w:val="1"/>
+          <w:numId w:val="21"/>
+        </w:numPr>
+      </w:pPr>
+      <w:r>
+        <w:t xml:space="preserve">Champs à rajouter : </w:t>
+      </w:r>
+      <w:proofErr w:type="gramStart"/>
+      <w:r>
+        <w:t>livre ::</w:t>
+      </w:r>
+      <w:proofErr w:type="gramEnd"/>
+      <w:r>
+        <w:t xml:space="preserve"> date de parution, auteur :: biographie</w:t>
+      </w:r>
+      <w:r>
+        <w:t>, livre :: image</w:t>
+      </w:r>
+    </w:p>
+    <w:p>
+      <w:pPr>
+        <w:pStyle w:val="Titre1"/>
+      </w:pPr>
+      <w:r>
+        <w:t>Lot 3</w:t>
+      </w:r>
+    </w:p>
+    <w:p>
+      <w:pPr>
+        <w:pStyle w:val="Paragraphedeliste"/>
+        <w:numPr>
+          <w:ilvl w:val="0"/>
+          <w:numId w:val="21"/>
+        </w:numPr>
+      </w:pPr>
+      <w:r>
+        <w:t xml:space="preserve">RECHERCHE : </w:t>
+      </w:r>
+      <w:r>
+        <w:t>s</w:t>
+      </w:r>
+      <w:r>
+        <w:t>uggestion de résultats de recherche</w:t>
+      </w:r>
+    </w:p>
+    <w:p>
+      <w:pPr>
+        <w:pStyle w:val="Paragraphedeliste"/>
+        <w:numPr>
+          <w:ilvl w:val="0"/>
+          <w:numId w:val="21"/>
+        </w:numPr>
+      </w:pPr>
+      <w:r>
+        <w:t>Pondération des livres</w:t>
+      </w:r>
+    </w:p>
+    <w:p>
+      <w:pPr>
+        <w:pStyle w:val="Paragraphedeliste"/>
+        <w:numPr>
+          <w:ilvl w:val="0"/>
+          <w:numId w:val="21"/>
+        </w:numPr>
+      </w:pPr>
+      <w:r>
+        <w:t>Home de suggestions</w:t>
+      </w:r>
+    </w:p>
+    <w:p>
+      <w:pPr>
+        <w:pStyle w:val="Paragraphedeliste"/>
+        <w:numPr>
+          <w:ilvl w:val="1"/>
+          <w:numId w:val="21"/>
+        </w:numPr>
+      </w:pPr>
+      <w:r>
+        <w:t>Remonter les suggestions suivants les goûts ET la pondération des livres</w:t>
+      </w:r>
+    </w:p>
+    <w:p>
+      <w:pPr>
+        <w:pStyle w:val="Paragraphedeliste"/>
+        <w:numPr>
+          <w:ilvl w:val="0"/>
+          <w:numId w:val="21"/>
+        </w:numPr>
+      </w:pPr>
+      <w:r>
+        <w:t>Header statique sur toutes les pages</w:t>
+      </w:r>
+    </w:p>
+    <w:p>
+      <w:pPr>
+        <w:pStyle w:val="Paragraphedeliste"/>
+        <w:numPr>
+          <w:ilvl w:val="1"/>
+          <w:numId w:val="21"/>
+        </w:numPr>
+      </w:pPr>
+      <w:r>
+        <w:t>Home</w:t>
+      </w:r>
+    </w:p>
+    <w:p>
+      <w:pPr>
+        <w:pStyle w:val="Paragraphedeliste"/>
+        <w:numPr>
+          <w:ilvl w:val="1"/>
+          <w:numId w:val="21"/>
+        </w:numPr>
+      </w:pPr>
+      <w:r>
+        <w:t>Profil</w:t>
+      </w:r>
+    </w:p>
+    <w:p>
+      <w:pPr>
+        <w:pStyle w:val="Paragraphedeliste"/>
+        <w:numPr>
+          <w:ilvl w:val="1"/>
+          <w:numId w:val="21"/>
+        </w:numPr>
+      </w:pPr>
+      <w:r>
+        <w:t>Recherche</w:t>
+      </w:r>
+    </w:p>
+    <w:p>
+      <w:pPr>
+        <w:pStyle w:val="Paragraphedeliste"/>
+        <w:numPr>
+          <w:ilvl w:val="0"/>
+          <w:numId w:val="21"/>
+        </w:numPr>
+      </w:pPr>
+      <w:r>
+        <w:t>Page utilisateur</w:t>
       </w:r>
     </w:p>
     <w:p/>
-    <w:p>
-      <w:pPr>
-        <w:pStyle w:val="Titre1"/>
-      </w:pPr>
-      <w:r>
-        <w:t>Lot 2</w:t>
+    <w:p/>
+    <w:p>
+      <w:r>
+        <w:t>IDEES A AJOUTER AUX LOTS</w:t>
       </w:r>
     </w:p>
     <w:p>
@@ -2048,10 +2586,7 @@
         </w:numPr>
       </w:pPr>
       <w:r>
-        <w:t>R</w:t>
-      </w:r>
-      <w:r>
-        <w:t>echerche d'un livre</w:t>
+        <w:t>Lien entre les utilisateurs (follow)</w:t>
       </w:r>
     </w:p>
     <w:p>
@@ -2063,154 +2598,34 @@
         </w:numPr>
       </w:pPr>
       <w:r>
-        <w:t>Google Books</w:t>
+        <w:t>Suggestion d’utilisateur à utilisateur</w:t>
+      </w:r>
+    </w:p>
+    <w:p>
+      <w:pPr>
+        <w:pStyle w:val="Paragraphedeliste"/>
+        <w:numPr>
+          <w:ilvl w:val="0"/>
+          <w:numId w:val="21"/>
+        </w:numPr>
+      </w:pPr>
+      <w:r>
+        <w:t>Rubrique gratuite</w:t>
+      </w:r>
+    </w:p>
+    <w:p>
+      <w:pPr>
+        <w:pStyle w:val="Paragraphedeliste"/>
+        <w:numPr>
+          <w:ilvl w:val="0"/>
+          <w:numId w:val="21"/>
+        </w:numPr>
+      </w:pPr>
+      <w:r>
+        <w:t>Des badges utilisateurs ? « Féru de fantasy ! »</w:t>
       </w:r>
       <w:bookmarkStart w:id="0" w:name="_GoBack"/>
       <w:bookmarkEnd w:id="0"/>
-    </w:p>
-    <w:p>
-      <w:pPr>
-        <w:pStyle w:val="Paragraphedeliste"/>
-        <w:numPr>
-          <w:ilvl w:val="0"/>
-          <w:numId w:val="21"/>
-        </w:numPr>
-      </w:pPr>
-      <w:r>
-        <w:t xml:space="preserve">Home de suggestions : </w:t>
-      </w:r>
-    </w:p>
-    <w:p>
-      <w:pPr>
-        <w:pStyle w:val="Paragraphedeliste"/>
-        <w:numPr>
-          <w:ilvl w:val="1"/>
-          <w:numId w:val="21"/>
-        </w:numPr>
-      </w:pPr>
-      <w:r>
-        <w:t>R</w:t>
-      </w:r>
-      <w:r>
-        <w:t>emontée de suggestions suivant les goûts</w:t>
-      </w:r>
-    </w:p>
-    <w:p>
-      <w:pPr>
-        <w:pStyle w:val="Paragraphedeliste"/>
-        <w:numPr>
-          <w:ilvl w:val="0"/>
-          <w:numId w:val="21"/>
-        </w:numPr>
-      </w:pPr>
-      <w:r>
-        <w:t>P</w:t>
-      </w:r>
-      <w:r>
-        <w:t>ondération des livres</w:t>
-      </w:r>
-    </w:p>
-    <w:p/>
-    <w:p>
-      <w:pPr>
-        <w:pStyle w:val="Titre1"/>
-      </w:pPr>
-      <w:r>
-        <w:t>Lot 3</w:t>
-      </w:r>
-    </w:p>
-    <w:p>
-      <w:pPr>
-        <w:pStyle w:val="Paragraphedeliste"/>
-        <w:numPr>
-          <w:ilvl w:val="0"/>
-          <w:numId w:val="21"/>
-        </w:numPr>
-      </w:pPr>
-      <w:r>
-        <w:t>Suggestion de résultats de recherche</w:t>
-      </w:r>
-    </w:p>
-    <w:p>
-      <w:pPr>
-        <w:pStyle w:val="Paragraphedeliste"/>
-        <w:numPr>
-          <w:ilvl w:val="0"/>
-          <w:numId w:val="21"/>
-        </w:numPr>
-      </w:pPr>
-      <w:r>
-        <w:t>Home de suggestions</w:t>
-      </w:r>
-    </w:p>
-    <w:p>
-      <w:pPr>
-        <w:pStyle w:val="Paragraphedeliste"/>
-        <w:numPr>
-          <w:ilvl w:val="1"/>
-          <w:numId w:val="21"/>
-        </w:numPr>
-      </w:pPr>
-      <w:r>
-        <w:t>Remonter les suggestions suivants les goûts ET la pondération des livres</w:t>
-      </w:r>
-    </w:p>
-    <w:p>
-      <w:pPr>
-        <w:pStyle w:val="Paragraphedeliste"/>
-        <w:numPr>
-          <w:ilvl w:val="0"/>
-          <w:numId w:val="21"/>
-        </w:numPr>
-      </w:pPr>
-      <w:r>
-        <w:t>Header statique sur toutes les pages</w:t>
-      </w:r>
-    </w:p>
-    <w:p>
-      <w:pPr>
-        <w:pStyle w:val="Paragraphedeliste"/>
-        <w:numPr>
-          <w:ilvl w:val="1"/>
-          <w:numId w:val="21"/>
-        </w:numPr>
-      </w:pPr>
-      <w:r>
-        <w:t>Home</w:t>
-      </w:r>
-    </w:p>
-    <w:p>
-      <w:pPr>
-        <w:pStyle w:val="Paragraphedeliste"/>
-        <w:numPr>
-          <w:ilvl w:val="1"/>
-          <w:numId w:val="21"/>
-        </w:numPr>
-      </w:pPr>
-      <w:r>
-        <w:t>Profil</w:t>
-      </w:r>
-    </w:p>
-    <w:p>
-      <w:pPr>
-        <w:pStyle w:val="Paragraphedeliste"/>
-        <w:numPr>
-          <w:ilvl w:val="1"/>
-          <w:numId w:val="21"/>
-        </w:numPr>
-      </w:pPr>
-      <w:r>
-        <w:t>Recherche</w:t>
-      </w:r>
-    </w:p>
-    <w:p>
-      <w:pPr>
-        <w:pStyle w:val="Paragraphedeliste"/>
-        <w:numPr>
-          <w:ilvl w:val="0"/>
-          <w:numId w:val="21"/>
-        </w:numPr>
-      </w:pPr>
     </w:p>
     <w:sectPr>
       <w:pgSz w:w="11906" w:h="16838"/>
@@ -5536,7 +5951,7 @@
 </file>
 
 <file path=customXml/itemProps1.xml><?xml version="1.0" encoding="utf-8"?>
-<ds:datastoreItem xmlns:ds="http://schemas.openxmlformats.org/officeDocument/2006/customXml" ds:itemID="{757032E1-1370-432C-A32B-E0F5EF849C13}">
+<ds:datastoreItem xmlns:ds="http://schemas.openxmlformats.org/officeDocument/2006/customXml" ds:itemID="{25DDEB0B-6A02-4002-A0FC-AB03EB428139}">
   <ds:schemaRefs>
     <ds:schemaRef ds:uri="http://schemas.openxmlformats.org/officeDocument/2006/bibliography"/>
   </ds:schemaRefs>

</xml_diff>

<commit_message>
bogus books ok + requêtes postman
</commit_message>
<xml_diff>
--- a/SuggeBook.docx
+++ b/SuggeBook.docx
@@ -1952,10 +1952,7 @@
         </w:numPr>
       </w:pPr>
       <w:r>
-        <w:t>Page</w:t>
-      </w:r>
-      <w:r>
-        <w:t xml:space="preserve"> livre</w:t>
+        <w:t>Page livre</w:t>
       </w:r>
     </w:p>
     <w:p>
@@ -2029,10 +2026,7 @@
         </w:numPr>
       </w:pPr>
       <w:r>
-        <w:t>Création</w:t>
-      </w:r>
-      <w:r>
-        <w:t xml:space="preserve"> d'une suggestion</w:t>
+        <w:t>Création d'une suggestion</w:t>
       </w:r>
     </w:p>
     <w:p>
@@ -2095,10 +2089,7 @@
         </w:numPr>
       </w:pPr>
       <w:r>
-        <w:t>Page</w:t>
-      </w:r>
-      <w:r>
-        <w:t xml:space="preserve"> auteur</w:t>
+        <w:t>Page auteur</w:t>
       </w:r>
     </w:p>
     <w:p>
@@ -2146,10 +2137,7 @@
         </w:numPr>
       </w:pPr>
       <w:r>
-        <w:t>Page</w:t>
-      </w:r>
-      <w:r>
-        <w:t xml:space="preserve"> </w:t>
+        <w:t xml:space="preserve">Page </w:t>
       </w:r>
       <w:r>
         <w:t xml:space="preserve">vitrine </w:t>
@@ -2259,10 +2247,7 @@
         </w:numPr>
       </w:pPr>
       <w:r>
-        <w:t>R</w:t>
-      </w:r>
-      <w:r>
-        <w:t>echerche d'un livre</w:t>
+        <w:t>Recherche d'un livre</w:t>
       </w:r>
       <w:r>
         <w:t xml:space="preserve"> (sans </w:t>
@@ -2571,61 +2556,71 @@
       </w:r>
     </w:p>
     <w:p/>
-    <w:p/>
-    <w:p>
-      <w:r>
-        <w:t>IDEES A AJOUTER AUX LOTS</w:t>
-      </w:r>
-    </w:p>
-    <w:p>
-      <w:pPr>
-        <w:pStyle w:val="Paragraphedeliste"/>
-        <w:numPr>
-          <w:ilvl w:val="0"/>
-          <w:numId w:val="21"/>
-        </w:numPr>
-      </w:pPr>
-      <w:r>
-        <w:t>Lien entre les utilisateurs (follow)</w:t>
-      </w:r>
-    </w:p>
-    <w:p>
-      <w:pPr>
-        <w:pStyle w:val="Paragraphedeliste"/>
-        <w:numPr>
-          <w:ilvl w:val="0"/>
-          <w:numId w:val="21"/>
-        </w:numPr>
-      </w:pPr>
-      <w:r>
-        <w:t>Suggestion d’utilisateur à utilisateur</w:t>
-      </w:r>
-    </w:p>
-    <w:p>
-      <w:pPr>
-        <w:pStyle w:val="Paragraphedeliste"/>
-        <w:numPr>
-          <w:ilvl w:val="0"/>
-          <w:numId w:val="21"/>
-        </w:numPr>
-      </w:pPr>
-      <w:r>
-        <w:t>Rubrique gratuite</w:t>
-      </w:r>
-    </w:p>
-    <w:p>
-      <w:pPr>
-        <w:pStyle w:val="Paragraphedeliste"/>
-        <w:numPr>
-          <w:ilvl w:val="0"/>
-          <w:numId w:val="21"/>
-        </w:numPr>
-      </w:pPr>
-      <w:r>
-        <w:t>Des badges utilisateurs ? « Féru de fantasy ! »</w:t>
-      </w:r>
+    <w:p>
       <w:bookmarkStart w:id="0" w:name="_GoBack"/>
       <w:bookmarkEnd w:id="0"/>
+    </w:p>
+    <w:p>
+      <w:r>
+        <w:t>IDEES A AJOUTER AUX LOTS</w:t>
+      </w:r>
+    </w:p>
+    <w:p>
+      <w:pPr>
+        <w:pStyle w:val="Paragraphedeliste"/>
+        <w:numPr>
+          <w:ilvl w:val="0"/>
+          <w:numId w:val="21"/>
+        </w:numPr>
+      </w:pPr>
+      <w:r>
+        <w:t>Lien entre les utilisateurs (follow)</w:t>
+      </w:r>
+    </w:p>
+    <w:p>
+      <w:pPr>
+        <w:pStyle w:val="Paragraphedeliste"/>
+        <w:numPr>
+          <w:ilvl w:val="0"/>
+          <w:numId w:val="21"/>
+        </w:numPr>
+      </w:pPr>
+      <w:r>
+        <w:t>Suggestion d’utilisateur à utilisateur</w:t>
+      </w:r>
+    </w:p>
+    <w:p>
+      <w:pPr>
+        <w:pStyle w:val="Paragraphedeliste"/>
+        <w:numPr>
+          <w:ilvl w:val="0"/>
+          <w:numId w:val="21"/>
+        </w:numPr>
+      </w:pPr>
+      <w:r>
+        <w:t>Rubrique gratuite</w:t>
+      </w:r>
+    </w:p>
+    <w:p>
+      <w:pPr>
+        <w:pStyle w:val="Paragraphedeliste"/>
+        <w:numPr>
+          <w:ilvl w:val="0"/>
+          <w:numId w:val="21"/>
+        </w:numPr>
+      </w:pPr>
+      <w:r>
+        <w:t xml:space="preserve">Des badges utilisateurs ? </w:t>
+      </w:r>
+      <w:r>
+        <w:t>(</w:t>
+      </w:r>
+      <w:r>
+        <w:t>« Féru de fantasy ! »</w:t>
+      </w:r>
+      <w:r>
+        <w:t>)</w:t>
+      </w:r>
     </w:p>
     <w:sectPr>
       <w:pgSz w:w="11906" w:h="16838"/>
@@ -5951,7 +5946,7 @@
 </file>
 
 <file path=customXml/itemProps1.xml><?xml version="1.0" encoding="utf-8"?>
-<ds:datastoreItem xmlns:ds="http://schemas.openxmlformats.org/officeDocument/2006/customXml" ds:itemID="{25DDEB0B-6A02-4002-A0FC-AB03EB428139}">
+<ds:datastoreItem xmlns:ds="http://schemas.openxmlformats.org/officeDocument/2006/customXml" ds:itemID="{EF15D4C4-DE9B-455B-990C-6CB3518C8037}">
   <ds:schemaRefs>
     <ds:schemaRef ds:uri="http://schemas.openxmlformats.org/officeDocument/2006/bibliography"/>
   </ds:schemaRefs>

</xml_diff>

<commit_message>
nouvelle source de tuto ajoutée
</commit_message>
<xml_diff>
--- a/SuggeBook.docx
+++ b/SuggeBook.docx
@@ -1,15 +1,17 @@
 
 <file path=word/document.xml><?xml version="1.0" encoding="utf-8"?>
-<w:document xmlns:wpc="http://schemas.microsoft.com/office/word/2010/wordprocessingCanvas" xmlns:cx="http://schemas.microsoft.com/office/drawing/2014/chartex" xmlns:cx1="http://schemas.microsoft.com/office/drawing/2015/9/8/chartex" xmlns:cx2="http://schemas.microsoft.com/office/drawing/2015/10/21/chartex" xmlns:cx3="http://schemas.microsoft.com/office/drawing/2016/5/9/chartex" xmlns:cx4="http://schemas.microsoft.com/office/drawing/2016/5/10/chartex" xmlns:cx5="http://schemas.microsoft.com/office/drawing/2016/5/11/chartex" xmlns:cx6="http://schemas.microsoft.com/office/drawing/2016/5/12/chartex" xmlns:cx7="http://schemas.microsoft.com/office/drawing/2016/5/13/chartex" xmlns:cx8="http://schemas.microsoft.com/office/drawing/2016/5/14/chartex" xmlns:mc="http://schemas.openxmlformats.org/markup-compatibility/2006" xmlns:aink="http://schemas.microsoft.com/office/drawing/2016/ink" xmlns:am3d="http://schemas.microsoft.com/office/drawing/2017/model3d" xmlns:o="urn:schemas-microsoft-com:office:office" xmlns:r="http://schemas.openxmlformats.org/officeDocument/2006/relationships" xmlns:m="http://schemas.openxmlformats.org/officeDocument/2006/math" xmlns:v="urn:schemas-microsoft-com:vml" xmlns:wp14="http://schemas.microsoft.com/office/word/2010/wordprocessingDrawing" xmlns:wp="http://schemas.openxmlformats.org/drawingml/2006/wordprocessingDrawing" xmlns:w10="urn:schemas-microsoft-com:office:word" xmlns:w="http://schemas.openxmlformats.org/wordprocessingml/2006/main" xmlns:w14="http://schemas.microsoft.com/office/word/2010/wordml" xmlns:w15="http://schemas.microsoft.com/office/word/2012/wordml" xmlns:w16cid="http://schemas.microsoft.com/office/word/2016/wordml/cid" xmlns:w16se="http://schemas.microsoft.com/office/word/2015/wordml/symex" xmlns:wpg="http://schemas.microsoft.com/office/word/2010/wordprocessingGroup" xmlns:wpi="http://schemas.microsoft.com/office/word/2010/wordprocessingInk" xmlns:wne="http://schemas.microsoft.com/office/word/2006/wordml" xmlns:wps="http://schemas.microsoft.com/office/word/2010/wordprocessingShape" mc:Ignorable="w14 w15 w16se w16cid wp14">
+<w:document xmlns:wpc="http://schemas.microsoft.com/office/word/2010/wordprocessingCanvas" xmlns:mc="http://schemas.openxmlformats.org/markup-compatibility/2006" xmlns:o="urn:schemas-microsoft-com:office:office" xmlns:r="http://schemas.openxmlformats.org/officeDocument/2006/relationships" xmlns:m="http://schemas.openxmlformats.org/officeDocument/2006/math" xmlns:v="urn:schemas-microsoft-com:vml" xmlns:wp14="http://schemas.microsoft.com/office/word/2010/wordprocessingDrawing" xmlns:wp="http://schemas.openxmlformats.org/drawingml/2006/wordprocessingDrawing" xmlns:w10="urn:schemas-microsoft-com:office:word" xmlns:w="http://schemas.openxmlformats.org/wordprocessingml/2006/main" xmlns:w14="http://schemas.microsoft.com/office/word/2010/wordml" xmlns:w15="http://schemas.microsoft.com/office/word/2012/wordml" xmlns:wpg="http://schemas.microsoft.com/office/word/2010/wordprocessingGroup" xmlns:wpi="http://schemas.microsoft.com/office/word/2010/wordprocessingInk" xmlns:wne="http://schemas.microsoft.com/office/word/2006/wordml" xmlns:wps="http://schemas.microsoft.com/office/word/2010/wordprocessingShape" mc:Ignorable="w14 w15 wp14">
   <w:body>
     <w:p>
       <w:pPr>
         <w:pStyle w:val="Titre1"/>
         <w:jc w:val="center"/>
       </w:pPr>
+      <w:proofErr w:type="spellStart"/>
       <w:r>
         <w:t>SuggéBook</w:t>
       </w:r>
+      <w:proofErr w:type="spellEnd"/>
       <w:r>
         <w:t xml:space="preserve"> : </w:t>
       </w:r>
@@ -165,43 +167,12 @@
         </w:numPr>
       </w:pPr>
       <w:hyperlink r:id="rId9" w:history="1">
-        <w:r>
-          <w:rPr>
-            <w:rStyle w:val="Lienhypertexte"/>
-          </w:rPr>
-          <w:t xml:space="preserve">MongoDB </w:t>
-        </w:r>
         <w:proofErr w:type="spellStart"/>
         <w:r>
           <w:rPr>
             <w:rStyle w:val="Lienhypertexte"/>
           </w:rPr>
-          <w:t>University</w:t>
-        </w:r>
-        <w:proofErr w:type="spellEnd"/>
-      </w:hyperlink>
-    </w:p>
-    <w:p>
-      <w:pPr>
-        <w:pStyle w:val="Paragraphedeliste"/>
-        <w:numPr>
-          <w:ilvl w:val="0"/>
-          <w:numId w:val="21"/>
-        </w:numPr>
-      </w:pPr>
-      <w:hyperlink r:id="rId10" w:history="1">
-        <w:r>
-          <w:rPr>
-            <w:rStyle w:val="Lienhypertexte"/>
-          </w:rPr>
-          <w:t xml:space="preserve">MongoDB .net </w:t>
-        </w:r>
-        <w:proofErr w:type="spellStart"/>
-        <w:r>
-          <w:rPr>
-            <w:rStyle w:val="Lienhypertexte"/>
-          </w:rPr>
-          <w:t>cheat</w:t>
+          <w:t>MongoDB</w:t>
         </w:r>
         <w:proofErr w:type="spellEnd"/>
         <w:r>
@@ -215,10 +186,178 @@
           <w:rPr>
             <w:rStyle w:val="Lienhypertexte"/>
           </w:rPr>
-          <w:t>sheet</w:t>
+          <w:t>University</w:t>
         </w:r>
         <w:proofErr w:type="spellEnd"/>
       </w:hyperlink>
+    </w:p>
+    <w:p>
+      <w:pPr>
+        <w:pStyle w:val="Paragraphedeliste"/>
+        <w:numPr>
+          <w:ilvl w:val="0"/>
+          <w:numId w:val="21"/>
+        </w:numPr>
+      </w:pPr>
+      <w:r>
+        <w:fldChar w:fldCharType="begin"/>
+      </w:r>
+      <w:r>
+        <w:instrText xml:space="preserve"> HYPERLINK "http://www.layerworks.com/blog/2014/11/11/mongodb-shell-csharp-drive</w:instrText>
+      </w:r>
+      <w:r>
+        <w:instrText xml:space="preserve">r-comparison-cheat-cheet" </w:instrText>
+      </w:r>
+      <w:r>
+        <w:fldChar w:fldCharType="separate"/>
+      </w:r>
+      <w:proofErr w:type="spellStart"/>
+      <w:r>
+        <w:rPr>
+          <w:rStyle w:val="Lienhypertexte"/>
+        </w:rPr>
+        <w:t>MongoDB</w:t>
+      </w:r>
+      <w:proofErr w:type="spellEnd"/>
+      <w:r>
+        <w:rPr>
+          <w:rStyle w:val="Lienhypertexte"/>
+        </w:rPr>
+        <w:t xml:space="preserve"> .net </w:t>
+      </w:r>
+      <w:proofErr w:type="spellStart"/>
+      <w:r>
+        <w:rPr>
+          <w:rStyle w:val="Lienhypertexte"/>
+        </w:rPr>
+        <w:t>cheat</w:t>
+      </w:r>
+      <w:proofErr w:type="spellEnd"/>
+      <w:r>
+        <w:rPr>
+          <w:rStyle w:val="Lienhypertexte"/>
+        </w:rPr>
+        <w:t xml:space="preserve"> </w:t>
+      </w:r>
+      <w:proofErr w:type="spellStart"/>
+      <w:r>
+        <w:rPr>
+          <w:rStyle w:val="Lienhypertexte"/>
+        </w:rPr>
+        <w:t>sheet</w:t>
+      </w:r>
+      <w:proofErr w:type="spellEnd"/>
+      <w:r>
+        <w:rPr>
+          <w:rStyle w:val="Lienhypertexte"/>
+        </w:rPr>
+        <w:fldChar w:fldCharType="end"/>
+      </w:r>
+      <w:bookmarkStart w:id="0" w:name="_GoBack"/>
+      <w:bookmarkEnd w:id="0"/>
+      <w:r>
+        <w:t xml:space="preserve"> </w:t>
+      </w:r>
+    </w:p>
+    <w:p>
+      <w:pPr>
+        <w:pStyle w:val="Paragraphedeliste"/>
+        <w:numPr>
+          <w:ilvl w:val="0"/>
+          <w:numId w:val="21"/>
+        </w:numPr>
+      </w:pPr>
+      <w:hyperlink r:id="rId10" w:history="1">
+        <w:proofErr w:type="spellStart"/>
+        <w:r>
+          <w:rPr>
+            <w:rStyle w:val="Lienhypertexte"/>
+          </w:rPr>
+          <w:t>Getting</w:t>
+        </w:r>
+        <w:proofErr w:type="spellEnd"/>
+        <w:r>
+          <w:rPr>
+            <w:rStyle w:val="Lienhypertexte"/>
+          </w:rPr>
+          <w:t xml:space="preserve"> </w:t>
+        </w:r>
+        <w:proofErr w:type="spellStart"/>
+        <w:r>
+          <w:rPr>
+            <w:rStyle w:val="Lienhypertexte"/>
+          </w:rPr>
+          <w:t>started</w:t>
+        </w:r>
+        <w:proofErr w:type="spellEnd"/>
+        <w:r>
+          <w:rPr>
+            <w:rStyle w:val="Lienhypertexte"/>
+          </w:rPr>
+          <w:t xml:space="preserve"> </w:t>
+        </w:r>
+        <w:proofErr w:type="spellStart"/>
+        <w:r>
+          <w:rPr>
+            <w:rStyle w:val="Lienhypertexte"/>
+          </w:rPr>
+          <w:t>with</w:t>
+        </w:r>
+        <w:proofErr w:type="spellEnd"/>
+        <w:r>
+          <w:rPr>
+            <w:rStyle w:val="Lienhypertexte"/>
+          </w:rPr>
+          <w:t xml:space="preserve"> </w:t>
+        </w:r>
+        <w:proofErr w:type="spellStart"/>
+        <w:r>
+          <w:rPr>
+            <w:rStyle w:val="Lienhypertexte"/>
+          </w:rPr>
+          <w:t>ReactJS</w:t>
+        </w:r>
+        <w:proofErr w:type="spellEnd"/>
+        <w:r>
+          <w:rPr>
+            <w:rStyle w:val="Lienhypertexte"/>
+          </w:rPr>
+          <w:t xml:space="preserve"> </w:t>
+        </w:r>
+        <w:proofErr w:type="spellStart"/>
+        <w:r>
+          <w:rPr>
+            <w:rStyle w:val="Lienhypertexte"/>
+          </w:rPr>
+          <w:t>from</w:t>
+        </w:r>
+        <w:proofErr w:type="spellEnd"/>
+        <w:r>
+          <w:rPr>
+            <w:rStyle w:val="Lienhypertexte"/>
+          </w:rPr>
+          <w:t xml:space="preserve"> Scratch</w:t>
+        </w:r>
+      </w:hyperlink>
+      <w:r>
+        <w:t xml:space="preserve"> (</w:t>
+      </w:r>
+      <w:proofErr w:type="spellStart"/>
+      <w:r>
+        <w:t>with</w:t>
+      </w:r>
+      <w:proofErr w:type="spellEnd"/>
+      <w:r>
+        <w:t xml:space="preserve"> </w:t>
+      </w:r>
+      <w:proofErr w:type="spellStart"/>
+      <w:r>
+        <w:t>Web.Api</w:t>
+      </w:r>
+      <w:proofErr w:type="spellEnd"/>
+      <w:r>
+        <w:t xml:space="preserve"> calls)</w:t>
+      </w:r>
     </w:p>
     <w:p/>
     <w:p>
@@ -314,11 +453,11 @@
       </w:r>
       <w:proofErr w:type="gramStart"/>
       <w:r>
-        <w:t>La home</w:t>
+        <w:t>La</w:t>
       </w:r>
       <w:proofErr w:type="gramEnd"/>
       <w:r>
-        <w:t xml:space="preserve"> serait conçue dans la même idée que celle de Pinterest. Un pin = Une suggestion. Les suggestions affichées seront bien sûr en rapport avec les goûts de l’utilisateur.</w:t>
+        <w:t xml:space="preserve"> home serait conçue dans la même idée que celle de Pinterest. Un pin = Une suggestion. Les suggestions affichées seront bien sûr en rapport avec les goûts de l’utilisateur.</w:t>
       </w:r>
     </w:p>
     <w:p>
@@ -2366,15 +2505,7 @@
         </w:numPr>
       </w:pPr>
       <w:r>
-        <w:t>(</w:t>
-      </w:r>
-      <w:proofErr w:type="gramStart"/>
-      <w:r>
-        <w:t>à</w:t>
-      </w:r>
-      <w:proofErr w:type="gramEnd"/>
-      <w:r>
-        <w:t xml:space="preserve"> posteriori, liste des utilisateurs que tu suis ?)</w:t>
+        <w:t>(à posteriori, liste des utilisateurs que tu suis ?)</w:t>
       </w:r>
     </w:p>
     <w:p>
@@ -2419,11 +2550,11 @@
         </w:numPr>
       </w:pPr>
       <w:r>
-        <w:t xml:space="preserve">Champs à rajouter : </w:t>
+        <w:t>Champs à rajouter : livre </w:t>
       </w:r>
       <w:proofErr w:type="gramStart"/>
       <w:r>
-        <w:t>livre ::</w:t>
+        <w:t>::</w:t>
       </w:r>
       <w:proofErr w:type="gramEnd"/>
       <w:r>
@@ -2556,10 +2687,7 @@
       </w:r>
     </w:p>
     <w:p/>
-    <w:p>
-      <w:bookmarkStart w:id="0" w:name="_GoBack"/>
-      <w:bookmarkEnd w:id="0"/>
-    </w:p>
+    <w:p/>
     <w:p>
       <w:r>
         <w:t>IDEES A AJOUTER AUX LOTS</w:t>
@@ -2633,7 +2761,7 @@
 </file>
 
 <file path=word/numbering.xml><?xml version="1.0" encoding="utf-8"?>
-<w:numbering xmlns:wpc="http://schemas.microsoft.com/office/word/2010/wordprocessingCanvas" xmlns:cx="http://schemas.microsoft.com/office/drawing/2014/chartex" xmlns:cx1="http://schemas.microsoft.com/office/drawing/2015/9/8/chartex" xmlns:cx2="http://schemas.microsoft.com/office/drawing/2015/10/21/chartex" xmlns:cx3="http://schemas.microsoft.com/office/drawing/2016/5/9/chartex" xmlns:cx4="http://schemas.microsoft.com/office/drawing/2016/5/10/chartex" xmlns:cx5="http://schemas.microsoft.com/office/drawing/2016/5/11/chartex" xmlns:cx6="http://schemas.microsoft.com/office/drawing/2016/5/12/chartex" xmlns:cx7="http://schemas.microsoft.com/office/drawing/2016/5/13/chartex" xmlns:cx8="http://schemas.microsoft.com/office/drawing/2016/5/14/chartex" xmlns:mc="http://schemas.openxmlformats.org/markup-compatibility/2006" xmlns:aink="http://schemas.microsoft.com/office/drawing/2016/ink" xmlns:am3d="http://schemas.microsoft.com/office/drawing/2017/model3d" xmlns:o="urn:schemas-microsoft-com:office:office" xmlns:r="http://schemas.openxmlformats.org/officeDocument/2006/relationships" xmlns:m="http://schemas.openxmlformats.org/officeDocument/2006/math" xmlns:v="urn:schemas-microsoft-com:vml" xmlns:wp14="http://schemas.microsoft.com/office/word/2010/wordprocessingDrawing" xmlns:wp="http://schemas.openxmlformats.org/drawingml/2006/wordprocessingDrawing" xmlns:w10="urn:schemas-microsoft-com:office:word" xmlns:w="http://schemas.openxmlformats.org/wordprocessingml/2006/main" xmlns:w14="http://schemas.microsoft.com/office/word/2010/wordml" xmlns:w15="http://schemas.microsoft.com/office/word/2012/wordml" xmlns:w16cid="http://schemas.microsoft.com/office/word/2016/wordml/cid" xmlns:w16se="http://schemas.microsoft.com/office/word/2015/wordml/symex" xmlns:wpg="http://schemas.microsoft.com/office/word/2010/wordprocessingGroup" xmlns:wpi="http://schemas.microsoft.com/office/word/2010/wordprocessingInk" xmlns:wne="http://schemas.microsoft.com/office/word/2006/wordml" xmlns:wps="http://schemas.microsoft.com/office/word/2010/wordprocessingShape" mc:Ignorable="w14 w15 w16se w16cid wp14">
+<w:numbering xmlns:wpc="http://schemas.microsoft.com/office/word/2010/wordprocessingCanvas" xmlns:mc="http://schemas.openxmlformats.org/markup-compatibility/2006" xmlns:o="urn:schemas-microsoft-com:office:office" xmlns:r="http://schemas.openxmlformats.org/officeDocument/2006/relationships" xmlns:m="http://schemas.openxmlformats.org/officeDocument/2006/math" xmlns:v="urn:schemas-microsoft-com:vml" xmlns:wp14="http://schemas.microsoft.com/office/word/2010/wordprocessingDrawing" xmlns:wp="http://schemas.openxmlformats.org/drawingml/2006/wordprocessingDrawing" xmlns:w10="urn:schemas-microsoft-com:office:word" xmlns:w="http://schemas.openxmlformats.org/wordprocessingml/2006/main" xmlns:w14="http://schemas.microsoft.com/office/word/2010/wordml" xmlns:w15="http://schemas.microsoft.com/office/word/2012/wordml" xmlns:wpg="http://schemas.microsoft.com/office/word/2010/wordprocessingGroup" xmlns:wpi="http://schemas.microsoft.com/office/word/2010/wordprocessingInk" xmlns:wne="http://schemas.microsoft.com/office/word/2006/wordml" xmlns:wps="http://schemas.microsoft.com/office/word/2010/wordprocessingShape" mc:Ignorable="w14 w15 wp14">
   <w:abstractNum w:abstractNumId="0" w15:restartNumberingAfterBreak="0">
     <w:nsid w:val="04920ABD"/>
     <w:multiLevelType w:val="hybridMultilevel"/>
@@ -5073,7 +5201,7 @@
 </file>
 
 <file path=word/styles.xml><?xml version="1.0" encoding="utf-8"?>
-<w:styles xmlns:mc="http://schemas.openxmlformats.org/markup-compatibility/2006" xmlns:r="http://schemas.openxmlformats.org/officeDocument/2006/relationships" xmlns:w="http://schemas.openxmlformats.org/wordprocessingml/2006/main" xmlns:w14="http://schemas.microsoft.com/office/word/2010/wordml" xmlns:w15="http://schemas.microsoft.com/office/word/2012/wordml" xmlns:w16cid="http://schemas.microsoft.com/office/word/2016/wordml/cid" xmlns:w16se="http://schemas.microsoft.com/office/word/2015/wordml/symex" mc:Ignorable="w14 w15 w16se w16cid">
+<w:styles xmlns:mc="http://schemas.openxmlformats.org/markup-compatibility/2006" xmlns:r="http://schemas.openxmlformats.org/officeDocument/2006/relationships" xmlns:w="http://schemas.openxmlformats.org/wordprocessingml/2006/main" xmlns:w14="http://schemas.microsoft.com/office/word/2010/wordml" xmlns:w15="http://schemas.microsoft.com/office/word/2012/wordml" mc:Ignorable="w14 w15">
   <w:docDefaults>
     <w:rPrDefault>
       <w:rPr>
@@ -5089,7 +5217,7 @@
       </w:pPr>
     </w:pPrDefault>
   </w:docDefaults>
-  <w:latentStyles w:defLockedState="0" w:defUIPriority="99" w:defSemiHidden="0" w:defUnhideWhenUsed="0" w:defQFormat="0" w:count="375">
+  <w:latentStyles w:defLockedState="0" w:defUIPriority="99" w:defSemiHidden="0" w:defUnhideWhenUsed="0" w:defQFormat="0" w:count="371">
     <w:lsdException w:name="Normal" w:uiPriority="0" w:qFormat="1"/>
     <w:lsdException w:name="heading 1" w:uiPriority="9" w:qFormat="1"/>
     <w:lsdException w:name="heading 2" w:semiHidden="1" w:uiPriority="9" w:unhideWhenUsed="1" w:qFormat="1"/>
@@ -5195,6 +5323,7 @@
     <w:lsdException w:name="HTML Sample" w:semiHidden="1" w:unhideWhenUsed="1"/>
     <w:lsdException w:name="HTML Typewriter" w:semiHidden="1" w:unhideWhenUsed="1"/>
     <w:lsdException w:name="HTML Variable" w:semiHidden="1" w:unhideWhenUsed="1"/>
+    <w:lsdException w:name="Normal Table" w:semiHidden="1" w:unhideWhenUsed="1"/>
     <w:lsdException w:name="annotation subject" w:semiHidden="1" w:unhideWhenUsed="1"/>
     <w:lsdException w:name="No List" w:semiHidden="1" w:unhideWhenUsed="1"/>
     <w:lsdException w:name="Outline List 1" w:semiHidden="1" w:unhideWhenUsed="1"/>
@@ -5238,8 +5367,10 @@
     <w:lsdException w:name="Table Elegant" w:semiHidden="1" w:unhideWhenUsed="1"/>
     <w:lsdException w:name="Table Professional" w:semiHidden="1" w:unhideWhenUsed="1"/>
     <w:lsdException w:name="Table Subtle 1" w:semiHidden="1" w:unhideWhenUsed="1"/>
+    <w:lsdException w:name="Table Subtle 2" w:semiHidden="1" w:unhideWhenUsed="1"/>
     <w:lsdException w:name="Table Web 1" w:semiHidden="1" w:unhideWhenUsed="1"/>
     <w:lsdException w:name="Table Web 2" w:semiHidden="1" w:unhideWhenUsed="1"/>
+    <w:lsdException w:name="Table Web 3" w:semiHidden="1" w:unhideWhenUsed="1"/>
     <w:lsdException w:name="Balloon Text" w:semiHidden="1" w:unhideWhenUsed="1"/>
     <w:lsdException w:name="Table Grid" w:uiPriority="39"/>
     <w:lsdException w:name="Table Theme" w:semiHidden="1" w:unhideWhenUsed="1"/>
@@ -5458,10 +5589,6 @@
     <w:lsdException w:name="List Table 5 Dark Accent 6" w:uiPriority="50"/>
     <w:lsdException w:name="List Table 6 Colorful Accent 6" w:uiPriority="51"/>
     <w:lsdException w:name="List Table 7 Colorful Accent 6" w:uiPriority="52"/>
-    <w:lsdException w:name="Mention" w:semiHidden="1" w:unhideWhenUsed="1"/>
-    <w:lsdException w:name="Smart Hyperlink" w:semiHidden="1" w:unhideWhenUsed="1"/>
-    <w:lsdException w:name="Hashtag" w:semiHidden="1" w:unhideWhenUsed="1"/>
-    <w:lsdException w:name="Unresolved Mention" w:semiHidden="1" w:unhideWhenUsed="1"/>
   </w:latentStyles>
   <w:style w:type="paragraph" w:default="1" w:styleId="Normal">
     <w:name w:val="Normal"/>
@@ -5946,7 +6073,7 @@
 </file>
 
 <file path=customXml/itemProps1.xml><?xml version="1.0" encoding="utf-8"?>
-<ds:datastoreItem xmlns:ds="http://schemas.openxmlformats.org/officeDocument/2006/customXml" ds:itemID="{EF15D4C4-DE9B-455B-990C-6CB3518C8037}">
+<ds:datastoreItem xmlns:ds="http://schemas.openxmlformats.org/officeDocument/2006/customXml" ds:itemID="{72EDAAE8-CABA-49D6-A6CF-9E87AEC39186}">
   <ds:schemaRefs>
     <ds:schemaRef ds:uri="http://schemas.openxmlformats.org/officeDocument/2006/bibliography"/>
   </ds:schemaRefs>

</xml_diff>

<commit_message>
bootstrap && modular css commencés
</commit_message>
<xml_diff>
--- a/SuggeBook.docx
+++ b/SuggeBook.docx
@@ -71,7 +71,10 @@
         <w:t>s faits</w:t>
       </w:r>
     </w:p>
-    <w:p/>
+    <w:p>
+      <w:bookmarkStart w:id="0" w:name="_GoBack"/>
+    </w:p>
+    <w:bookmarkEnd w:id="0"/>
     <w:p>
       <w:r>
         <w:t xml:space="preserve">Sources de tutos : </w:t>
@@ -199,65 +202,47 @@
           <w:numId w:val="21"/>
         </w:numPr>
       </w:pPr>
-      <w:r>
-        <w:fldChar w:fldCharType="begin"/>
-      </w:r>
-      <w:r>
-        <w:instrText xml:space="preserve"> HYPERLINK "http://www.layerworks.com/blog/2014/11/11/mongodb-shell-csharp-drive</w:instrText>
-      </w:r>
-      <w:r>
-        <w:instrText xml:space="preserve">r-comparison-cheat-cheet" </w:instrText>
-      </w:r>
-      <w:r>
-        <w:fldChar w:fldCharType="separate"/>
-      </w:r>
-      <w:proofErr w:type="spellStart"/>
-      <w:r>
-        <w:rPr>
-          <w:rStyle w:val="Lienhypertexte"/>
-        </w:rPr>
-        <w:t>MongoDB</w:t>
-      </w:r>
-      <w:proofErr w:type="spellEnd"/>
-      <w:r>
-        <w:rPr>
-          <w:rStyle w:val="Lienhypertexte"/>
-        </w:rPr>
-        <w:t xml:space="preserve"> .net </w:t>
-      </w:r>
-      <w:proofErr w:type="spellStart"/>
-      <w:r>
-        <w:rPr>
-          <w:rStyle w:val="Lienhypertexte"/>
-        </w:rPr>
-        <w:t>cheat</w:t>
-      </w:r>
-      <w:proofErr w:type="spellEnd"/>
-      <w:r>
-        <w:rPr>
-          <w:rStyle w:val="Lienhypertexte"/>
-        </w:rPr>
+      <w:hyperlink r:id="rId10" w:history="1">
+        <w:proofErr w:type="spellStart"/>
+        <w:r>
+          <w:rPr>
+            <w:rStyle w:val="Lienhypertexte"/>
+          </w:rPr>
+          <w:t>MongoDB</w:t>
+        </w:r>
+        <w:proofErr w:type="spellEnd"/>
+        <w:r>
+          <w:rPr>
+            <w:rStyle w:val="Lienhypertexte"/>
+          </w:rPr>
+          <w:t xml:space="preserve"> .net </w:t>
+        </w:r>
+        <w:proofErr w:type="spellStart"/>
+        <w:r>
+          <w:rPr>
+            <w:rStyle w:val="Lienhypertexte"/>
+          </w:rPr>
+          <w:t>cheat</w:t>
+        </w:r>
+        <w:proofErr w:type="spellEnd"/>
+        <w:r>
+          <w:rPr>
+            <w:rStyle w:val="Lienhypertexte"/>
+          </w:rPr>
+          <w:t xml:space="preserve"> </w:t>
+        </w:r>
+        <w:proofErr w:type="spellStart"/>
+        <w:r>
+          <w:rPr>
+            <w:rStyle w:val="Lienhypertexte"/>
+          </w:rPr>
+          <w:t>sheet</w:t>
+        </w:r>
+        <w:proofErr w:type="spellEnd"/>
+      </w:hyperlink>
+      <w:r>
         <w:t xml:space="preserve"> </w:t>
       </w:r>
-      <w:proofErr w:type="spellStart"/>
-      <w:r>
-        <w:rPr>
-          <w:rStyle w:val="Lienhypertexte"/>
-        </w:rPr>
-        <w:t>sheet</w:t>
-      </w:r>
-      <w:proofErr w:type="spellEnd"/>
-      <w:r>
-        <w:rPr>
-          <w:rStyle w:val="Lienhypertexte"/>
-        </w:rPr>
-        <w:fldChar w:fldCharType="end"/>
-      </w:r>
-      <w:bookmarkStart w:id="0" w:name="_GoBack"/>
-      <w:bookmarkEnd w:id="0"/>
-      <w:r>
-        <w:t xml:space="preserve"> </w:t>
-      </w:r>
     </w:p>
     <w:p>
       <w:pPr>
@@ -267,7 +252,7 @@
           <w:numId w:val="21"/>
         </w:numPr>
       </w:pPr>
-      <w:hyperlink r:id="rId10" w:history="1">
+      <w:hyperlink r:id="rId11" w:history="1">
         <w:proofErr w:type="spellStart"/>
         <w:r>
           <w:rPr>
@@ -359,6 +344,53 @@
         <w:t xml:space="preserve"> calls)</w:t>
       </w:r>
     </w:p>
+    <w:p>
+      <w:pPr>
+        <w:pStyle w:val="Paragraphedeliste"/>
+        <w:numPr>
+          <w:ilvl w:val="0"/>
+          <w:numId w:val="21"/>
+        </w:numPr>
+      </w:pPr>
+      <w:hyperlink r:id="rId12" w:history="1">
+        <w:proofErr w:type="spellStart"/>
+        <w:r>
+          <w:rPr>
+            <w:rStyle w:val="Lienhypertexte"/>
+          </w:rPr>
+          <w:t>Modular</w:t>
+        </w:r>
+        <w:proofErr w:type="spellEnd"/>
+        <w:r>
+          <w:rPr>
+            <w:rStyle w:val="Lienhypertexte"/>
+          </w:rPr>
+          <w:t xml:space="preserve"> CSS in </w:t>
+        </w:r>
+        <w:proofErr w:type="spellStart"/>
+        <w:r>
+          <w:rPr>
+            <w:rStyle w:val="Lienhypertexte"/>
+          </w:rPr>
+          <w:t>React</w:t>
+        </w:r>
+        <w:proofErr w:type="spellEnd"/>
+        <w:r>
+          <w:rPr>
+            <w:rStyle w:val="Lienhypertexte"/>
+          </w:rPr>
+          <w:t xml:space="preserve"> </w:t>
+        </w:r>
+        <w:proofErr w:type="spellStart"/>
+        <w:r>
+          <w:rPr>
+            <w:rStyle w:val="Lienhypertexte"/>
+          </w:rPr>
+          <w:t>app</w:t>
+        </w:r>
+        <w:proofErr w:type="spellEnd"/>
+      </w:hyperlink>
+    </w:p>
     <w:p/>
     <w:p>
       <w:pPr>
@@ -449,6 +481,7 @@
     </w:p>
     <w:p>
       <w:r>
+        <w:lastRenderedPageBreak/>
         <w:t xml:space="preserve"> </w:t>
       </w:r>
       <w:proofErr w:type="gramStart"/>
@@ -462,7 +495,6 @@
     </w:p>
     <w:p>
       <w:r>
-        <w:lastRenderedPageBreak/>
         <w:t>Un widget flottant permettra de faire apparaître en pop-in un formulaire permettant de faire une suggestion très rapidement</w:t>
       </w:r>
     </w:p>
@@ -843,6 +875,7 @@
         </w:numPr>
       </w:pPr>
       <w:r>
+        <w:lastRenderedPageBreak/>
         <w:t>Avis</w:t>
       </w:r>
     </w:p>
@@ -1161,6 +1194,7 @@
           <w:color w:val="2F5496" w:themeColor="accent1" w:themeShade="BF"/>
           <w:spacing w:val="0"/>
         </w:rPr>
+        <w:lastRenderedPageBreak/>
         <w:t>Livre</w:t>
       </w:r>
       <w:r>
@@ -1265,7 +1299,6 @@
         </w:numPr>
       </w:pPr>
       <w:r>
-        <w:lastRenderedPageBreak/>
         <w:t xml:space="preserve">-&gt; </w:t>
       </w:r>
       <w:r>
@@ -1923,6 +1956,7 @@
         <w:pStyle w:val="Titre1"/>
       </w:pPr>
       <w:r>
+        <w:lastRenderedPageBreak/>
         <w:t>Catégories</w:t>
       </w:r>
     </w:p>
@@ -1995,7 +2029,6 @@
         </w:numPr>
       </w:pPr>
       <w:r>
-        <w:lastRenderedPageBreak/>
         <w:t>Romance</w:t>
       </w:r>
     </w:p>
@@ -2374,6 +2407,7 @@
         <w:pStyle w:val="Titre1"/>
       </w:pPr>
       <w:r>
+        <w:lastRenderedPageBreak/>
         <w:t>Lot 2</w:t>
       </w:r>
     </w:p>
@@ -2462,7 +2496,6 @@
         </w:numPr>
       </w:pPr>
       <w:r>
-        <w:lastRenderedPageBreak/>
         <w:t>Page d’administration du profil connecté</w:t>
       </w:r>
     </w:p>
@@ -6073,7 +6106,7 @@
 </file>
 
 <file path=customXml/itemProps1.xml><?xml version="1.0" encoding="utf-8"?>
-<ds:datastoreItem xmlns:ds="http://schemas.openxmlformats.org/officeDocument/2006/customXml" ds:itemID="{72EDAAE8-CABA-49D6-A6CF-9E87AEC39186}">
+<ds:datastoreItem xmlns:ds="http://schemas.openxmlformats.org/officeDocument/2006/customXml" ds:itemID="{06E6CE83-A958-48A4-A848-CBBD05C17847}">
   <ds:schemaRefs>
     <ds:schemaRef ds:uri="http://schemas.openxmlformats.org/officeDocument/2006/bibliography"/>
   </ds:schemaRefs>

</xml_diff>

<commit_message>
source github css react ajoutée
</commit_message>
<xml_diff>
--- a/SuggeBook.docx
+++ b/SuggeBook.docx
@@ -71,10 +71,7 @@
         <w:t>s faits</w:t>
       </w:r>
     </w:p>
-    <w:p>
-      <w:bookmarkStart w:id="0" w:name="_GoBack"/>
-    </w:p>
-    <w:bookmarkEnd w:id="0"/>
+    <w:p/>
     <w:p>
       <w:r>
         <w:t xml:space="preserve">Sources de tutos : </w:t>
@@ -351,6 +348,11 @@
           <w:ilvl w:val="0"/>
           <w:numId w:val="21"/>
         </w:numPr>
+        <w:rPr>
+          <w:rStyle w:val="Lienhypertexte"/>
+          <w:color w:val="auto"/>
+          <w:u w:val="none"/>
+        </w:rPr>
       </w:pPr>
       <w:hyperlink r:id="rId12" w:history="1">
         <w:proofErr w:type="spellStart"/>
@@ -390,6 +392,20 @@
         </w:r>
         <w:proofErr w:type="spellEnd"/>
       </w:hyperlink>
+    </w:p>
+    <w:p>
+      <w:pPr>
+        <w:pStyle w:val="Paragraphedeliste"/>
+        <w:numPr>
+          <w:ilvl w:val="0"/>
+          <w:numId w:val="21"/>
+        </w:numPr>
+      </w:pPr>
+      <w:r>
+        <w:t>https://github.com/jackfranklin/react-css-modules-webpack.git</w:t>
+      </w:r>
+      <w:bookmarkStart w:id="0" w:name="_GoBack"/>
+      <w:bookmarkEnd w:id="0"/>
     </w:p>
     <w:p/>
     <w:p>
@@ -6106,7 +6122,7 @@
 </file>
 
 <file path=customXml/itemProps1.xml><?xml version="1.0" encoding="utf-8"?>
-<ds:datastoreItem xmlns:ds="http://schemas.openxmlformats.org/officeDocument/2006/customXml" ds:itemID="{06E6CE83-A958-48A4-A848-CBBD05C17847}">
+<ds:datastoreItem xmlns:ds="http://schemas.openxmlformats.org/officeDocument/2006/customXml" ds:itemID="{61519511-25E7-4E23-930C-60A857162E2F}">
   <ds:schemaRefs>
     <ds:schemaRef ds:uri="http://schemas.openxmlformats.org/officeDocument/2006/bibliography"/>
   </ds:schemaRefs>

</xml_diff>

<commit_message>
specs mises à jour pour la landing page
</commit_message>
<xml_diff>
--- a/SuggeBook.docx
+++ b/SuggeBook.docx
@@ -1,79 +1,77 @@
 
 <file path=word/document.xml><?xml version="1.0" encoding="utf-8"?>
-<w:document xmlns:wpc="http://schemas.microsoft.com/office/word/2010/wordprocessingCanvas" xmlns:mc="http://schemas.openxmlformats.org/markup-compatibility/2006" xmlns:o="urn:schemas-microsoft-com:office:office" xmlns:r="http://schemas.openxmlformats.org/officeDocument/2006/relationships" xmlns:m="http://schemas.openxmlformats.org/officeDocument/2006/math" xmlns:v="urn:schemas-microsoft-com:vml" xmlns:wp14="http://schemas.microsoft.com/office/word/2010/wordprocessingDrawing" xmlns:wp="http://schemas.openxmlformats.org/drawingml/2006/wordprocessingDrawing" xmlns:w10="urn:schemas-microsoft-com:office:word" xmlns:w="http://schemas.openxmlformats.org/wordprocessingml/2006/main" xmlns:w14="http://schemas.microsoft.com/office/word/2010/wordml" xmlns:w15="http://schemas.microsoft.com/office/word/2012/wordml" xmlns:wpg="http://schemas.microsoft.com/office/word/2010/wordprocessingGroup" xmlns:wpi="http://schemas.microsoft.com/office/word/2010/wordprocessingInk" xmlns:wne="http://schemas.microsoft.com/office/word/2006/wordml" xmlns:wps="http://schemas.microsoft.com/office/word/2010/wordprocessingShape" mc:Ignorable="w14 w15 wp14">
+<w:document xmlns:wpc="http://schemas.microsoft.com/office/word/2010/wordprocessingCanvas" xmlns:cx="http://schemas.microsoft.com/office/drawing/2014/chartex" xmlns:cx1="http://schemas.microsoft.com/office/drawing/2015/9/8/chartex" xmlns:cx2="http://schemas.microsoft.com/office/drawing/2015/10/21/chartex" xmlns:cx3="http://schemas.microsoft.com/office/drawing/2016/5/9/chartex" xmlns:cx4="http://schemas.microsoft.com/office/drawing/2016/5/10/chartex" xmlns:cx5="http://schemas.microsoft.com/office/drawing/2016/5/11/chartex" xmlns:cx6="http://schemas.microsoft.com/office/drawing/2016/5/12/chartex" xmlns:cx7="http://schemas.microsoft.com/office/drawing/2016/5/13/chartex" xmlns:cx8="http://schemas.microsoft.com/office/drawing/2016/5/14/chartex" xmlns:mc="http://schemas.openxmlformats.org/markup-compatibility/2006" xmlns:aink="http://schemas.microsoft.com/office/drawing/2016/ink" xmlns:am3d="http://schemas.microsoft.com/office/drawing/2017/model3d" xmlns:o="urn:schemas-microsoft-com:office:office" xmlns:r="http://schemas.openxmlformats.org/officeDocument/2006/relationships" xmlns:m="http://schemas.openxmlformats.org/officeDocument/2006/math" xmlns:v="urn:schemas-microsoft-com:vml" xmlns:wp14="http://schemas.microsoft.com/office/word/2010/wordprocessingDrawing" xmlns:wp="http://schemas.openxmlformats.org/drawingml/2006/wordprocessingDrawing" xmlns:w10="urn:schemas-microsoft-com:office:word" xmlns:w="http://schemas.openxmlformats.org/wordprocessingml/2006/main" xmlns:w14="http://schemas.microsoft.com/office/word/2010/wordml" xmlns:w15="http://schemas.microsoft.com/office/word/2012/wordml" xmlns:w16cid="http://schemas.microsoft.com/office/word/2016/wordml/cid" xmlns:w16se="http://schemas.microsoft.com/office/word/2015/wordml/symex" xmlns:wpg="http://schemas.microsoft.com/office/word/2010/wordprocessingGroup" xmlns:wpi="http://schemas.microsoft.com/office/word/2010/wordprocessingInk" xmlns:wne="http://schemas.microsoft.com/office/word/2006/wordml" xmlns:wps="http://schemas.microsoft.com/office/word/2010/wordprocessingShape" mc:Ignorable="w14 w15 w16se w16cid wp14">
   <w:body>
     <w:p>
       <w:pPr>
         <w:pStyle w:val="Titre1"/>
         <w:jc w:val="center"/>
       </w:pPr>
+      <w:r>
+        <w:t>SuggéBook</w:t>
+      </w:r>
+      <w:r>
+        <w:t xml:space="preserve"> : </w:t>
+      </w:r>
       <w:proofErr w:type="spellStart"/>
       <w:r>
+        <w:t>specs</w:t>
+      </w:r>
+      <w:proofErr w:type="spellEnd"/>
+      <w:r>
+        <w:t xml:space="preserve"> fonctionnelles et techniques</w:t>
+      </w:r>
+    </w:p>
+    <w:p/>
+    <w:p>
+      <w:r>
+        <w:t xml:space="preserve">Speech ascenseur : permettre à des gens de trouver leur prochaine lecture. En premier lieu grâce aux </w:t>
+      </w:r>
+      <w:r>
+        <w:t>suggestion</w:t>
+      </w:r>
+      <w:r>
+        <w:t xml:space="preserve">s faits par la communauté </w:t>
+      </w:r>
+      <w:r>
         <w:t>SuggéBook</w:t>
       </w:r>
-      <w:proofErr w:type="spellEnd"/>
-      <w:r>
-        <w:t xml:space="preserve"> : </w:t>
-      </w:r>
-      <w:proofErr w:type="spellStart"/>
-      <w:r>
-        <w:t>specs</w:t>
-      </w:r>
-      <w:proofErr w:type="spellEnd"/>
-      <w:r>
-        <w:t xml:space="preserve"> fonctionnelles et techniques</w:t>
+      <w:r>
+        <w:t xml:space="preserve">, en second lieu grâce à un algorithme qui permettrait de </w:t>
+      </w:r>
+      <w:r>
+        <w:t>conseiller</w:t>
+      </w:r>
+      <w:r>
+        <w:t xml:space="preserve"> des livres en se basant sur les goûts de l’utilisateur en matière de séries. Le but : permettre à ceux qui ne lisent pas de découvrir la lecture.</w:t>
       </w:r>
     </w:p>
     <w:p/>
     <w:p>
       <w:r>
-        <w:t xml:space="preserve">Speech ascenseur : permettre à des gens de trouver leur prochaine lecture. En premier lieu grâce aux </w:t>
+        <w:t xml:space="preserve">Lot 1 : </w:t>
       </w:r>
       <w:r>
         <w:t>suggestion</w:t>
       </w:r>
       <w:r>
-        <w:t xml:space="preserve">s faits par la communauté </w:t>
-      </w:r>
-      <w:r>
-        <w:t>SuggéBook</w:t>
-      </w:r>
-      <w:r>
-        <w:t xml:space="preserve">, en second lieu grâce à un algorithme qui permettrait de </w:t>
-      </w:r>
-      <w:r>
-        <w:t>conseiller</w:t>
-      </w:r>
-      <w:r>
-        <w:t xml:space="preserve"> des livres en se basant sur les goûts de l’utilisateur en matière de séries. Le but : permettre à ceux qui ne lisent pas de découvrir la lecture.</w:t>
+        <w:t>s simples de livres. Chaque nouvel utilisateur pourra entrer ses goûts de lecture lors de son inscription.</w:t>
+      </w:r>
+    </w:p>
+    <w:p>
+      <w:r>
+        <w:t xml:space="preserve">Lot 2 : Algorithme prenant en compte les goûts en matière de séries. Système de récompenses suivant le nombre de </w:t>
+      </w:r>
+      <w:r>
+        <w:t>suggestion</w:t>
+      </w:r>
+      <w:r>
+        <w:t>s faits</w:t>
       </w:r>
     </w:p>
     <w:p/>
     <w:p>
       <w:r>
-        <w:t xml:space="preserve">Lot 1 : </w:t>
-      </w:r>
-      <w:r>
-        <w:t>suggestion</w:t>
-      </w:r>
-      <w:r>
-        <w:t>s simples de livres. Chaque nouvel utilisateur pourra entrer ses goûts de lecture lors de son inscription.</w:t>
-      </w:r>
-    </w:p>
-    <w:p>
-      <w:r>
-        <w:t xml:space="preserve">Lot 2 : Algorithme prenant en compte les goûts en matière de séries. Système de récompenses suivant le nombre de </w:t>
-      </w:r>
-      <w:r>
-        <w:t>suggestion</w:t>
-      </w:r>
-      <w:r>
-        <w:t>s faits</w:t>
-      </w:r>
-    </w:p>
-    <w:p/>
-    <w:p>
-      <w:r>
         <w:t xml:space="preserve">Sources de tutos : </w:t>
       </w:r>
     </w:p>
@@ -84,28 +82,18 @@
           <w:ilvl w:val="0"/>
           <w:numId w:val="21"/>
         </w:numPr>
+        <w:rPr>
+          <w:lang w:val="en-US"/>
+        </w:rPr>
       </w:pPr>
       <w:hyperlink r:id="rId6" w:history="1">
         <w:r>
           <w:rPr>
             <w:rStyle w:val="Lienhypertexte"/>
+            <w:lang w:val="en-US"/>
           </w:rPr>
-          <w:t>MongoDB &amp; Web API, Asp</w:t>
+          <w:t>MongoDB &amp; Web API, Asp.Net Core</w:t>
         </w:r>
-        <w:r>
-          <w:rPr>
-            <w:rStyle w:val="Lienhypertexte"/>
-          </w:rPr>
-          <w:t xml:space="preserve">.Net </w:t>
-        </w:r>
-        <w:proofErr w:type="spellStart"/>
-        <w:r>
-          <w:rPr>
-            <w:rStyle w:val="Lienhypertexte"/>
-          </w:rPr>
-          <w:t>Core</w:t>
-        </w:r>
-        <w:proofErr w:type="spellEnd"/>
       </w:hyperlink>
     </w:p>
     <w:p>
@@ -148,11 +136,15 @@
           <w:ilvl w:val="0"/>
           <w:numId w:val="21"/>
         </w:numPr>
+        <w:rPr>
+          <w:lang w:val="en-US"/>
+        </w:rPr>
       </w:pPr>
       <w:hyperlink r:id="rId8" w:history="1">
         <w:r>
           <w:rPr>
             <w:rStyle w:val="Lienhypertexte"/>
+            <w:lang w:val="en-US"/>
           </w:rPr>
           <w:t>The mongo Shell — MongoDB Manual 3.6</w:t>
         </w:r>
@@ -167,19 +159,11 @@
         </w:numPr>
       </w:pPr>
       <w:hyperlink r:id="rId9" w:history="1">
-        <w:proofErr w:type="spellStart"/>
         <w:r>
           <w:rPr>
             <w:rStyle w:val="Lienhypertexte"/>
           </w:rPr>
-          <w:t>MongoDB</w:t>
-        </w:r>
-        <w:proofErr w:type="spellEnd"/>
-        <w:r>
-          <w:rPr>
-            <w:rStyle w:val="Lienhypertexte"/>
-          </w:rPr>
-          <w:t xml:space="preserve"> </w:t>
+          <w:t xml:space="preserve">MongoDB </w:t>
         </w:r>
         <w:proofErr w:type="spellStart"/>
         <w:r>
@@ -200,19 +184,11 @@
         </w:numPr>
       </w:pPr>
       <w:hyperlink r:id="rId10" w:history="1">
-        <w:proofErr w:type="spellStart"/>
         <w:r>
           <w:rPr>
             <w:rStyle w:val="Lienhypertexte"/>
           </w:rPr>
-          <w:t>MongoDB</w:t>
-        </w:r>
-        <w:proofErr w:type="spellEnd"/>
-        <w:r>
-          <w:rPr>
-            <w:rStyle w:val="Lienhypertexte"/>
-          </w:rPr>
-          <w:t xml:space="preserve"> .net </w:t>
+          <w:t xml:space="preserve">MongoDB .net </w:t>
         </w:r>
         <w:proofErr w:type="spellStart"/>
         <w:r>
@@ -248,96 +224,37 @@
           <w:ilvl w:val="0"/>
           <w:numId w:val="21"/>
         </w:numPr>
+        <w:rPr>
+          <w:lang w:val="en-US"/>
+        </w:rPr>
       </w:pPr>
       <w:hyperlink r:id="rId11" w:history="1">
-        <w:proofErr w:type="spellStart"/>
         <w:r>
           <w:rPr>
             <w:rStyle w:val="Lienhypertexte"/>
+            <w:lang w:val="en-US"/>
           </w:rPr>
-          <w:t>Getting</w:t>
-        </w:r>
-        <w:proofErr w:type="spellEnd"/>
-        <w:r>
-          <w:rPr>
-            <w:rStyle w:val="Lienhypertexte"/>
-          </w:rPr>
-          <w:t xml:space="preserve"> </w:t>
-        </w:r>
-        <w:proofErr w:type="spellStart"/>
-        <w:r>
-          <w:rPr>
-            <w:rStyle w:val="Lienhypertexte"/>
-          </w:rPr>
-          <w:t>started</w:t>
-        </w:r>
-        <w:proofErr w:type="spellEnd"/>
-        <w:r>
-          <w:rPr>
-            <w:rStyle w:val="Lienhypertexte"/>
-          </w:rPr>
-          <w:t xml:space="preserve"> </w:t>
-        </w:r>
-        <w:proofErr w:type="spellStart"/>
-        <w:r>
-          <w:rPr>
-            <w:rStyle w:val="Lienhypertexte"/>
-          </w:rPr>
-          <w:t>with</w:t>
-        </w:r>
-        <w:proofErr w:type="spellEnd"/>
-        <w:r>
-          <w:rPr>
-            <w:rStyle w:val="Lienhypertexte"/>
-          </w:rPr>
-          <w:t xml:space="preserve"> </w:t>
-        </w:r>
-        <w:proofErr w:type="spellStart"/>
-        <w:r>
-          <w:rPr>
-            <w:rStyle w:val="Lienhypertexte"/>
-          </w:rPr>
-          <w:t>ReactJS</w:t>
-        </w:r>
-        <w:proofErr w:type="spellEnd"/>
-        <w:r>
-          <w:rPr>
-            <w:rStyle w:val="Lienhypertexte"/>
-          </w:rPr>
-          <w:t xml:space="preserve"> </w:t>
-        </w:r>
-        <w:proofErr w:type="spellStart"/>
-        <w:r>
-          <w:rPr>
-            <w:rStyle w:val="Lienhypertexte"/>
-          </w:rPr>
-          <w:t>from</w:t>
-        </w:r>
-        <w:proofErr w:type="spellEnd"/>
-        <w:r>
-          <w:rPr>
-            <w:rStyle w:val="Lienhypertexte"/>
-          </w:rPr>
-          <w:t xml:space="preserve"> Scratch</w:t>
+          <w:t>Getting started with ReactJS from Scratch</w:t>
         </w:r>
       </w:hyperlink>
       <w:r>
-        <w:t xml:space="preserve"> (</w:t>
+        <w:rPr>
+          <w:lang w:val="en-US"/>
+        </w:rPr>
+        <w:t xml:space="preserve"> (with </w:t>
       </w:r>
       <w:proofErr w:type="spellStart"/>
       <w:r>
-        <w:t>with</w:t>
+        <w:rPr>
+          <w:lang w:val="en-US"/>
+        </w:rPr>
+        <w:t>Web.Api</w:t>
       </w:r>
       <w:proofErr w:type="spellEnd"/>
       <w:r>
-        <w:t xml:space="preserve"> </w:t>
-      </w:r>
-      <w:proofErr w:type="spellStart"/>
-      <w:r>
-        <w:t>Web.Api</w:t>
-      </w:r>
-      <w:proofErr w:type="spellEnd"/>
-      <w:r>
+        <w:rPr>
+          <w:lang w:val="en-US"/>
+        </w:rPr>
         <w:t xml:space="preserve"> calls)</w:t>
       </w:r>
     </w:p>
@@ -381,16 +298,8 @@
           <w:rPr>
             <w:rStyle w:val="Lienhypertexte"/>
           </w:rPr>
-          <w:t xml:space="preserve"> </w:t>
+          <w:t xml:space="preserve"> app</w:t>
         </w:r>
-        <w:proofErr w:type="spellStart"/>
-        <w:r>
-          <w:rPr>
-            <w:rStyle w:val="Lienhypertexte"/>
-          </w:rPr>
-          <w:t>app</w:t>
-        </w:r>
-        <w:proofErr w:type="spellEnd"/>
       </w:hyperlink>
     </w:p>
     <w:p>
@@ -404,8 +313,6 @@
       <w:r>
         <w:t>https://github.com/jackfranklin/react-css-modules-webpack.git</w:t>
       </w:r>
-      <w:bookmarkStart w:id="0" w:name="_GoBack"/>
-      <w:bookmarkEnd w:id="0"/>
     </w:p>
     <w:p/>
     <w:p>
@@ -502,11 +409,11 @@
       </w:r>
       <w:proofErr w:type="gramStart"/>
       <w:r>
-        <w:t>La</w:t>
+        <w:t>La home</w:t>
       </w:r>
       <w:proofErr w:type="gramEnd"/>
       <w:r>
-        <w:t xml:space="preserve"> home serait conçue dans la même idée que celle de Pinterest. Un pin = Une suggestion. Les suggestions affichées seront bien sûr en rapport avec les goûts de l’utilisateur.</w:t>
+        <w:t xml:space="preserve"> serait conçue dans la même idée que celle de Pinterest. Un pin = Une suggestion. Les suggestions affichées seront bien sûr en rapport avec les goûts de l’utilisateur.</w:t>
       </w:r>
     </w:p>
     <w:p>
@@ -2599,11 +2506,11 @@
         </w:numPr>
       </w:pPr>
       <w:r>
-        <w:t>Champs à rajouter : livre </w:t>
+        <w:t xml:space="preserve">Champs à rajouter : </w:t>
       </w:r>
       <w:proofErr w:type="gramStart"/>
       <w:r>
-        <w:t>::</w:t>
+        <w:t>livre ::</w:t>
       </w:r>
       <w:proofErr w:type="gramEnd"/>
       <w:r>
@@ -2797,6 +2704,467 @@
       </w:r>
       <w:r>
         <w:t>)</w:t>
+      </w:r>
+    </w:p>
+    <w:p/>
+    <w:p>
+      <w:pPr>
+        <w:pStyle w:val="Titre1"/>
+      </w:pPr>
+      <w:r>
+        <w:t>Landing Page</w:t>
+      </w:r>
+    </w:p>
+    <w:p>
+      <w:r>
+        <w:t>Permettre à des gens de participer à l’élaboration de ce projet.</w:t>
+      </w:r>
+    </w:p>
+    <w:p/>
+    <w:p>
+      <w:r>
+        <w:t>« J’aimerais me mettre à la lecture, tu me conseilles quoi ? »</w:t>
+      </w:r>
+    </w:p>
+    <w:p>
+      <w:r>
+        <w:t>« Je ne sais plus quoi lire, je n’ai rien trouv</w:t>
+      </w:r>
+      <w:r>
+        <w:t>é</w:t>
+      </w:r>
+      <w:r>
+        <w:t xml:space="preserve"> à la Fnac… »</w:t>
+      </w:r>
+    </w:p>
+    <w:p>
+      <w:r>
+        <w:t xml:space="preserve">« J’ai envie de me mettre aux </w:t>
+      </w:r>
+      <w:r>
+        <w:t>thrillers</w:t>
+      </w:r>
+      <w:r>
+        <w:t> ! Mais je n’y connais rien… »</w:t>
+      </w:r>
+    </w:p>
+    <w:p>
+      <w:r>
+        <w:t xml:space="preserve">Vaste sujet qu’est la lecture. Lecteurs aguerris ou non peuvent souvent se sentir perdus et ne pas avoir vraiment d’inspiration pour leur prochaine lecture. Pire encore, des personnes ne lisant pas </w:t>
+      </w:r>
+      <w:r>
+        <w:lastRenderedPageBreak/>
+        <w:t xml:space="preserve">mais souhaitant découvrir le monde merveilleux des livres savent rarement par où commencer. Et rien de pire qu’une première lecture ratée pour </w:t>
+      </w:r>
+      <w:r>
+        <w:t>se</w:t>
+      </w:r>
+      <w:r>
+        <w:t xml:space="preserve"> décourager.</w:t>
+      </w:r>
+      <w:r>
+        <w:t xml:space="preserve"> Êtes-vous ou avez-vous été dans ces cas-là ?</w:t>
+      </w:r>
+    </w:p>
+    <w:p>
+      <w:proofErr w:type="spellStart"/>
+      <w:r>
+        <w:t>SuggeBook</w:t>
+      </w:r>
+      <w:proofErr w:type="spellEnd"/>
+      <w:r>
+        <w:t xml:space="preserve"> est un projet de</w:t>
+      </w:r>
+      <w:r>
+        <w:t xml:space="preserve"> site de</w:t>
+      </w:r>
+      <w:bookmarkStart w:id="0" w:name="_GoBack"/>
+      <w:bookmarkEnd w:id="0"/>
+      <w:r>
+        <w:t xml:space="preserve"> suggestions de lectures, ouvert à tous, lecteurs </w:t>
+      </w:r>
+      <w:r>
+        <w:t>passionnés</w:t>
+      </w:r>
+      <w:r>
+        <w:t xml:space="preserve"> ou </w:t>
+      </w:r>
+      <w:r>
+        <w:t>néophytes des livres. En seulement quelques clics</w:t>
+      </w:r>
+      <w:r>
+        <w:t>, sans même avoir besoin de vous authentifier</w:t>
+      </w:r>
+      <w:r>
+        <w:t xml:space="preserve"> et en renseignant quelques critères de goût (genre, nombre de pages, époque, etc.)</w:t>
+      </w:r>
+      <w:r>
+        <w:t xml:space="preserve">, </w:t>
+      </w:r>
+      <w:r>
+        <w:t>vous vous</w:t>
+      </w:r>
+      <w:r>
+        <w:t xml:space="preserve"> </w:t>
+      </w:r>
+      <w:r>
+        <w:t xml:space="preserve">verrez </w:t>
+      </w:r>
+      <w:r>
+        <w:t>présent</w:t>
+      </w:r>
+      <w:r>
+        <w:t>er</w:t>
+      </w:r>
+      <w:r>
+        <w:t xml:space="preserve"> des recueil, suggérés par la communauté </w:t>
+      </w:r>
+      <w:proofErr w:type="spellStart"/>
+      <w:r>
+        <w:t>SuggeBook</w:t>
+      </w:r>
+      <w:proofErr w:type="spellEnd"/>
+      <w:r>
+        <w:t xml:space="preserve">, </w:t>
+      </w:r>
+      <w:r>
+        <w:t>qui cibleront au mieux votre recherche</w:t>
+      </w:r>
+      <w:r>
+        <w:t>. Un moyen idéal pour un débutant en la matière de découvrir un livre qui lui convient, ou pour un bouquineur gourmand de découvrir de nouveaux titres</w:t>
+      </w:r>
+      <w:r>
+        <w:t xml:space="preserve"> ou de sortir de sa zone de confort</w:t>
+      </w:r>
+      <w:r>
+        <w:t>.</w:t>
+      </w:r>
+      <w:r>
+        <w:t xml:space="preserve"> </w:t>
+      </w:r>
+    </w:p>
+    <w:p>
+      <w:r>
+        <w:t xml:space="preserve">Mais vous pourrez également être moteur de </w:t>
+      </w:r>
+      <w:proofErr w:type="spellStart"/>
+      <w:r>
+        <w:t>SuggeBook</w:t>
+      </w:r>
+      <w:proofErr w:type="spellEnd"/>
+      <w:r>
+        <w:t>, en suggérant vous-même des livres à la communauté</w:t>
+      </w:r>
+      <w:r>
+        <w:t xml:space="preserve"> ! Ce seront vos goûts et vos clics qui permettront à </w:t>
+      </w:r>
+      <w:r>
+        <w:t>ce projet</w:t>
+      </w:r>
+      <w:r>
+        <w:t xml:space="preserve"> de voir le jour, et de répandre la lecture à travers le pays. Que dis-je ! A travers le monde, l’univers, vers l’infini et au-delà ! Mais je digresse.</w:t>
+      </w:r>
+    </w:p>
+    <w:p>
+      <w:r>
+        <w:t>Si le projet vous interpelle, vous intéresse, n’hésitez pas à prendre quelques minutes de votre temps pour répondre à ces quelques questions ! </w:t>
+      </w:r>
+      <w:r>
+        <w:rPr>
+          <mc:AlternateContent>
+            <mc:Choice Requires="w16se"/>
+            <mc:Fallback>
+              <w:rFonts w:ascii="Segoe UI Emoji" w:eastAsia="Segoe UI Emoji" w:hAnsi="Segoe UI Emoji" w:cs="Segoe UI Emoji"/>
+            </mc:Fallback>
+          </mc:AlternateContent>
+        </w:rPr>
+        <mc:AlternateContent>
+          <mc:Choice Requires="w16se">
+            <w16se:symEx w16se:font="Segoe UI Emoji" w16se:char="1F60A"/>
+          </mc:Choice>
+          <mc:Fallback>
+            <w:t>😊</w:t>
+          </mc:Fallback>
+        </mc:AlternateContent>
+      </w:r>
+      <w:r>
+        <w:t xml:space="preserve"> </w:t>
+      </w:r>
+    </w:p>
+    <w:p>
+      <w:pPr>
+        <w:pStyle w:val="Paragraphedeliste"/>
+        <w:numPr>
+          <w:ilvl w:val="0"/>
+          <w:numId w:val="23"/>
+        </w:numPr>
+      </w:pPr>
+      <w:r>
+        <w:t>Lisez-vous beaucoup ?</w:t>
+      </w:r>
+      <w:r>
+        <w:t xml:space="preserve"> (Enormément, 1 à deux livres par mois, quelques livres par an, pas du tout)</w:t>
+      </w:r>
+    </w:p>
+    <w:p>
+      <w:pPr>
+        <w:pStyle w:val="Paragraphedeliste"/>
+        <w:numPr>
+          <w:ilvl w:val="0"/>
+          <w:numId w:val="22"/>
+        </w:numPr>
+      </w:pPr>
+      <w:r>
+        <w:t xml:space="preserve">Que pensez-vous </w:t>
+      </w:r>
+      <w:r>
+        <w:t xml:space="preserve">de cette idée </w:t>
+      </w:r>
+      <w:r>
+        <w:t>?</w:t>
+      </w:r>
+      <w:r>
+        <w:t xml:space="preserve"> (J’aime beaucoup, à peaufiner, ça n’intéressera pas grand monde, autre)</w:t>
+      </w:r>
+    </w:p>
+    <w:p>
+      <w:pPr>
+        <w:pStyle w:val="Paragraphedeliste"/>
+        <w:numPr>
+          <w:ilvl w:val="0"/>
+          <w:numId w:val="22"/>
+        </w:numPr>
+      </w:pPr>
+      <w:r>
+        <w:t xml:space="preserve">Auriez-vous recours à </w:t>
+      </w:r>
+      <w:proofErr w:type="spellStart"/>
+      <w:r>
+        <w:t>SuggeBook</w:t>
+      </w:r>
+      <w:proofErr w:type="spellEnd"/>
+      <w:r>
+        <w:t xml:space="preserve"> pour vos propres lectures ?</w:t>
+      </w:r>
+      <w:r>
+        <w:t xml:space="preserve"> (</w:t>
+      </w:r>
+      <w:proofErr w:type="gramStart"/>
+      <w:r>
+        <w:t>oui</w:t>
+      </w:r>
+      <w:proofErr w:type="gramEnd"/>
+      <w:r>
+        <w:t>, non, pourquoi pas)</w:t>
+      </w:r>
+    </w:p>
+    <w:p>
+      <w:pPr>
+        <w:pStyle w:val="Paragraphedeliste"/>
+        <w:numPr>
+          <w:ilvl w:val="0"/>
+          <w:numId w:val="22"/>
+        </w:numPr>
+      </w:pPr>
+      <w:r>
+        <w:t>Connaissez vous des personnes à qui un tel site web pourrait être utile ?</w:t>
+      </w:r>
+      <w:r>
+        <w:t xml:space="preserve"> (</w:t>
+      </w:r>
+      <w:proofErr w:type="gramStart"/>
+      <w:r>
+        <w:t>oui</w:t>
+      </w:r>
+      <w:proofErr w:type="gramEnd"/>
+      <w:r>
+        <w:t>, non)</w:t>
+      </w:r>
+    </w:p>
+    <w:p>
+      <w:pPr>
+        <w:pStyle w:val="Paragraphedeliste"/>
+        <w:numPr>
+          <w:ilvl w:val="0"/>
+          <w:numId w:val="22"/>
+        </w:numPr>
+      </w:pPr>
+      <w:r>
+        <w:t>Apprécieriez-vous de vous-même suggérer</w:t>
+      </w:r>
+      <w:r>
+        <w:t xml:space="preserve"> (un clic sur un bouton « J’aime » et/ou un ajout de commentaire)</w:t>
+      </w:r>
+      <w:r>
+        <w:t xml:space="preserve"> des livres à une telle communauté ?</w:t>
+      </w:r>
+      <w:r>
+        <w:t xml:space="preserve"> (</w:t>
+      </w:r>
+      <w:proofErr w:type="gramStart"/>
+      <w:r>
+        <w:t>oui</w:t>
+      </w:r>
+      <w:proofErr w:type="gramEnd"/>
+      <w:r>
+        <w:t>, si c’est simple et rapide, non, peut-être)</w:t>
+      </w:r>
+    </w:p>
+    <w:p>
+      <w:pPr>
+        <w:pStyle w:val="Paragraphedeliste"/>
+        <w:numPr>
+          <w:ilvl w:val="0"/>
+          <w:numId w:val="22"/>
+        </w:numPr>
+      </w:pPr>
+      <w:r>
+        <w:t>Voici quelques fonctionnalités auxquelles nous avons pensé, lesquelles vous semblent pertinentes ?</w:t>
+      </w:r>
+    </w:p>
+    <w:p>
+      <w:pPr>
+        <w:pStyle w:val="Paragraphedeliste"/>
+        <w:numPr>
+          <w:ilvl w:val="1"/>
+          <w:numId w:val="22"/>
+        </w:numPr>
+      </w:pPr>
+      <w:r>
+        <w:t xml:space="preserve">Rechercher une suggestion de livre sans avoir à se </w:t>
+      </w:r>
+      <w:r>
+        <w:t xml:space="preserve">créer </w:t>
+      </w:r>
+      <w:r>
+        <w:t>un compte</w:t>
+      </w:r>
+    </w:p>
+    <w:p>
+      <w:pPr>
+        <w:pStyle w:val="Paragraphedeliste"/>
+        <w:numPr>
+          <w:ilvl w:val="1"/>
+          <w:numId w:val="22"/>
+        </w:numPr>
+      </w:pPr>
+      <w:r>
+        <w:t>Permettre aux utilisateurs de suggérer des livres en un clic</w:t>
+      </w:r>
+    </w:p>
+    <w:p>
+      <w:pPr>
+        <w:pStyle w:val="Paragraphedeliste"/>
+        <w:numPr>
+          <w:ilvl w:val="1"/>
+          <w:numId w:val="22"/>
+        </w:numPr>
+      </w:pPr>
+      <w:r>
+        <w:t>Permettre aux utilisateurs de laisser des commentaires sur un livre</w:t>
+      </w:r>
+    </w:p>
+    <w:p>
+      <w:pPr>
+        <w:pStyle w:val="Paragraphedeliste"/>
+        <w:numPr>
+          <w:ilvl w:val="1"/>
+          <w:numId w:val="22"/>
+        </w:numPr>
+      </w:pPr>
+      <w:r>
+        <w:t>Pouvoir renseigner ses goûts en matière de film/séries afin de mieux cibler le goût de l’utilisateur</w:t>
+      </w:r>
+    </w:p>
+    <w:p>
+      <w:pPr>
+        <w:pStyle w:val="Paragraphedeliste"/>
+        <w:numPr>
+          <w:ilvl w:val="1"/>
+          <w:numId w:val="22"/>
+        </w:numPr>
+      </w:pPr>
+      <w:r>
+        <w:t xml:space="preserve">Permettre une création de compte </w:t>
+      </w:r>
+      <w:proofErr w:type="spellStart"/>
+      <w:r>
+        <w:t>SuggeBook</w:t>
+      </w:r>
+      <w:proofErr w:type="spellEnd"/>
+      <w:r>
+        <w:t>, afin de garder une trace des suggestions faites ou vues</w:t>
+      </w:r>
+    </w:p>
+    <w:p>
+      <w:pPr>
+        <w:pStyle w:val="Paragraphedeliste"/>
+        <w:numPr>
+          <w:ilvl w:val="1"/>
+          <w:numId w:val="22"/>
+        </w:numPr>
+      </w:pPr>
+      <w:r>
+        <w:t xml:space="preserve">Pouvoir s’abonner aux suggestions et commentaires d’un utilisateur </w:t>
+      </w:r>
+      <w:proofErr w:type="spellStart"/>
+      <w:r>
+        <w:t>SuggeBook</w:t>
+      </w:r>
+      <w:proofErr w:type="spellEnd"/>
+    </w:p>
+    <w:p>
+      <w:pPr>
+        <w:pStyle w:val="Paragraphedeliste"/>
+        <w:numPr>
+          <w:ilvl w:val="1"/>
+          <w:numId w:val="22"/>
+        </w:numPr>
+      </w:pPr>
+      <w:r>
+        <w:t>Recevoir un e-mail régulier avec de nouvelles suggestions ciblées</w:t>
+      </w:r>
+    </w:p>
+    <w:p>
+      <w:pPr>
+        <w:ind w:left="1080"/>
+      </w:pPr>
+    </w:p>
+    <w:p>
+      <w:pPr>
+        <w:pStyle w:val="Paragraphedeliste"/>
+        <w:numPr>
+          <w:ilvl w:val="0"/>
+          <w:numId w:val="24"/>
+        </w:numPr>
+      </w:pPr>
+      <w:r>
+        <w:t>Quelques mots ?</w:t>
+      </w:r>
+      <w:r>
+        <w:tab/>
+        <w:t xml:space="preserve"> </w:t>
+      </w:r>
+    </w:p>
+    <w:p>
+      <w:pPr>
+        <w:ind w:left="360"/>
+      </w:pPr>
+    </w:p>
+    <w:p>
+      <w:pPr>
+        <w:ind w:left="360"/>
+      </w:pPr>
+      <w:r>
+        <w:t xml:space="preserve">Si vous souhaitez être notifiés des avancées de </w:t>
+      </w:r>
+      <w:proofErr w:type="spellStart"/>
+      <w:r>
+        <w:t>SuggeBook</w:t>
+      </w:r>
+      <w:proofErr w:type="spellEnd"/>
+      <w:r>
+        <w:t xml:space="preserve">, et surtout de sa sortie, n’hésitez pas à laisser vos coordonnées ! </w:t>
       </w:r>
     </w:p>
     <w:sectPr>
@@ -2810,7 +3178,7 @@
 </file>
 
 <file path=word/numbering.xml><?xml version="1.0" encoding="utf-8"?>
-<w:numbering xmlns:wpc="http://schemas.microsoft.com/office/word/2010/wordprocessingCanvas" xmlns:mc="http://schemas.openxmlformats.org/markup-compatibility/2006" xmlns:o="urn:schemas-microsoft-com:office:office" xmlns:r="http://schemas.openxmlformats.org/officeDocument/2006/relationships" xmlns:m="http://schemas.openxmlformats.org/officeDocument/2006/math" xmlns:v="urn:schemas-microsoft-com:vml" xmlns:wp14="http://schemas.microsoft.com/office/word/2010/wordprocessingDrawing" xmlns:wp="http://schemas.openxmlformats.org/drawingml/2006/wordprocessingDrawing" xmlns:w10="urn:schemas-microsoft-com:office:word" xmlns:w="http://schemas.openxmlformats.org/wordprocessingml/2006/main" xmlns:w14="http://schemas.microsoft.com/office/word/2010/wordml" xmlns:w15="http://schemas.microsoft.com/office/word/2012/wordml" xmlns:wpg="http://schemas.microsoft.com/office/word/2010/wordprocessingGroup" xmlns:wpi="http://schemas.microsoft.com/office/word/2010/wordprocessingInk" xmlns:wne="http://schemas.microsoft.com/office/word/2006/wordml" xmlns:wps="http://schemas.microsoft.com/office/word/2010/wordprocessingShape" mc:Ignorable="w14 w15 wp14">
+<w:numbering xmlns:wpc="http://schemas.microsoft.com/office/word/2010/wordprocessingCanvas" xmlns:cx="http://schemas.microsoft.com/office/drawing/2014/chartex" xmlns:cx1="http://schemas.microsoft.com/office/drawing/2015/9/8/chartex" xmlns:cx2="http://schemas.microsoft.com/office/drawing/2015/10/21/chartex" xmlns:cx3="http://schemas.microsoft.com/office/drawing/2016/5/9/chartex" xmlns:cx4="http://schemas.microsoft.com/office/drawing/2016/5/10/chartex" xmlns:cx5="http://schemas.microsoft.com/office/drawing/2016/5/11/chartex" xmlns:cx6="http://schemas.microsoft.com/office/drawing/2016/5/12/chartex" xmlns:cx7="http://schemas.microsoft.com/office/drawing/2016/5/13/chartex" xmlns:cx8="http://schemas.microsoft.com/office/drawing/2016/5/14/chartex" xmlns:mc="http://schemas.openxmlformats.org/markup-compatibility/2006" xmlns:aink="http://schemas.microsoft.com/office/drawing/2016/ink" xmlns:am3d="http://schemas.microsoft.com/office/drawing/2017/model3d" xmlns:o="urn:schemas-microsoft-com:office:office" xmlns:r="http://schemas.openxmlformats.org/officeDocument/2006/relationships" xmlns:m="http://schemas.openxmlformats.org/officeDocument/2006/math" xmlns:v="urn:schemas-microsoft-com:vml" xmlns:wp14="http://schemas.microsoft.com/office/word/2010/wordprocessingDrawing" xmlns:wp="http://schemas.openxmlformats.org/drawingml/2006/wordprocessingDrawing" xmlns:w10="urn:schemas-microsoft-com:office:word" xmlns:w="http://schemas.openxmlformats.org/wordprocessingml/2006/main" xmlns:w14="http://schemas.microsoft.com/office/word/2010/wordml" xmlns:w15="http://schemas.microsoft.com/office/word/2012/wordml" xmlns:w16cid="http://schemas.microsoft.com/office/word/2016/wordml/cid" xmlns:w16se="http://schemas.microsoft.com/office/word/2015/wordml/symex" xmlns:wpg="http://schemas.microsoft.com/office/word/2010/wordprocessingGroup" xmlns:wpi="http://schemas.microsoft.com/office/word/2010/wordprocessingInk" xmlns:wne="http://schemas.microsoft.com/office/word/2006/wordml" xmlns:wps="http://schemas.microsoft.com/office/word/2010/wordprocessingShape" mc:Ignorable="w14 w15 w16se w16cid wp14">
   <w:abstractNum w:abstractNumId="0" w15:restartNumberingAfterBreak="0">
     <w:nsid w:val="04920ABD"/>
     <w:multiLevelType w:val="hybridMultilevel"/>
@@ -3150,6 +3518,119 @@
     </w:lvl>
   </w:abstractNum>
   <w:abstractNum w:abstractNumId="3" w15:restartNumberingAfterBreak="0">
+    <w:nsid w:val="0D82554B"/>
+    <w:multiLevelType w:val="hybridMultilevel"/>
+    <w:tmpl w:val="EF0434C8"/>
+    <w:lvl w:ilvl="0" w:tplc="040C0001">
+      <w:start w:val="1"/>
+      <w:numFmt w:val="bullet"/>
+      <w:lvlText w:val=""/>
+      <w:lvlJc w:val="left"/>
+      <w:pPr>
+        <w:ind w:left="720" w:hanging="360"/>
+      </w:pPr>
+      <w:rPr>
+        <w:rFonts w:ascii="Symbol" w:hAnsi="Symbol" w:hint="default"/>
+      </w:rPr>
+    </w:lvl>
+    <w:lvl w:ilvl="1" w:tplc="040C0003" w:tentative="1">
+      <w:start w:val="1"/>
+      <w:numFmt w:val="bullet"/>
+      <w:lvlText w:val="o"/>
+      <w:lvlJc w:val="left"/>
+      <w:pPr>
+        <w:ind w:left="1440" w:hanging="360"/>
+      </w:pPr>
+      <w:rPr>
+        <w:rFonts w:ascii="Courier New" w:hAnsi="Courier New" w:cs="Courier New" w:hint="default"/>
+      </w:rPr>
+    </w:lvl>
+    <w:lvl w:ilvl="2" w:tplc="040C0005" w:tentative="1">
+      <w:start w:val="1"/>
+      <w:numFmt w:val="bullet"/>
+      <w:lvlText w:val=""/>
+      <w:lvlJc w:val="left"/>
+      <w:pPr>
+        <w:ind w:left="2160" w:hanging="360"/>
+      </w:pPr>
+      <w:rPr>
+        <w:rFonts w:ascii="Wingdings" w:hAnsi="Wingdings" w:hint="default"/>
+      </w:rPr>
+    </w:lvl>
+    <w:lvl w:ilvl="3" w:tplc="040C0001" w:tentative="1">
+      <w:start w:val="1"/>
+      <w:numFmt w:val="bullet"/>
+      <w:lvlText w:val=""/>
+      <w:lvlJc w:val="left"/>
+      <w:pPr>
+        <w:ind w:left="2880" w:hanging="360"/>
+      </w:pPr>
+      <w:rPr>
+        <w:rFonts w:ascii="Symbol" w:hAnsi="Symbol" w:hint="default"/>
+      </w:rPr>
+    </w:lvl>
+    <w:lvl w:ilvl="4" w:tplc="040C0003" w:tentative="1">
+      <w:start w:val="1"/>
+      <w:numFmt w:val="bullet"/>
+      <w:lvlText w:val="o"/>
+      <w:lvlJc w:val="left"/>
+      <w:pPr>
+        <w:ind w:left="3600" w:hanging="360"/>
+      </w:pPr>
+      <w:rPr>
+        <w:rFonts w:ascii="Courier New" w:hAnsi="Courier New" w:cs="Courier New" w:hint="default"/>
+      </w:rPr>
+    </w:lvl>
+    <w:lvl w:ilvl="5" w:tplc="040C0005" w:tentative="1">
+      <w:start w:val="1"/>
+      <w:numFmt w:val="bullet"/>
+      <w:lvlText w:val=""/>
+      <w:lvlJc w:val="left"/>
+      <w:pPr>
+        <w:ind w:left="4320" w:hanging="360"/>
+      </w:pPr>
+      <w:rPr>
+        <w:rFonts w:ascii="Wingdings" w:hAnsi="Wingdings" w:hint="default"/>
+      </w:rPr>
+    </w:lvl>
+    <w:lvl w:ilvl="6" w:tplc="040C0001" w:tentative="1">
+      <w:start w:val="1"/>
+      <w:numFmt w:val="bullet"/>
+      <w:lvlText w:val=""/>
+      <w:lvlJc w:val="left"/>
+      <w:pPr>
+        <w:ind w:left="5040" w:hanging="360"/>
+      </w:pPr>
+      <w:rPr>
+        <w:rFonts w:ascii="Symbol" w:hAnsi="Symbol" w:hint="default"/>
+      </w:rPr>
+    </w:lvl>
+    <w:lvl w:ilvl="7" w:tplc="040C0003" w:tentative="1">
+      <w:start w:val="1"/>
+      <w:numFmt w:val="bullet"/>
+      <w:lvlText w:val="o"/>
+      <w:lvlJc w:val="left"/>
+      <w:pPr>
+        <w:ind w:left="5760" w:hanging="360"/>
+      </w:pPr>
+      <w:rPr>
+        <w:rFonts w:ascii="Courier New" w:hAnsi="Courier New" w:cs="Courier New" w:hint="default"/>
+      </w:rPr>
+    </w:lvl>
+    <w:lvl w:ilvl="8" w:tplc="040C0005" w:tentative="1">
+      <w:start w:val="1"/>
+      <w:numFmt w:val="bullet"/>
+      <w:lvlText w:val=""/>
+      <w:lvlJc w:val="left"/>
+      <w:pPr>
+        <w:ind w:left="6480" w:hanging="360"/>
+      </w:pPr>
+      <w:rPr>
+        <w:rFonts w:ascii="Wingdings" w:hAnsi="Wingdings" w:hint="default"/>
+      </w:rPr>
+    </w:lvl>
+  </w:abstractNum>
+  <w:abstractNum w:abstractNumId="4" w15:restartNumberingAfterBreak="0">
     <w:nsid w:val="10314947"/>
     <w:multiLevelType w:val="hybridMultilevel"/>
     <w:tmpl w:val="11B80CC2"/>
@@ -3262,7 +3743,7 @@
       </w:rPr>
     </w:lvl>
   </w:abstractNum>
-  <w:abstractNum w:abstractNumId="4" w15:restartNumberingAfterBreak="0">
+  <w:abstractNum w:abstractNumId="5" w15:restartNumberingAfterBreak="0">
     <w:nsid w:val="266229B2"/>
     <w:multiLevelType w:val="hybridMultilevel"/>
     <w:tmpl w:val="99D04EA6"/>
@@ -3375,7 +3856,120 @@
       </w:rPr>
     </w:lvl>
   </w:abstractNum>
-  <w:abstractNum w:abstractNumId="5" w15:restartNumberingAfterBreak="0">
+  <w:abstractNum w:abstractNumId="6" w15:restartNumberingAfterBreak="0">
+    <w:nsid w:val="272E5736"/>
+    <w:multiLevelType w:val="hybridMultilevel"/>
+    <w:tmpl w:val="13AAB7DE"/>
+    <w:lvl w:ilvl="0" w:tplc="040C0001">
+      <w:start w:val="1"/>
+      <w:numFmt w:val="bullet"/>
+      <w:lvlText w:val=""/>
+      <w:lvlJc w:val="left"/>
+      <w:pPr>
+        <w:ind w:left="360" w:hanging="360"/>
+      </w:pPr>
+      <w:rPr>
+        <w:rFonts w:ascii="Symbol" w:hAnsi="Symbol" w:hint="default"/>
+      </w:rPr>
+    </w:lvl>
+    <w:lvl w:ilvl="1" w:tplc="040C0003" w:tentative="1">
+      <w:start w:val="1"/>
+      <w:numFmt w:val="bullet"/>
+      <w:lvlText w:val="o"/>
+      <w:lvlJc w:val="left"/>
+      <w:pPr>
+        <w:ind w:left="1080" w:hanging="360"/>
+      </w:pPr>
+      <w:rPr>
+        <w:rFonts w:ascii="Courier New" w:hAnsi="Courier New" w:cs="Courier New" w:hint="default"/>
+      </w:rPr>
+    </w:lvl>
+    <w:lvl w:ilvl="2" w:tplc="040C0005" w:tentative="1">
+      <w:start w:val="1"/>
+      <w:numFmt w:val="bullet"/>
+      <w:lvlText w:val=""/>
+      <w:lvlJc w:val="left"/>
+      <w:pPr>
+        <w:ind w:left="1800" w:hanging="360"/>
+      </w:pPr>
+      <w:rPr>
+        <w:rFonts w:ascii="Wingdings" w:hAnsi="Wingdings" w:hint="default"/>
+      </w:rPr>
+    </w:lvl>
+    <w:lvl w:ilvl="3" w:tplc="040C0001" w:tentative="1">
+      <w:start w:val="1"/>
+      <w:numFmt w:val="bullet"/>
+      <w:lvlText w:val=""/>
+      <w:lvlJc w:val="left"/>
+      <w:pPr>
+        <w:ind w:left="2520" w:hanging="360"/>
+      </w:pPr>
+      <w:rPr>
+        <w:rFonts w:ascii="Symbol" w:hAnsi="Symbol" w:hint="default"/>
+      </w:rPr>
+    </w:lvl>
+    <w:lvl w:ilvl="4" w:tplc="040C0003" w:tentative="1">
+      <w:start w:val="1"/>
+      <w:numFmt w:val="bullet"/>
+      <w:lvlText w:val="o"/>
+      <w:lvlJc w:val="left"/>
+      <w:pPr>
+        <w:ind w:left="3240" w:hanging="360"/>
+      </w:pPr>
+      <w:rPr>
+        <w:rFonts w:ascii="Courier New" w:hAnsi="Courier New" w:cs="Courier New" w:hint="default"/>
+      </w:rPr>
+    </w:lvl>
+    <w:lvl w:ilvl="5" w:tplc="040C0005" w:tentative="1">
+      <w:start w:val="1"/>
+      <w:numFmt w:val="bullet"/>
+      <w:lvlText w:val=""/>
+      <w:lvlJc w:val="left"/>
+      <w:pPr>
+        <w:ind w:left="3960" w:hanging="360"/>
+      </w:pPr>
+      <w:rPr>
+        <w:rFonts w:ascii="Wingdings" w:hAnsi="Wingdings" w:hint="default"/>
+      </w:rPr>
+    </w:lvl>
+    <w:lvl w:ilvl="6" w:tplc="040C0001" w:tentative="1">
+      <w:start w:val="1"/>
+      <w:numFmt w:val="bullet"/>
+      <w:lvlText w:val=""/>
+      <w:lvlJc w:val="left"/>
+      <w:pPr>
+        <w:ind w:left="4680" w:hanging="360"/>
+      </w:pPr>
+      <w:rPr>
+        <w:rFonts w:ascii="Symbol" w:hAnsi="Symbol" w:hint="default"/>
+      </w:rPr>
+    </w:lvl>
+    <w:lvl w:ilvl="7" w:tplc="040C0003" w:tentative="1">
+      <w:start w:val="1"/>
+      <w:numFmt w:val="bullet"/>
+      <w:lvlText w:val="o"/>
+      <w:lvlJc w:val="left"/>
+      <w:pPr>
+        <w:ind w:left="5400" w:hanging="360"/>
+      </w:pPr>
+      <w:rPr>
+        <w:rFonts w:ascii="Courier New" w:hAnsi="Courier New" w:cs="Courier New" w:hint="default"/>
+      </w:rPr>
+    </w:lvl>
+    <w:lvl w:ilvl="8" w:tplc="040C0005" w:tentative="1">
+      <w:start w:val="1"/>
+      <w:numFmt w:val="bullet"/>
+      <w:lvlText w:val=""/>
+      <w:lvlJc w:val="left"/>
+      <w:pPr>
+        <w:ind w:left="6120" w:hanging="360"/>
+      </w:pPr>
+      <w:rPr>
+        <w:rFonts w:ascii="Wingdings" w:hAnsi="Wingdings" w:hint="default"/>
+      </w:rPr>
+    </w:lvl>
+  </w:abstractNum>
+  <w:abstractNum w:abstractNumId="7" w15:restartNumberingAfterBreak="0">
     <w:nsid w:val="2B616EEF"/>
     <w:multiLevelType w:val="hybridMultilevel"/>
     <w:tmpl w:val="1CD478B0"/>
@@ -3488,7 +4082,7 @@
       </w:rPr>
     </w:lvl>
   </w:abstractNum>
-  <w:abstractNum w:abstractNumId="6" w15:restartNumberingAfterBreak="0">
+  <w:abstractNum w:abstractNumId="8" w15:restartNumberingAfterBreak="0">
     <w:nsid w:val="302836F0"/>
     <w:multiLevelType w:val="hybridMultilevel"/>
     <w:tmpl w:val="A5924D54"/>
@@ -3601,7 +4195,7 @@
       </w:rPr>
     </w:lvl>
   </w:abstractNum>
-  <w:abstractNum w:abstractNumId="7" w15:restartNumberingAfterBreak="0">
+  <w:abstractNum w:abstractNumId="9" w15:restartNumberingAfterBreak="0">
     <w:nsid w:val="32CF71A9"/>
     <w:multiLevelType w:val="hybridMultilevel"/>
     <w:tmpl w:val="4ECC6698"/>
@@ -3714,7 +4308,7 @@
       </w:rPr>
     </w:lvl>
   </w:abstractNum>
-  <w:abstractNum w:abstractNumId="8" w15:restartNumberingAfterBreak="0">
+  <w:abstractNum w:abstractNumId="10" w15:restartNumberingAfterBreak="0">
     <w:nsid w:val="3AEE0429"/>
     <w:multiLevelType w:val="hybridMultilevel"/>
     <w:tmpl w:val="96A23914"/>
@@ -3827,7 +4421,7 @@
       </w:rPr>
     </w:lvl>
   </w:abstractNum>
-  <w:abstractNum w:abstractNumId="9" w15:restartNumberingAfterBreak="0">
+  <w:abstractNum w:abstractNumId="11" w15:restartNumberingAfterBreak="0">
     <w:nsid w:val="3B653F15"/>
     <w:multiLevelType w:val="hybridMultilevel"/>
     <w:tmpl w:val="80DE2C52"/>
@@ -3940,7 +4534,7 @@
       </w:rPr>
     </w:lvl>
   </w:abstractNum>
-  <w:abstractNum w:abstractNumId="10" w15:restartNumberingAfterBreak="0">
+  <w:abstractNum w:abstractNumId="12" w15:restartNumberingAfterBreak="0">
     <w:nsid w:val="3D1800A8"/>
     <w:multiLevelType w:val="hybridMultilevel"/>
     <w:tmpl w:val="9F30685C"/>
@@ -4053,7 +4647,7 @@
       </w:rPr>
     </w:lvl>
   </w:abstractNum>
-  <w:abstractNum w:abstractNumId="11" w15:restartNumberingAfterBreak="0">
+  <w:abstractNum w:abstractNumId="13" w15:restartNumberingAfterBreak="0">
     <w:nsid w:val="4A682939"/>
     <w:multiLevelType w:val="hybridMultilevel"/>
     <w:tmpl w:val="75A8344C"/>
@@ -4166,7 +4760,7 @@
       </w:rPr>
     </w:lvl>
   </w:abstractNum>
-  <w:abstractNum w:abstractNumId="12" w15:restartNumberingAfterBreak="0">
+  <w:abstractNum w:abstractNumId="14" w15:restartNumberingAfterBreak="0">
     <w:nsid w:val="51223FF5"/>
     <w:multiLevelType w:val="hybridMultilevel"/>
     <w:tmpl w:val="B6D0ECC2"/>
@@ -4279,7 +4873,7 @@
       </w:rPr>
     </w:lvl>
   </w:abstractNum>
-  <w:abstractNum w:abstractNumId="13" w15:restartNumberingAfterBreak="0">
+  <w:abstractNum w:abstractNumId="15" w15:restartNumberingAfterBreak="0">
     <w:nsid w:val="560F429E"/>
     <w:multiLevelType w:val="hybridMultilevel"/>
     <w:tmpl w:val="E37EFC72"/>
@@ -4392,7 +4986,120 @@
       </w:rPr>
     </w:lvl>
   </w:abstractNum>
-  <w:abstractNum w:abstractNumId="14" w15:restartNumberingAfterBreak="0">
+  <w:abstractNum w:abstractNumId="16" w15:restartNumberingAfterBreak="0">
+    <w:nsid w:val="62017D50"/>
+    <w:multiLevelType w:val="hybridMultilevel"/>
+    <w:tmpl w:val="8534C374"/>
+    <w:lvl w:ilvl="0" w:tplc="040C0001">
+      <w:start w:val="1"/>
+      <w:numFmt w:val="bullet"/>
+      <w:lvlText w:val=""/>
+      <w:lvlJc w:val="left"/>
+      <w:pPr>
+        <w:ind w:left="720" w:hanging="360"/>
+      </w:pPr>
+      <w:rPr>
+        <w:rFonts w:ascii="Symbol" w:hAnsi="Symbol" w:hint="default"/>
+      </w:rPr>
+    </w:lvl>
+    <w:lvl w:ilvl="1" w:tplc="040C0003">
+      <w:start w:val="1"/>
+      <w:numFmt w:val="bullet"/>
+      <w:lvlText w:val="o"/>
+      <w:lvlJc w:val="left"/>
+      <w:pPr>
+        <w:ind w:left="1440" w:hanging="360"/>
+      </w:pPr>
+      <w:rPr>
+        <w:rFonts w:ascii="Courier New" w:hAnsi="Courier New" w:cs="Courier New" w:hint="default"/>
+      </w:rPr>
+    </w:lvl>
+    <w:lvl w:ilvl="2" w:tplc="040C0005" w:tentative="1">
+      <w:start w:val="1"/>
+      <w:numFmt w:val="bullet"/>
+      <w:lvlText w:val=""/>
+      <w:lvlJc w:val="left"/>
+      <w:pPr>
+        <w:ind w:left="2160" w:hanging="360"/>
+      </w:pPr>
+      <w:rPr>
+        <w:rFonts w:ascii="Wingdings" w:hAnsi="Wingdings" w:hint="default"/>
+      </w:rPr>
+    </w:lvl>
+    <w:lvl w:ilvl="3" w:tplc="040C0001" w:tentative="1">
+      <w:start w:val="1"/>
+      <w:numFmt w:val="bullet"/>
+      <w:lvlText w:val=""/>
+      <w:lvlJc w:val="left"/>
+      <w:pPr>
+        <w:ind w:left="2880" w:hanging="360"/>
+      </w:pPr>
+      <w:rPr>
+        <w:rFonts w:ascii="Symbol" w:hAnsi="Symbol" w:hint="default"/>
+      </w:rPr>
+    </w:lvl>
+    <w:lvl w:ilvl="4" w:tplc="040C0003" w:tentative="1">
+      <w:start w:val="1"/>
+      <w:numFmt w:val="bullet"/>
+      <w:lvlText w:val="o"/>
+      <w:lvlJc w:val="left"/>
+      <w:pPr>
+        <w:ind w:left="3600" w:hanging="360"/>
+      </w:pPr>
+      <w:rPr>
+        <w:rFonts w:ascii="Courier New" w:hAnsi="Courier New" w:cs="Courier New" w:hint="default"/>
+      </w:rPr>
+    </w:lvl>
+    <w:lvl w:ilvl="5" w:tplc="040C0005" w:tentative="1">
+      <w:start w:val="1"/>
+      <w:numFmt w:val="bullet"/>
+      <w:lvlText w:val=""/>
+      <w:lvlJc w:val="left"/>
+      <w:pPr>
+        <w:ind w:left="4320" w:hanging="360"/>
+      </w:pPr>
+      <w:rPr>
+        <w:rFonts w:ascii="Wingdings" w:hAnsi="Wingdings" w:hint="default"/>
+      </w:rPr>
+    </w:lvl>
+    <w:lvl w:ilvl="6" w:tplc="040C0001" w:tentative="1">
+      <w:start w:val="1"/>
+      <w:numFmt w:val="bullet"/>
+      <w:lvlText w:val=""/>
+      <w:lvlJc w:val="left"/>
+      <w:pPr>
+        <w:ind w:left="5040" w:hanging="360"/>
+      </w:pPr>
+      <w:rPr>
+        <w:rFonts w:ascii="Symbol" w:hAnsi="Symbol" w:hint="default"/>
+      </w:rPr>
+    </w:lvl>
+    <w:lvl w:ilvl="7" w:tplc="040C0003" w:tentative="1">
+      <w:start w:val="1"/>
+      <w:numFmt w:val="bullet"/>
+      <w:lvlText w:val="o"/>
+      <w:lvlJc w:val="left"/>
+      <w:pPr>
+        <w:ind w:left="5760" w:hanging="360"/>
+      </w:pPr>
+      <w:rPr>
+        <w:rFonts w:ascii="Courier New" w:hAnsi="Courier New" w:cs="Courier New" w:hint="default"/>
+      </w:rPr>
+    </w:lvl>
+    <w:lvl w:ilvl="8" w:tplc="040C0005" w:tentative="1">
+      <w:start w:val="1"/>
+      <w:numFmt w:val="bullet"/>
+      <w:lvlText w:val=""/>
+      <w:lvlJc w:val="left"/>
+      <w:pPr>
+        <w:ind w:left="6480" w:hanging="360"/>
+      </w:pPr>
+      <w:rPr>
+        <w:rFonts w:ascii="Wingdings" w:hAnsi="Wingdings" w:hint="default"/>
+      </w:rPr>
+    </w:lvl>
+  </w:abstractNum>
+  <w:abstractNum w:abstractNumId="17" w15:restartNumberingAfterBreak="0">
     <w:nsid w:val="6CC46090"/>
     <w:multiLevelType w:val="hybridMultilevel"/>
     <w:tmpl w:val="5F6C4A50"/>
@@ -4505,7 +5212,7 @@
       </w:rPr>
     </w:lvl>
   </w:abstractNum>
-  <w:abstractNum w:abstractNumId="15" w15:restartNumberingAfterBreak="0">
+  <w:abstractNum w:abstractNumId="18" w15:restartNumberingAfterBreak="0">
     <w:nsid w:val="6F834C3E"/>
     <w:multiLevelType w:val="hybridMultilevel"/>
     <w:tmpl w:val="744C1BCC"/>
@@ -4618,7 +5325,7 @@
       </w:rPr>
     </w:lvl>
   </w:abstractNum>
-  <w:abstractNum w:abstractNumId="16" w15:restartNumberingAfterBreak="0">
+  <w:abstractNum w:abstractNumId="19" w15:restartNumberingAfterBreak="0">
     <w:nsid w:val="710C3320"/>
     <w:multiLevelType w:val="hybridMultilevel"/>
     <w:tmpl w:val="02C82B9A"/>
@@ -4731,7 +5438,7 @@
       </w:rPr>
     </w:lvl>
   </w:abstractNum>
-  <w:abstractNum w:abstractNumId="17" w15:restartNumberingAfterBreak="0">
+  <w:abstractNum w:abstractNumId="20" w15:restartNumberingAfterBreak="0">
     <w:nsid w:val="73C50C61"/>
     <w:multiLevelType w:val="hybridMultilevel"/>
     <w:tmpl w:val="1C48545C"/>
@@ -4844,7 +5551,7 @@
       </w:rPr>
     </w:lvl>
   </w:abstractNum>
-  <w:abstractNum w:abstractNumId="18" w15:restartNumberingAfterBreak="0">
+  <w:abstractNum w:abstractNumId="21" w15:restartNumberingAfterBreak="0">
     <w:nsid w:val="774A1DEF"/>
     <w:multiLevelType w:val="hybridMultilevel"/>
     <w:tmpl w:val="06F0871C"/>
@@ -4957,7 +5664,7 @@
       </w:rPr>
     </w:lvl>
   </w:abstractNum>
-  <w:abstractNum w:abstractNumId="19" w15:restartNumberingAfterBreak="0">
+  <w:abstractNum w:abstractNumId="22" w15:restartNumberingAfterBreak="0">
     <w:nsid w:val="7A585C7B"/>
     <w:multiLevelType w:val="hybridMultilevel"/>
     <w:tmpl w:val="3886D18E"/>
@@ -5070,7 +5777,7 @@
       </w:rPr>
     </w:lvl>
   </w:abstractNum>
-  <w:abstractNum w:abstractNumId="20" w15:restartNumberingAfterBreak="0">
+  <w:abstractNum w:abstractNumId="23" w15:restartNumberingAfterBreak="0">
     <w:nsid w:val="7F4B3807"/>
     <w:multiLevelType w:val="hybridMultilevel"/>
     <w:tmpl w:val="4C30435A"/>
@@ -5184,73 +5891,82 @@
     </w:lvl>
   </w:abstractNum>
   <w:num w:numId="1">
+    <w:abstractNumId w:val="11"/>
+  </w:num>
+  <w:num w:numId="2">
+    <w:abstractNumId w:val="22"/>
+  </w:num>
+  <w:num w:numId="3">
+    <w:abstractNumId w:val="4"/>
+  </w:num>
+  <w:num w:numId="4">
+    <w:abstractNumId w:val="8"/>
+  </w:num>
+  <w:num w:numId="5">
     <w:abstractNumId w:val="9"/>
   </w:num>
-  <w:num w:numId="2">
-    <w:abstractNumId w:val="19"/>
-  </w:num>
-  <w:num w:numId="3">
-    <w:abstractNumId w:val="3"/>
-  </w:num>
-  <w:num w:numId="4">
-    <w:abstractNumId w:val="6"/>
-  </w:num>
-  <w:num w:numId="5">
-    <w:abstractNumId w:val="7"/>
-  </w:num>
   <w:num w:numId="6">
-    <w:abstractNumId w:val="12"/>
+    <w:abstractNumId w:val="14"/>
   </w:num>
   <w:num w:numId="7">
     <w:abstractNumId w:val="0"/>
   </w:num>
   <w:num w:numId="8">
-    <w:abstractNumId w:val="20"/>
+    <w:abstractNumId w:val="23"/>
   </w:num>
   <w:num w:numId="9">
-    <w:abstractNumId w:val="8"/>
+    <w:abstractNumId w:val="10"/>
   </w:num>
   <w:num w:numId="10">
+    <w:abstractNumId w:val="7"/>
+  </w:num>
+  <w:num w:numId="11">
     <w:abstractNumId w:val="5"/>
   </w:num>
-  <w:num w:numId="11">
-    <w:abstractNumId w:val="4"/>
-  </w:num>
   <w:num w:numId="12">
-    <w:abstractNumId w:val="18"/>
+    <w:abstractNumId w:val="21"/>
   </w:num>
   <w:num w:numId="13">
-    <w:abstractNumId w:val="16"/>
+    <w:abstractNumId w:val="19"/>
   </w:num>
   <w:num w:numId="14">
-    <w:abstractNumId w:val="11"/>
+    <w:abstractNumId w:val="13"/>
   </w:num>
   <w:num w:numId="15">
     <w:abstractNumId w:val="2"/>
   </w:num>
   <w:num w:numId="16">
+    <w:abstractNumId w:val="20"/>
+  </w:num>
+  <w:num w:numId="17">
     <w:abstractNumId w:val="17"/>
   </w:num>
-  <w:num w:numId="17">
-    <w:abstractNumId w:val="14"/>
-  </w:num>
   <w:num w:numId="18">
-    <w:abstractNumId w:val="13"/>
+    <w:abstractNumId w:val="15"/>
   </w:num>
   <w:num w:numId="19">
-    <w:abstractNumId w:val="15"/>
+    <w:abstractNumId w:val="18"/>
   </w:num>
   <w:num w:numId="20">
-    <w:abstractNumId w:val="10"/>
+    <w:abstractNumId w:val="12"/>
   </w:num>
   <w:num w:numId="21">
     <w:abstractNumId w:val="1"/>
+  </w:num>
+  <w:num w:numId="22">
+    <w:abstractNumId w:val="16"/>
+  </w:num>
+  <w:num w:numId="23">
+    <w:abstractNumId w:val="3"/>
+  </w:num>
+  <w:num w:numId="24">
+    <w:abstractNumId w:val="6"/>
   </w:num>
 </w:numbering>
 </file>
 
 <file path=word/styles.xml><?xml version="1.0" encoding="utf-8"?>
-<w:styles xmlns:mc="http://schemas.openxmlformats.org/markup-compatibility/2006" xmlns:r="http://schemas.openxmlformats.org/officeDocument/2006/relationships" xmlns:w="http://schemas.openxmlformats.org/wordprocessingml/2006/main" xmlns:w14="http://schemas.microsoft.com/office/word/2010/wordml" xmlns:w15="http://schemas.microsoft.com/office/word/2012/wordml" mc:Ignorable="w14 w15">
+<w:styles xmlns:mc="http://schemas.openxmlformats.org/markup-compatibility/2006" xmlns:r="http://schemas.openxmlformats.org/officeDocument/2006/relationships" xmlns:w="http://schemas.openxmlformats.org/wordprocessingml/2006/main" xmlns:w14="http://schemas.microsoft.com/office/word/2010/wordml" xmlns:w15="http://schemas.microsoft.com/office/word/2012/wordml" xmlns:w16cid="http://schemas.microsoft.com/office/word/2016/wordml/cid" xmlns:w16se="http://schemas.microsoft.com/office/word/2015/wordml/symex" mc:Ignorable="w14 w15 w16se w16cid">
   <w:docDefaults>
     <w:rPrDefault>
       <w:rPr>
@@ -5266,7 +5982,7 @@
       </w:pPr>
     </w:pPrDefault>
   </w:docDefaults>
-  <w:latentStyles w:defLockedState="0" w:defUIPriority="99" w:defSemiHidden="0" w:defUnhideWhenUsed="0" w:defQFormat="0" w:count="371">
+  <w:latentStyles w:defLockedState="0" w:defUIPriority="99" w:defSemiHidden="0" w:defUnhideWhenUsed="0" w:defQFormat="0" w:count="375">
     <w:lsdException w:name="Normal" w:uiPriority="0" w:qFormat="1"/>
     <w:lsdException w:name="heading 1" w:uiPriority="9" w:qFormat="1"/>
     <w:lsdException w:name="heading 2" w:semiHidden="1" w:uiPriority="9" w:unhideWhenUsed="1" w:qFormat="1"/>
@@ -5372,7 +6088,6 @@
     <w:lsdException w:name="HTML Sample" w:semiHidden="1" w:unhideWhenUsed="1"/>
     <w:lsdException w:name="HTML Typewriter" w:semiHidden="1" w:unhideWhenUsed="1"/>
     <w:lsdException w:name="HTML Variable" w:semiHidden="1" w:unhideWhenUsed="1"/>
-    <w:lsdException w:name="Normal Table" w:semiHidden="1" w:unhideWhenUsed="1"/>
     <w:lsdException w:name="annotation subject" w:semiHidden="1" w:unhideWhenUsed="1"/>
     <w:lsdException w:name="No List" w:semiHidden="1" w:unhideWhenUsed="1"/>
     <w:lsdException w:name="Outline List 1" w:semiHidden="1" w:unhideWhenUsed="1"/>
@@ -5416,10 +6131,8 @@
     <w:lsdException w:name="Table Elegant" w:semiHidden="1" w:unhideWhenUsed="1"/>
     <w:lsdException w:name="Table Professional" w:semiHidden="1" w:unhideWhenUsed="1"/>
     <w:lsdException w:name="Table Subtle 1" w:semiHidden="1" w:unhideWhenUsed="1"/>
-    <w:lsdException w:name="Table Subtle 2" w:semiHidden="1" w:unhideWhenUsed="1"/>
     <w:lsdException w:name="Table Web 1" w:semiHidden="1" w:unhideWhenUsed="1"/>
     <w:lsdException w:name="Table Web 2" w:semiHidden="1" w:unhideWhenUsed="1"/>
-    <w:lsdException w:name="Table Web 3" w:semiHidden="1" w:unhideWhenUsed="1"/>
     <w:lsdException w:name="Balloon Text" w:semiHidden="1" w:unhideWhenUsed="1"/>
     <w:lsdException w:name="Table Grid" w:uiPriority="39"/>
     <w:lsdException w:name="Table Theme" w:semiHidden="1" w:unhideWhenUsed="1"/>
@@ -5638,6 +6351,10 @@
     <w:lsdException w:name="List Table 5 Dark Accent 6" w:uiPriority="50"/>
     <w:lsdException w:name="List Table 6 Colorful Accent 6" w:uiPriority="51"/>
     <w:lsdException w:name="List Table 7 Colorful Accent 6" w:uiPriority="52"/>
+    <w:lsdException w:name="Mention" w:semiHidden="1" w:unhideWhenUsed="1"/>
+    <w:lsdException w:name="Smart Hyperlink" w:semiHidden="1" w:unhideWhenUsed="1"/>
+    <w:lsdException w:name="Hashtag" w:semiHidden="1" w:unhideWhenUsed="1"/>
+    <w:lsdException w:name="Unresolved Mention" w:semiHidden="1" w:unhideWhenUsed="1"/>
   </w:latentStyles>
   <w:style w:type="paragraph" w:default="1" w:styleId="Normal">
     <w:name w:val="Normal"/>
@@ -5662,6 +6379,28 @@
       <w:color w:val="2F5496" w:themeColor="accent1" w:themeShade="BF"/>
       <w:sz w:val="32"/>
       <w:szCs w:val="32"/>
+    </w:rPr>
+  </w:style>
+  <w:style w:type="paragraph" w:styleId="Titre2">
+    <w:name w:val="heading 2"/>
+    <w:basedOn w:val="Normal"/>
+    <w:next w:val="Normal"/>
+    <w:link w:val="Titre2Car"/>
+    <w:uiPriority w:val="9"/>
+    <w:unhideWhenUsed/>
+    <w:qFormat/>
+    <w:rsid w:val="00C76E68"/>
+    <w:pPr>
+      <w:keepNext/>
+      <w:keepLines/>
+      <w:spacing w:before="40" w:after="0"/>
+      <w:outlineLvl w:val="1"/>
+    </w:pPr>
+    <w:rPr>
+      <w:rFonts w:asciiTheme="majorHAnsi" w:eastAsiaTheme="majorEastAsia" w:hAnsiTheme="majorHAnsi" w:cstheme="majorBidi"/>
+      <w:color w:val="2F5496" w:themeColor="accent1" w:themeShade="BF"/>
+      <w:sz w:val="26"/>
+      <w:szCs w:val="26"/>
     </w:rPr>
   </w:style>
   <w:style w:type="character" w:default="1" w:styleId="Policepardfaut">
@@ -5851,6 +6590,19 @@
     <w:rPr>
       <w:color w:val="0563C1" w:themeColor="hyperlink"/>
       <w:u w:val="single"/>
+    </w:rPr>
+  </w:style>
+  <w:style w:type="character" w:customStyle="1" w:styleId="Titre2Car">
+    <w:name w:val="Titre 2 Car"/>
+    <w:basedOn w:val="Policepardfaut"/>
+    <w:link w:val="Titre2"/>
+    <w:uiPriority w:val="9"/>
+    <w:rsid w:val="00C76E68"/>
+    <w:rPr>
+      <w:rFonts w:asciiTheme="majorHAnsi" w:eastAsiaTheme="majorEastAsia" w:hAnsiTheme="majorHAnsi" w:cstheme="majorBidi"/>
+      <w:color w:val="2F5496" w:themeColor="accent1" w:themeShade="BF"/>
+      <w:sz w:val="26"/>
+      <w:szCs w:val="26"/>
     </w:rPr>
   </w:style>
 </w:styles>
@@ -6122,7 +6874,7 @@
 </file>
 
 <file path=customXml/itemProps1.xml><?xml version="1.0" encoding="utf-8"?>
-<ds:datastoreItem xmlns:ds="http://schemas.openxmlformats.org/officeDocument/2006/customXml" ds:itemID="{61519511-25E7-4E23-930C-60A857162E2F}">
+<ds:datastoreItem xmlns:ds="http://schemas.openxmlformats.org/officeDocument/2006/customXml" ds:itemID="{A18EF177-0F54-4BC5-AF04-E783C1499379}">
   <ds:schemaRefs>
     <ds:schemaRef ds:uri="http://schemas.openxmlformats.org/officeDocument/2006/bibliography"/>
   </ds:schemaRefs>

</xml_diff>